<commit_message>
Added zip and po to template
</commit_message>
<xml_diff>
--- a/resources/yritystilisopimus.docx
+++ b/resources/yritystilisopimus.docx
@@ -284,6 +284,9 @@
         <w:pStyle w:val="BodyText"/>
         <w:spacing w:after="0" w:afterAutospacing="0"/>
         <w:ind w:left="1440"/>
+        <w:rPr>
+          <w:noProof/>
+        </w:rPr>
       </w:pPr>
       <w:r>
         <w:fldChar w:fldCharType="begin"/>
@@ -316,6 +319,72 @@
         <w:spacing w:after="0" w:afterAutospacing="0"/>
         <w:ind w:left="1440"/>
       </w:pPr>
+      <w:r>
+        <w:rPr>
+          <w:noProof/>
+        </w:rPr>
+        <w:fldChar w:fldCharType="begin"/>
+      </w:r>
+      <w:r>
+        <w:rPr>
+          <w:noProof/>
+        </w:rPr>
+        <w:instrText xml:space="preserve"> MERGEFIELD  ${company.zip}  \* MERGEFORMAT </w:instrText>
+      </w:r>
+      <w:r>
+        <w:rPr>
+          <w:noProof/>
+        </w:rPr>
+        <w:fldChar w:fldCharType="separate"/>
+      </w:r>
+      <w:r>
+        <w:rPr>
+          <w:noProof/>
+        </w:rPr>
+        <w:t>«${company.zip}»</w:t>
+      </w:r>
+      <w:r>
+        <w:rPr>
+          <w:noProof/>
+        </w:rPr>
+        <w:fldChar w:fldCharType="end"/>
+      </w:r>
+      <w:r>
+        <w:rPr>
+          <w:noProof/>
+        </w:rPr>
+        <w:t xml:space="preserve"> </w:t>
+      </w:r>
+      <w:r>
+        <w:rPr>
+          <w:noProof/>
+        </w:rPr>
+        <w:fldChar w:fldCharType="begin"/>
+      </w:r>
+      <w:r>
+        <w:rPr>
+          <w:noProof/>
+        </w:rPr>
+        <w:instrText xml:space="preserve"> MERGEFIELD  ${company.po}  \* MERGEFORMAT </w:instrText>
+      </w:r>
+      <w:r>
+        <w:rPr>
+          <w:noProof/>
+        </w:rPr>
+        <w:fldChar w:fldCharType="separate"/>
+      </w:r>
+      <w:r>
+        <w:rPr>
+          <w:noProof/>
+        </w:rPr>
+        <w:t>«${company.po}»</w:t>
+      </w:r>
+      <w:r>
+        <w:rPr>
+          <w:noProof/>
+        </w:rPr>
+        <w:fldChar w:fldCharType="end"/>
+      </w:r>
     </w:p>
     <w:p>
       <w:pPr>
@@ -323,9 +392,6 @@
         <w:spacing w:after="0" w:afterAutospacing="0"/>
         <w:ind w:left="1440"/>
       </w:pPr>
-      <w:r>
-        <w:t xml:space="preserve">Yhteyshenkilö: </w:t>
-      </w:r>
     </w:p>
     <w:p>
       <w:pPr>
@@ -334,71 +400,7 @@
         <w:ind w:left="1440"/>
       </w:pPr>
       <w:r>
-        <w:fldChar w:fldCharType="begin"/>
-      </w:r>
-      <w:r>
-        <w:instrText xml:space="preserve"> MERGEFIELD  ${contact.firstName}  \* MERGEFORMAT </w:instrText>
-      </w:r>
-      <w:r>
-        <w:fldChar w:fldCharType="separate"/>
-      </w:r>
-      <w:r>
-        <w:rPr>
-          <w:noProof/>
-        </w:rPr>
-        <w:t>«${contact.firstName}»</w:t>
-      </w:r>
-      <w:r>
-        <w:rPr>
-          <w:noProof/>
-        </w:rPr>
-        <w:fldChar w:fldCharType="end"/>
-      </w:r>
-      <w:r>
-        <w:t xml:space="preserve"> </w:t>
-      </w:r>
-      <w:r>
-        <w:fldChar w:fldCharType="begin"/>
-      </w:r>
-      <w:r>
-        <w:instrText xml:space="preserve"> MERGEFIELD  ${contact.lastName}  \* MERGEFORMAT </w:instrText>
-      </w:r>
-      <w:r>
-        <w:fldChar w:fldCharType="separate"/>
-      </w:r>
-      <w:r>
-        <w:rPr>
-          <w:noProof/>
-        </w:rPr>
-        <w:t>«${contact.lastName}»</w:t>
-      </w:r>
-      <w:r>
-        <w:rPr>
-          <w:noProof/>
-        </w:rPr>
-        <w:fldChar w:fldCharType="end"/>
-      </w:r>
-    </w:p>
-    <w:p>
-      <w:pPr>
-        <w:pStyle w:val="BodyText"/>
-        <w:rPr>
-          <w:b/>
-        </w:rPr>
-      </w:pPr>
-    </w:p>
-    <w:p>
-      <w:pPr>
-        <w:pStyle w:val="BodyText"/>
-        <w:rPr>
-          <w:b/>
-        </w:rPr>
-      </w:pPr>
-      <w:r>
-        <w:rPr>
-          <w:b/>
-        </w:rPr>
-        <w:t>Toimittaja</w:t>
+        <w:t xml:space="preserve">Yhteyshenkilö: </w:t>
       </w:r>
     </w:p>
     <w:p>
@@ -408,16 +410,73 @@
         <w:ind w:left="1440"/>
       </w:pPr>
       <w:r>
-        <w:t xml:space="preserve">Solita </w:t>
-      </w:r>
-      <w:r>
-        <w:t xml:space="preserve">Oy (y-tunnus </w:t>
-      </w:r>
-      <w:r>
-        <w:t>1060155-5</w:t>
-      </w:r>
-      <w:r>
-        <w:t>)</w:t>
+        <w:fldChar w:fldCharType="begin"/>
+      </w:r>
+      <w:r>
+        <w:instrText xml:space="preserve"> MERGEFIELD  ${contact.firstName}  \* MERGEFORMAT </w:instrText>
+      </w:r>
+      <w:r>
+        <w:fldChar w:fldCharType="separate"/>
+      </w:r>
+      <w:r>
+        <w:rPr>
+          <w:noProof/>
+        </w:rPr>
+        <w:t>«${contact.firstName}»</w:t>
+      </w:r>
+      <w:r>
+        <w:rPr>
+          <w:noProof/>
+        </w:rPr>
+        <w:fldChar w:fldCharType="end"/>
+      </w:r>
+      <w:r>
+        <w:t xml:space="preserve"> </w:t>
+      </w:r>
+      <w:r>
+        <w:fldChar w:fldCharType="begin"/>
+      </w:r>
+      <w:r>
+        <w:instrText xml:space="preserve"> MERGEFIELD  ${contact.lastName}  \* MERGEFORMAT </w:instrText>
+      </w:r>
+      <w:r>
+        <w:fldChar w:fldCharType="separate"/>
+      </w:r>
+      <w:r>
+        <w:rPr>
+          <w:noProof/>
+        </w:rPr>
+        <w:t>«${contact.lastName}»</w:t>
+      </w:r>
+      <w:r>
+        <w:rPr>
+          <w:noProof/>
+        </w:rPr>
+        <w:fldChar w:fldCharType="end"/>
+      </w:r>
+      <w:bookmarkStart w:id="0" w:name="_GoBack"/>
+      <w:bookmarkEnd w:id="0"/>
+    </w:p>
+    <w:p>
+      <w:pPr>
+        <w:pStyle w:val="BodyText"/>
+        <w:rPr>
+          <w:b/>
+        </w:rPr>
+      </w:pPr>
+    </w:p>
+    <w:p>
+      <w:pPr>
+        <w:pStyle w:val="BodyText"/>
+        <w:rPr>
+          <w:b/>
+        </w:rPr>
+      </w:pPr>
+      <w:r>
+        <w:rPr>
+          <w:b/>
+        </w:rPr>
+        <w:t>Toimittaja</w:t>
       </w:r>
     </w:p>
     <w:p>
@@ -427,7 +486,16 @@
         <w:ind w:left="1440"/>
       </w:pPr>
       <w:r>
-        <w:t>Åkerlundinkatu 11</w:t>
+        <w:t xml:space="preserve">Solita </w:t>
+      </w:r>
+      <w:r>
+        <w:t xml:space="preserve">Oy (y-tunnus </w:t>
+      </w:r>
+      <w:r>
+        <w:t>1060155-5</w:t>
+      </w:r>
+      <w:r>
+        <w:t>)</w:t>
       </w:r>
     </w:p>
     <w:p>
@@ -437,6 +505,16 @@
         <w:ind w:left="1440"/>
       </w:pPr>
       <w:r>
+        <w:t>Åkerlundinkatu 11</w:t>
+      </w:r>
+    </w:p>
+    <w:p>
+      <w:pPr>
+        <w:pStyle w:val="BodyText"/>
+        <w:spacing w:after="0" w:afterAutospacing="0"/>
+        <w:ind w:left="1440"/>
+      </w:pPr>
+      <w:r>
         <w:t>33100 Tampere</w:t>
       </w:r>
     </w:p>
@@ -491,7 +569,7 @@
       <w:pPr>
         <w:pStyle w:val="Heading1"/>
       </w:pPr>
-      <w:bookmarkStart w:id="0" w:name="_Toc269884210"/>
+      <w:bookmarkStart w:id="1" w:name="_Toc269884210"/>
       <w:r>
         <w:t>SOPIMUKSEN KOHDE</w:t>
       </w:r>
@@ -696,7 +774,25 @@
           <w:szCs w:val="20"/>
           <w:lang w:eastAsia="fi-FI"/>
         </w:rPr>
-        <w:t>Lupapisteen Yritystili (“Yritystili”) on Käyttöeh</w:t>
+        <w:t>Lupapisteen Yritystili (“</w:t>
+      </w:r>
+      <w:proofErr w:type="spellStart"/>
+      <w:r>
+        <w:rPr>
+          <w:rFonts w:cs="Calibri"/>
+          <w:szCs w:val="20"/>
+          <w:lang w:eastAsia="fi-FI"/>
+        </w:rPr>
+        <w:t>Yritystili</w:t>
+      </w:r>
+      <w:proofErr w:type="spellEnd"/>
+      <w:r>
+        <w:rPr>
+          <w:rFonts w:cs="Calibri"/>
+          <w:szCs w:val="20"/>
+          <w:lang w:eastAsia="fi-FI"/>
+        </w:rPr>
+        <w:t>”) on Käyttöeh</w:t>
       </w:r>
       <w:r>
         <w:rPr>
@@ -927,14 +1023,32 @@
           <w:szCs w:val="20"/>
           <w:lang w:eastAsia="fi-FI"/>
         </w:rPr>
-        <w:t xml:space="preserve">Asiakas ja Toimittaja ovat tehneet tässä sopimuksessa sovituin ehdoin sopimuksen Lupapiste-Yritystilin </w:t>
-      </w:r>
+        <w:t xml:space="preserve">Asiakas ja Toimittaja ovat tehneet tässä sopimuksessa sovituin ehdoin sopimuksen </w:t>
+      </w:r>
+      <w:proofErr w:type="spellStart"/>
       <w:r>
         <w:rPr>
           <w:rFonts w:cs="Calibri"/>
           <w:szCs w:val="20"/>
           <w:lang w:eastAsia="fi-FI"/>
         </w:rPr>
+        <w:t>Lupapiste-Yritystilin</w:t>
+      </w:r>
+      <w:proofErr w:type="spellEnd"/>
+      <w:r>
+        <w:rPr>
+          <w:rFonts w:cs="Calibri"/>
+          <w:szCs w:val="20"/>
+          <w:lang w:eastAsia="fi-FI"/>
+        </w:rPr>
+        <w:t xml:space="preserve"> </w:t>
+      </w:r>
+      <w:r>
+        <w:rPr>
+          <w:rFonts w:cs="Calibri"/>
+          <w:szCs w:val="20"/>
+          <w:lang w:eastAsia="fi-FI"/>
+        </w:rPr>
         <w:t xml:space="preserve">(“Yritystili”) </w:t>
       </w:r>
       <w:r>
@@ -946,7 +1060,7 @@
         <w:t>toimittamisesta Asiakkaalle palveluna tämän sopimuksen voimassaolon ajaksi.</w:t>
       </w:r>
     </w:p>
-    <w:bookmarkEnd w:id="0"/>
+    <w:bookmarkEnd w:id="1"/>
     <w:p>
       <w:pPr>
         <w:pStyle w:val="Heading1"/>
@@ -1662,13 +1776,23 @@
         </w:rPr>
         <w:t xml:space="preserve">luovutetaan ainoastaan tunnistetuille </w:t>
       </w:r>
+      <w:proofErr w:type="gramStart"/>
       <w:r>
         <w:rPr>
           <w:rFonts w:cs="Calibri"/>
           <w:szCs w:val="20"/>
           <w:lang w:eastAsia="fi-FI"/>
         </w:rPr>
-        <w:t xml:space="preserve">tarkoituksenmukaisille henkilölle. Pääkäyttäjä vastaa, että hän poistaa </w:t>
+        <w:t>tarkoituksenmukaisille henkilölle</w:t>
+      </w:r>
+      <w:proofErr w:type="gramEnd"/>
+      <w:r>
+        <w:rPr>
+          <w:rFonts w:cs="Calibri"/>
+          <w:szCs w:val="20"/>
+          <w:lang w:eastAsia="fi-FI"/>
+        </w:rPr>
+        <w:t xml:space="preserve">. Pääkäyttäjä vastaa, että hän poistaa </w:t>
       </w:r>
       <w:r>
         <w:rPr>
@@ -1778,7 +1902,25 @@
           <w:szCs w:val="20"/>
           <w:lang w:eastAsia="fi-FI"/>
         </w:rPr>
-        <w:t xml:space="preserve">Toimittajalla on oikeus vapaasti jatkokehittää ja muuttaa Yritystiliä tämän sopimuksen sitä mitenkään rajoittamatta. Toimittaja voi kehittää Yritystiliä ja julkistaa siitä päivityksiä ja uusia versioita, mutta ei ole siihen millään tavalla velvollinen. Uusien osioiden tai ominaisuuksien käyttöönotosta ja hinnoista sovitaan erikseen. </w:t>
+        <w:t xml:space="preserve">Toimittajalla on oikeus vapaasti </w:t>
+      </w:r>
+      <w:proofErr w:type="spellStart"/>
+      <w:r>
+        <w:rPr>
+          <w:rFonts w:cs="Georgia"/>
+          <w:szCs w:val="20"/>
+          <w:lang w:eastAsia="fi-FI"/>
+        </w:rPr>
+        <w:t>jatkokehittää</w:t>
+      </w:r>
+      <w:proofErr w:type="spellEnd"/>
+      <w:r>
+        <w:rPr>
+          <w:rFonts w:cs="Georgia"/>
+          <w:szCs w:val="20"/>
+          <w:lang w:eastAsia="fi-FI"/>
+        </w:rPr>
+        <w:t xml:space="preserve"> ja muuttaa Yritystiliä tämän sopimuksen sitä mitenkään rajoittamatta. Toimittaja voi kehittää Yritystiliä ja julkistaa siitä päivityksiä ja uusia versioita, mutta ei ole siihen millään tavalla velvollinen. Uusien osioiden tai ominaisuuksien käyttöönotosta ja hinnoista sovitaan erikseen. </w:t>
       </w:r>
     </w:p>
     <w:p>
@@ -1847,6 +1989,7 @@
         </w:rPr>
         <w:t xml:space="preserve">sopimuksen sähköisesti </w:t>
       </w:r>
+      <w:proofErr w:type="spellStart"/>
       <w:r>
         <w:rPr>
           <w:rFonts w:ascii="Georgia" w:hAnsi="Georgia"/>
@@ -1854,33 +1997,82 @@
         </w:rPr>
         <w:t>Onnistuu.fi-palvelussa</w:t>
       </w:r>
-      <w:r>
-        <w:rPr>
-          <w:rFonts w:ascii="Georgia" w:hAnsi="Georgia"/>
-          <w:szCs w:val="20"/>
-        </w:rPr>
-        <w:t>. Allekirjoituksen yhteydessä Asiakas hyväksyy O</w:t>
-      </w:r>
-      <w:r>
-        <w:rPr>
-          <w:rFonts w:ascii="Georgia" w:hAnsi="Georgia"/>
-          <w:szCs w:val="20"/>
-        </w:rPr>
-        <w:t>nnistuu.fi-palvelun Käyttöehdot.</w:t>
-      </w:r>
-      <w:r>
-        <w:rPr>
-          <w:rFonts w:ascii="Georgia" w:hAnsi="Georgia"/>
-          <w:szCs w:val="20"/>
-        </w:rPr>
-        <w:t xml:space="preserve"> Toimittaja ei vastaa Onnistuu.fi-palvelun Käyttöehtojen sisällöstä. </w:t>
-      </w:r>
-      <w:r>
-        <w:rPr>
-          <w:rFonts w:ascii="Georgia" w:hAnsi="Georgia"/>
-          <w:szCs w:val="20"/>
-        </w:rPr>
-        <w:t xml:space="preserve">Asiakkaan tulee suorittaa vahva sähköinen tunnistautuminen </w:t>
+      <w:proofErr w:type="spellEnd"/>
+      <w:r>
+        <w:rPr>
+          <w:rFonts w:ascii="Georgia" w:hAnsi="Georgia"/>
+          <w:szCs w:val="20"/>
+        </w:rPr>
+        <w:t xml:space="preserve">. Allekirjoituksen yhteydessä Asiakas hyväksyy </w:t>
+      </w:r>
+      <w:proofErr w:type="spellStart"/>
+      <w:r>
+        <w:rPr>
+          <w:rFonts w:ascii="Georgia" w:hAnsi="Georgia"/>
+          <w:szCs w:val="20"/>
+        </w:rPr>
+        <w:t>O</w:t>
+      </w:r>
+      <w:r>
+        <w:rPr>
+          <w:rFonts w:ascii="Georgia" w:hAnsi="Georgia"/>
+          <w:szCs w:val="20"/>
+        </w:rPr>
+        <w:t>nnistuu.fi-palvelun</w:t>
+      </w:r>
+      <w:proofErr w:type="spellEnd"/>
+      <w:r>
+        <w:rPr>
+          <w:rFonts w:ascii="Georgia" w:hAnsi="Georgia"/>
+          <w:szCs w:val="20"/>
+        </w:rPr>
+        <w:t xml:space="preserve"> Käyttöehdot.</w:t>
+      </w:r>
+      <w:r>
+        <w:rPr>
+          <w:rFonts w:ascii="Georgia" w:hAnsi="Georgia"/>
+          <w:szCs w:val="20"/>
+        </w:rPr>
+        <w:t xml:space="preserve"> Toimittaja ei vastaa </w:t>
+      </w:r>
+      <w:proofErr w:type="spellStart"/>
+      <w:r>
+        <w:rPr>
+          <w:rFonts w:ascii="Georgia" w:hAnsi="Georgia"/>
+          <w:szCs w:val="20"/>
+        </w:rPr>
+        <w:t>Onnistuu.fi-palvelun</w:t>
+      </w:r>
+      <w:proofErr w:type="spellEnd"/>
+      <w:r>
+        <w:rPr>
+          <w:rFonts w:ascii="Georgia" w:hAnsi="Georgia"/>
+          <w:szCs w:val="20"/>
+        </w:rPr>
+        <w:t xml:space="preserve"> Käyttöehtojen sisällöstä. </w:t>
+      </w:r>
+      <w:r>
+        <w:rPr>
+          <w:rFonts w:ascii="Georgia" w:hAnsi="Georgia"/>
+          <w:szCs w:val="20"/>
+        </w:rPr>
+        <w:t xml:space="preserve">Asiakkaan tulee suorittaa vahva sähköinen </w:t>
+      </w:r>
+      <w:proofErr w:type="spellStart"/>
+      <w:r>
+        <w:rPr>
+          <w:rFonts w:ascii="Georgia" w:hAnsi="Georgia"/>
+          <w:szCs w:val="20"/>
+        </w:rPr>
+        <w:t>tunnistautuminen</w:t>
+      </w:r>
+      <w:proofErr w:type="spellEnd"/>
+      <w:r>
+        <w:rPr>
+          <w:rFonts w:ascii="Georgia" w:hAnsi="Georgia"/>
+          <w:szCs w:val="20"/>
+        </w:rPr>
+        <w:t xml:space="preserve"> </w:t>
       </w:r>
       <w:r>
         <w:rPr>
@@ -1939,6 +2131,7 @@
       <w:pPr>
         <w:pStyle w:val="BodyText"/>
       </w:pPr>
+      <w:proofErr w:type="gramStart"/>
       <w:r>
         <w:t>S</w:t>
       </w:r>
@@ -1962,7 +2155,18 @@
           <w:szCs w:val="30"/>
           <w:lang w:eastAsia="fi-FI"/>
         </w:rPr>
-        <w:t xml:space="preserve">. </w:t>
+        <w:t>.</w:t>
+      </w:r>
+      <w:proofErr w:type="gramEnd"/>
+      <w:r>
+        <w:rPr>
+          <w:rFonts w:cs="Arial"/>
+          <w:color w:val="1A1718"/>
+          <w:sz w:val="30"/>
+          <w:szCs w:val="30"/>
+          <w:lang w:eastAsia="fi-FI"/>
+        </w:rPr>
+        <w:t xml:space="preserve"> </w:t>
       </w:r>
       <w:r>
         <w:t>Sopimu</w:t>
@@ -2372,7 +2576,23 @@
           <w:rFonts w:ascii="Georgia" w:hAnsi="Georgia"/>
           <w:szCs w:val="20"/>
         </w:rPr>
-        <w:t xml:space="preserve"> Asiakas hyväksyy tämän sopimuksen ehdot allekirjoittamalla sopimuksen sähköisesti Onnistuu.fi-palvelussa.</w:t>
+        <w:t xml:space="preserve"> Asiakas hyväksyy tämän sopimuksen ehdot allekirjoittamalla sopimuksen sähköisesti </w:t>
+      </w:r>
+      <w:proofErr w:type="spellStart"/>
+      <w:r>
+        <w:rPr>
+          <w:rFonts w:ascii="Georgia" w:hAnsi="Georgia"/>
+          <w:szCs w:val="20"/>
+        </w:rPr>
+        <w:t>Onnistuu.fi-palvelussa</w:t>
+      </w:r>
+      <w:proofErr w:type="spellEnd"/>
+      <w:r>
+        <w:rPr>
+          <w:rFonts w:ascii="Georgia" w:hAnsi="Georgia"/>
+          <w:szCs w:val="20"/>
+        </w:rPr>
+        <w:t>.</w:t>
       </w:r>
     </w:p>
     <w:p>
@@ -2401,12 +2621,9 @@
       </w:r>
     </w:p>
     <w:sectPr>
-      <w:headerReference w:type="even" r:id="rId15"/>
-      <w:headerReference w:type="default" r:id="rId16"/>
-      <w:footerReference w:type="even" r:id="rId17"/>
-      <w:footerReference w:type="default" r:id="rId18"/>
-      <w:headerReference w:type="first" r:id="rId19"/>
-      <w:footerReference w:type="first" r:id="rId20"/>
+      <w:headerReference w:type="default" r:id="rId15"/>
+      <w:headerReference w:type="first" r:id="rId16"/>
+      <w:footerReference w:type="first" r:id="rId17"/>
       <w:pgSz w:w="11907" w:h="16840" w:code="9"/>
       <w:pgMar w:top="1134" w:right="794" w:bottom="1134" w:left="794" w:header="567" w:footer="567" w:gutter="0"/>
       <w:cols w:space="708"/>
@@ -2437,26 +2654,6 @@
 </file>
 
 <file path=word/footer1.xml><?xml version="1.0" encoding="utf-8"?>
-<w:ftr xmlns:wpc="http://schemas.microsoft.com/office/word/2010/wordprocessingCanvas" xmlns:mc="http://schemas.openxmlformats.org/markup-compatibility/2006" xmlns:o="urn:schemas-microsoft-com:office:office" xmlns:r="http://schemas.openxmlformats.org/officeDocument/2006/relationships" xmlns:m="http://schemas.openxmlformats.org/officeDocument/2006/math" xmlns:v="urn:schemas-microsoft-com:vml" xmlns:wp14="http://schemas.microsoft.com/office/word/2010/wordprocessingDrawing" xmlns:wp="http://schemas.openxmlformats.org/drawingml/2006/wordprocessingDrawing" xmlns:w10="urn:schemas-microsoft-com:office:word" xmlns:w="http://schemas.openxmlformats.org/wordprocessingml/2006/main" xmlns:w14="http://schemas.microsoft.com/office/word/2010/wordml" xmlns:wpg="http://schemas.microsoft.com/office/word/2010/wordprocessingGroup" xmlns:wpi="http://schemas.microsoft.com/office/word/2010/wordprocessingInk" xmlns:wne="http://schemas.microsoft.com/office/word/2006/wordml" xmlns:wps="http://schemas.microsoft.com/office/word/2010/wordprocessingShape" mc:Ignorable="w14 wp14">
-  <w:p>
-    <w:pPr>
-      <w:pStyle w:val="Footer"/>
-    </w:pPr>
-  </w:p>
-</w:ftr>
-</file>
-
-<file path=word/footer2.xml><?xml version="1.0" encoding="utf-8"?>
-<w:ftr xmlns:wpc="http://schemas.microsoft.com/office/word/2010/wordprocessingCanvas" xmlns:mc="http://schemas.openxmlformats.org/markup-compatibility/2006" xmlns:o="urn:schemas-microsoft-com:office:office" xmlns:r="http://schemas.openxmlformats.org/officeDocument/2006/relationships" xmlns:m="http://schemas.openxmlformats.org/officeDocument/2006/math" xmlns:v="urn:schemas-microsoft-com:vml" xmlns:wp14="http://schemas.microsoft.com/office/word/2010/wordprocessingDrawing" xmlns:wp="http://schemas.openxmlformats.org/drawingml/2006/wordprocessingDrawing" xmlns:w10="urn:schemas-microsoft-com:office:word" xmlns:w="http://schemas.openxmlformats.org/wordprocessingml/2006/main" xmlns:w14="http://schemas.microsoft.com/office/word/2010/wordml" xmlns:wpg="http://schemas.microsoft.com/office/word/2010/wordprocessingGroup" xmlns:wpi="http://schemas.microsoft.com/office/word/2010/wordprocessingInk" xmlns:wne="http://schemas.microsoft.com/office/word/2006/wordml" xmlns:wps="http://schemas.microsoft.com/office/word/2010/wordprocessingShape" mc:Ignorable="w14 wp14">
-  <w:p>
-    <w:pPr>
-      <w:pStyle w:val="Footer"/>
-    </w:pPr>
-  </w:p>
-</w:ftr>
-</file>
-
-<file path=word/footer3.xml><?xml version="1.0" encoding="utf-8"?>
 <w:ftr xmlns:wpc="http://schemas.microsoft.com/office/word/2010/wordprocessingCanvas" xmlns:mc="http://schemas.openxmlformats.org/markup-compatibility/2006" xmlns:o="urn:schemas-microsoft-com:office:office" xmlns:r="http://schemas.openxmlformats.org/officeDocument/2006/relationships" xmlns:m="http://schemas.openxmlformats.org/officeDocument/2006/math" xmlns:v="urn:schemas-microsoft-com:vml" xmlns:wp14="http://schemas.microsoft.com/office/word/2010/wordprocessingDrawing" xmlns:wp="http://schemas.openxmlformats.org/drawingml/2006/wordprocessingDrawing" xmlns:w10="urn:schemas-microsoft-com:office:word" xmlns:w="http://schemas.openxmlformats.org/wordprocessingml/2006/main" xmlns:w14="http://schemas.microsoft.com/office/word/2010/wordml" xmlns:wpg="http://schemas.microsoft.com/office/word/2010/wordprocessingGroup" xmlns:wpi="http://schemas.microsoft.com/office/word/2010/wordprocessingInk" xmlns:wne="http://schemas.microsoft.com/office/word/2006/wordml" xmlns:wps="http://schemas.microsoft.com/office/word/2010/wordprocessingShape" mc:Ignorable="w14 wp14">
   <w:p>
     <w:pPr>
@@ -2493,8 +2690,6 @@
       </w:rPr>
       <w:t>Oy</w:t>
     </w:r>
-    <w:bookmarkStart w:id="1" w:name="_GoBack"/>
-    <w:bookmarkEnd w:id="1"/>
     <w:r>
       <w:rPr>
         <w:sz w:val="18"/>
@@ -2502,12 +2697,21 @@
       </w:rPr>
       <w:t xml:space="preserve"> | Arkadiankatu 2, 00100 Helsinki | </w:t>
     </w:r>
+    <w:proofErr w:type="spellStart"/>
     <w:r>
       <w:rPr>
         <w:sz w:val="18"/>
         <w:szCs w:val="18"/>
       </w:rPr>
-      <w:t>Åkerludinkatu 11, 33</w:t>
+      <w:t>Åkerludinkatu</w:t>
+    </w:r>
+    <w:proofErr w:type="spellEnd"/>
+    <w:r>
+      <w:rPr>
+        <w:sz w:val="18"/>
+        <w:szCs w:val="18"/>
+      </w:rPr>
+      <w:t xml:space="preserve"> 11, 33</w:t>
     </w:r>
     <w:r>
       <w:rPr>
@@ -2596,16 +2800,6 @@
 </file>
 
 <file path=word/header1.xml><?xml version="1.0" encoding="utf-8"?>
-<w:hdr xmlns:wpc="http://schemas.microsoft.com/office/word/2010/wordprocessingCanvas" xmlns:mc="http://schemas.openxmlformats.org/markup-compatibility/2006" xmlns:o="urn:schemas-microsoft-com:office:office" xmlns:r="http://schemas.openxmlformats.org/officeDocument/2006/relationships" xmlns:m="http://schemas.openxmlformats.org/officeDocument/2006/math" xmlns:v="urn:schemas-microsoft-com:vml" xmlns:wp14="http://schemas.microsoft.com/office/word/2010/wordprocessingDrawing" xmlns:wp="http://schemas.openxmlformats.org/drawingml/2006/wordprocessingDrawing" xmlns:w10="urn:schemas-microsoft-com:office:word" xmlns:w="http://schemas.openxmlformats.org/wordprocessingml/2006/main" xmlns:w14="http://schemas.microsoft.com/office/word/2010/wordml" xmlns:wpg="http://schemas.microsoft.com/office/word/2010/wordprocessingGroup" xmlns:wpi="http://schemas.microsoft.com/office/word/2010/wordprocessingInk" xmlns:wne="http://schemas.microsoft.com/office/word/2006/wordml" xmlns:wps="http://schemas.microsoft.com/office/word/2010/wordprocessingShape" mc:Ignorable="w14 wp14">
-  <w:p>
-    <w:pPr>
-      <w:pStyle w:val="Header"/>
-    </w:pPr>
-  </w:p>
-</w:hdr>
-</file>
-
-<file path=word/header2.xml><?xml version="1.0" encoding="utf-8"?>
 <w:hdr xmlns:wpc="http://schemas.microsoft.com/office/word/2010/wordprocessingCanvas" xmlns:mc="http://schemas.openxmlformats.org/markup-compatibility/2006" xmlns:o="urn:schemas-microsoft-com:office:office" xmlns:r="http://schemas.openxmlformats.org/officeDocument/2006/relationships" xmlns:m="http://schemas.openxmlformats.org/officeDocument/2006/math" xmlns:v="urn:schemas-microsoft-com:vml" xmlns:wp14="http://schemas.microsoft.com/office/word/2010/wordprocessingDrawing" xmlns:wp="http://schemas.openxmlformats.org/drawingml/2006/wordprocessingDrawing" xmlns:w10="urn:schemas-microsoft-com:office:word" xmlns:w="http://schemas.openxmlformats.org/wordprocessingml/2006/main" xmlns:w14="http://schemas.microsoft.com/office/word/2010/wordml" xmlns:wpg="http://schemas.microsoft.com/office/word/2010/wordprocessingGroup" xmlns:wpi="http://schemas.microsoft.com/office/word/2010/wordprocessingInk" xmlns:wne="http://schemas.microsoft.com/office/word/2006/wordml" xmlns:wps="http://schemas.microsoft.com/office/word/2010/wordprocessingShape" mc:Ignorable="w14 wp14">
   <w:tbl>
     <w:tblPr>
@@ -2837,7 +3031,7 @@
               <w:noProof/>
               <w:lang w:val="en-US"/>
             </w:rPr>
-            <w:t>4</w:t>
+            <w:t>2</w:t>
           </w:r>
           <w:r>
             <w:rPr>
@@ -2916,7 +3110,7 @@
 </w:hdr>
 </file>
 
-<file path=word/header3.xml><?xml version="1.0" encoding="utf-8"?>
+<file path=word/header2.xml><?xml version="1.0" encoding="utf-8"?>
 <w:hdr xmlns:wpc="http://schemas.microsoft.com/office/word/2010/wordprocessingCanvas" xmlns:mc="http://schemas.openxmlformats.org/markup-compatibility/2006" xmlns:o="urn:schemas-microsoft-com:office:office" xmlns:r="http://schemas.openxmlformats.org/officeDocument/2006/relationships" xmlns:m="http://schemas.openxmlformats.org/officeDocument/2006/math" xmlns:v="urn:schemas-microsoft-com:vml" xmlns:wp14="http://schemas.microsoft.com/office/word/2010/wordprocessingDrawing" xmlns:wp="http://schemas.openxmlformats.org/drawingml/2006/wordprocessingDrawing" xmlns:w10="urn:schemas-microsoft-com:office:word" xmlns:w="http://schemas.openxmlformats.org/wordprocessingml/2006/main" xmlns:w14="http://schemas.microsoft.com/office/word/2010/wordml" xmlns:wpg="http://schemas.microsoft.com/office/word/2010/wordprocessingGroup" xmlns:wpi="http://schemas.microsoft.com/office/word/2010/wordprocessingInk" xmlns:wne="http://schemas.microsoft.com/office/word/2006/wordml" xmlns:wps="http://schemas.microsoft.com/office/word/2010/wordprocessingShape" mc:Ignorable="w14 wp14">
   <w:p>
     <w:pPr>
@@ -8946,7 +9140,7 @@
 </file>
 
 <file path=customXml/itemProps2.xml><?xml version="1.0" encoding="utf-8"?>
-<ds:datastoreItem xmlns:ds="http://schemas.openxmlformats.org/officeDocument/2006/customXml" ds:itemID="{BC569E39-ED14-47DD-85AE-87AF6C976A21}">
+<ds:datastoreItem xmlns:ds="http://schemas.openxmlformats.org/officeDocument/2006/customXml" ds:itemID="{2EF762F7-8C69-497B-8137-A902E4DC8776}">
   <ds:schemaRefs>
     <ds:schemaRef ds:uri="http://schemas.openxmlformats.org/officeDocument/2006/bibliography"/>
   </ds:schemaRefs>

</xml_diff>

<commit_message>
Put company account type and price to PDF
</commit_message>
<xml_diff>
--- a/resources/yritystilisopimus.docx
+++ b/resources/yritystilisopimus.docx
@@ -196,27 +196,14 @@
         <w:spacing w:after="0" w:afterAutospacing="0"/>
         <w:ind w:left="1440"/>
       </w:pPr>
-      <w:r>
-        <w:fldChar w:fldCharType="begin"/>
-      </w:r>
-      <w:r>
-        <w:instrText xml:space="preserve"> MERGEFIELD  ${company.name}  \* MERGEFORMAT </w:instrText>
-      </w:r>
-      <w:r>
-        <w:fldChar w:fldCharType="separate"/>
-      </w:r>
-      <w:r>
-        <w:rPr>
-          <w:noProof/>
-        </w:rPr>
-        <w:t>«${company.name}»</w:t>
-      </w:r>
-      <w:r>
-        <w:rPr>
-          <w:noProof/>
-        </w:rPr>
-        <w:fldChar w:fldCharType="end"/>
-      </w:r>
+      <w:fldSimple w:instr=" MERGEFIELD  ${company.name}  \* MERGEFORMAT ">
+        <w:r>
+          <w:rPr>
+            <w:noProof/>
+          </w:rPr>
+          <w:t>«${company.name}»</w:t>
+        </w:r>
+      </w:fldSimple>
       <w:r>
         <w:t xml:space="preserve"> </w:t>
       </w:r>
@@ -226,27 +213,14 @@
       <w:r>
         <w:t xml:space="preserve"> </w:t>
       </w:r>
-      <w:r>
-        <w:fldChar w:fldCharType="begin"/>
-      </w:r>
-      <w:r>
-        <w:instrText xml:space="preserve"> MERGEFIELD  ${company.y}  \* MERGEFORMAT </w:instrText>
-      </w:r>
-      <w:r>
-        <w:fldChar w:fldCharType="separate"/>
-      </w:r>
-      <w:r>
-        <w:rPr>
-          <w:noProof/>
-        </w:rPr>
-        <w:t>«${company.y}»</w:t>
-      </w:r>
-      <w:r>
-        <w:rPr>
-          <w:noProof/>
-        </w:rPr>
-        <w:fldChar w:fldCharType="end"/>
-      </w:r>
+      <w:fldSimple w:instr=" MERGEFIELD  ${company.y}  \* MERGEFORMAT ">
+        <w:r>
+          <w:rPr>
+            <w:noProof/>
+          </w:rPr>
+          <w:t>«${company.y}»</w:t>
+        </w:r>
+      </w:fldSimple>
       <w:r>
         <w:t>)</w:t>
       </w:r>
@@ -257,27 +231,14 @@
         <w:spacing w:after="0" w:afterAutospacing="0"/>
         <w:ind w:left="1440"/>
       </w:pPr>
-      <w:r>
-        <w:fldChar w:fldCharType="begin"/>
-      </w:r>
-      <w:r>
-        <w:instrText xml:space="preserve"> MERGEFIELD  ${company.address1}  \* MERGEFORMAT </w:instrText>
-      </w:r>
-      <w:r>
-        <w:fldChar w:fldCharType="separate"/>
-      </w:r>
-      <w:r>
-        <w:rPr>
-          <w:noProof/>
-        </w:rPr>
-        <w:t>«${company.address1}»</w:t>
-      </w:r>
-      <w:r>
-        <w:rPr>
-          <w:noProof/>
-        </w:rPr>
-        <w:fldChar w:fldCharType="end"/>
-      </w:r>
+      <w:fldSimple w:instr=" MERGEFIELD  ${company.address1}  \* MERGEFORMAT ">
+        <w:r>
+          <w:rPr>
+            <w:noProof/>
+          </w:rPr>
+          <w:t>«${company.address1}»</w:t>
+        </w:r>
+      </w:fldSimple>
     </w:p>
     <w:p>
       <w:pPr>
@@ -288,30 +249,14 @@
           <w:noProof/>
         </w:rPr>
       </w:pPr>
-      <w:r>
-        <w:fldChar w:fldCharType="begin"/>
-      </w:r>
-      <w:r>
-        <w:instrText xml:space="preserve"> MERGEFIELD  ${company.address2}  \* MERGEFOR</w:instrText>
-      </w:r>
-      <w:r>
-        <w:instrText xml:space="preserve">MAT </w:instrText>
-      </w:r>
-      <w:r>
-        <w:fldChar w:fldCharType="separate"/>
-      </w:r>
-      <w:r>
-        <w:rPr>
-          <w:noProof/>
-        </w:rPr>
-        <w:t>«${company.address2}»</w:t>
-      </w:r>
-      <w:r>
-        <w:rPr>
-          <w:noProof/>
-        </w:rPr>
-        <w:fldChar w:fldCharType="end"/>
-      </w:r>
+      <w:fldSimple w:instr=" MERGEFIELD  ${company.address2}  \* MERGEFORMAT ">
+        <w:r>
+          <w:rPr>
+            <w:noProof/>
+          </w:rPr>
+          <w:t>«${company.address2}»</w:t>
+        </w:r>
+      </w:fldSimple>
     </w:p>
     <w:p>
       <w:pPr>
@@ -409,53 +354,25 @@
         <w:spacing w:after="0" w:afterAutospacing="0"/>
         <w:ind w:left="1440"/>
       </w:pPr>
-      <w:r>
-        <w:fldChar w:fldCharType="begin"/>
-      </w:r>
-      <w:r>
-        <w:instrText xml:space="preserve"> MERGEFIELD  ${contact.firstName}  \* MERGEFORMAT </w:instrText>
-      </w:r>
-      <w:r>
-        <w:fldChar w:fldCharType="separate"/>
-      </w:r>
-      <w:r>
-        <w:rPr>
-          <w:noProof/>
-        </w:rPr>
-        <w:t>«${contact.firstName}»</w:t>
-      </w:r>
-      <w:r>
-        <w:rPr>
-          <w:noProof/>
-        </w:rPr>
-        <w:fldChar w:fldCharType="end"/>
-      </w:r>
+      <w:fldSimple w:instr=" MERGEFIELD  ${contact.firstName}  \* MERGEFORMAT ">
+        <w:r>
+          <w:rPr>
+            <w:noProof/>
+          </w:rPr>
+          <w:t>«${contact.firstName}»</w:t>
+        </w:r>
+      </w:fldSimple>
       <w:r>
         <w:t xml:space="preserve"> </w:t>
       </w:r>
-      <w:r>
-        <w:fldChar w:fldCharType="begin"/>
-      </w:r>
-      <w:r>
-        <w:instrText xml:space="preserve"> MERGEFIELD  ${contact.lastName}  \* MERGEFORMAT </w:instrText>
-      </w:r>
-      <w:r>
-        <w:fldChar w:fldCharType="separate"/>
-      </w:r>
-      <w:r>
-        <w:rPr>
-          <w:noProof/>
-        </w:rPr>
-        <w:t>«${contact.lastName}»</w:t>
-      </w:r>
-      <w:r>
-        <w:rPr>
-          <w:noProof/>
-        </w:rPr>
-        <w:fldChar w:fldCharType="end"/>
-      </w:r>
-      <w:bookmarkStart w:id="0" w:name="_GoBack"/>
-      <w:bookmarkEnd w:id="0"/>
+      <w:fldSimple w:instr=" MERGEFIELD  ${contact.lastName}  \* MERGEFORMAT ">
+        <w:r>
+          <w:rPr>
+            <w:noProof/>
+          </w:rPr>
+          <w:t>«${contact.lastName}»</w:t>
+        </w:r>
+      </w:fldSimple>
     </w:p>
     <w:p>
       <w:pPr>
@@ -569,7 +486,7 @@
       <w:pPr>
         <w:pStyle w:val="Heading1"/>
       </w:pPr>
-      <w:bookmarkStart w:id="1" w:name="_Toc269884210"/>
+      <w:bookmarkStart w:id="0" w:name="_Toc269884210"/>
       <w:r>
         <w:t>SOPIMUKSEN KOHDE</w:t>
       </w:r>
@@ -1060,7 +977,7 @@
         <w:t>toimittamisesta Asiakkaalle palveluna tämän sopimuksen voimassaolon ajaksi.</w:t>
       </w:r>
     </w:p>
-    <w:bookmarkEnd w:id="1"/>
+    <w:bookmarkEnd w:id="0"/>
     <w:p>
       <w:pPr>
         <w:pStyle w:val="Heading1"/>
@@ -1182,13 +1099,27 @@
         <w:t xml:space="preserve">Asiakas tilaa </w:t>
       </w:r>
       <w:r>
-        <w:t xml:space="preserve">käyttöönsä vaihtoehdon: Yritystili </w:t>
+        <w:t xml:space="preserve">käyttöönsä vaihtoehdon: </w:t>
+      </w:r>
+      <w:fldSimple w:instr=" MERGEFIELD  ${account.type}  \* MERGEFORMAT ">
+        <w:r>
+          <w:rPr>
+            <w:noProof/>
+          </w:rPr>
+          <w:t>«${account.type}»</w:t>
+        </w:r>
+      </w:fldSimple>
+      <w:r>
+        <w:t>, jolloin maksu on</w:t>
+      </w:r>
+      <w:r>
+        <w:t xml:space="preserve"> </w:t>
       </w:r>
       <w:r>
         <w:fldChar w:fldCharType="begin"/>
       </w:r>
       <w:r>
-        <w:instrText xml:space="preserve"> MERGEFIELD  ${account.type}  \* MERGEFORMAT </w:instrText>
+        <w:instrText xml:space="preserve"> MERGEFIELD  ${account.price}  \* MERGEFORMAT </w:instrText>
       </w:r>
       <w:r>
         <w:fldChar w:fldCharType="separate"/>
@@ -1197,46 +1128,27 @@
         <w:rPr>
           <w:noProof/>
         </w:rPr>
-        <w:t>«${account.type}»</w:t>
-      </w:r>
+        <w:t>«${account.price}</w:t>
+      </w:r>
+      <w:bookmarkStart w:id="1" w:name="_GoBack"/>
+      <w:bookmarkEnd w:id="1"/>
       <w:r>
         <w:rPr>
           <w:noProof/>
         </w:rPr>
+        <w:t>»</w:t>
+      </w:r>
+      <w:r>
+        <w:rPr>
+          <w:noProof/>
+        </w:rPr>
         <w:fldChar w:fldCharType="end"/>
       </w:r>
       <w:r>
-        <w:t>, jolloin kuukausimaksu on</w:t>
-      </w:r>
-      <w:r>
-        <w:t xml:space="preserve"> </w:t>
-      </w:r>
-      <w:r>
-        <w:fldChar w:fldCharType="begin"/>
-      </w:r>
-      <w:r>
-        <w:instrText xml:space="preserve"> MERGEFIELD  ${account.pri</w:instrText>
-      </w:r>
-      <w:r>
-        <w:instrText xml:space="preserve">ce}  \* MERGEFORMAT </w:instrText>
-      </w:r>
-      <w:r>
-        <w:fldChar w:fldCharType="separate"/>
-      </w:r>
-      <w:r>
         <w:rPr>
           <w:noProof/>
         </w:rPr>
-        <w:t>«${account.price}»</w:t>
-      </w:r>
-      <w:r>
-        <w:rPr>
-          <w:noProof/>
-        </w:rPr>
-        <w:fldChar w:fldCharType="end"/>
-      </w:r>
-      <w:r>
-        <w:t xml:space="preserve"> €.</w:t>
+        <w:t>.</w:t>
       </w:r>
       <w:r>
         <w:rPr>
@@ -2660,29 +2572,15 @@
       <w:pStyle w:val="Footer"/>
       <w:jc w:val="center"/>
     </w:pPr>
-    <w:r>
-      <w:fldChar w:fldCharType="begin"/>
-    </w:r>
-    <w:r>
-      <w:instrText xml:space="preserve"> DOCPROPERTY "Company" \* MERGEFORMAT </w:instrText>
-    </w:r>
-    <w:r>
-      <w:fldChar w:fldCharType="separate"/>
-    </w:r>
-    <w:r>
-      <w:rPr>
-        <w:sz w:val="18"/>
-        <w:szCs w:val="18"/>
-      </w:rPr>
-      <w:t xml:space="preserve">Solita </w:t>
-    </w:r>
-    <w:r>
-      <w:rPr>
-        <w:sz w:val="18"/>
-        <w:szCs w:val="18"/>
-      </w:rPr>
-      <w:fldChar w:fldCharType="end"/>
-    </w:r>
+    <w:fldSimple w:instr=" DOCPROPERTY &quot;Company&quot; \* MERGEFORMAT ">
+      <w:r>
+        <w:rPr>
+          <w:sz w:val="18"/>
+          <w:szCs w:val="18"/>
+        </w:rPr>
+        <w:t xml:space="preserve">Solita </w:t>
+      </w:r>
+    </w:fldSimple>
     <w:r>
       <w:rPr>
         <w:sz w:val="18"/>
@@ -9140,7 +9038,7 @@
 </file>
 
 <file path=customXml/itemProps2.xml><?xml version="1.0" encoding="utf-8"?>
-<ds:datastoreItem xmlns:ds="http://schemas.openxmlformats.org/officeDocument/2006/customXml" ds:itemID="{2EF762F7-8C69-497B-8137-A902E4DC8776}">
+<ds:datastoreItem xmlns:ds="http://schemas.openxmlformats.org/officeDocument/2006/customXml" ds:itemID="{D07E37F2-0A98-4A56-AFF9-5E5E4B94EAF4}">
   <ds:schemaRefs>
     <ds:schemaRef ds:uri="http://schemas.openxmlformats.org/officeDocument/2006/bibliography"/>
   </ds:schemaRefs>

</xml_diff>

<commit_message>
onnistuu.fi -> visma sign name change
</commit_message>
<xml_diff>
--- a/resources/yritystilisopimus.docx
+++ b/resources/yritystilisopimus.docx
@@ -1,6 +1,6 @@
 
 <file path=word/document.xml><?xml version="1.0" encoding="utf-8"?>
-<w:document xmlns:wpc="http://schemas.microsoft.com/office/word/2010/wordprocessingCanvas" xmlns:mo="http://schemas.microsoft.com/office/mac/office/2008/main" xmlns:mc="http://schemas.openxmlformats.org/markup-compatibility/2006" xmlns:mv="urn:schemas-microsoft-com:mac:vml" xmlns:o="urn:schemas-microsoft-com:office:office" xmlns:r="http://schemas.openxmlformats.org/officeDocument/2006/relationships" xmlns:m="http://schemas.openxmlformats.org/officeDocument/2006/math" xmlns:v="urn:schemas-microsoft-com:vml" xmlns:wp14="http://schemas.microsoft.com/office/word/2010/wordprocessingDrawing" xmlns:wp="http://schemas.openxmlformats.org/drawingml/2006/wordprocessingDrawing" xmlns:w10="urn:schemas-microsoft-com:office:word" xmlns:w="http://schemas.openxmlformats.org/wordprocessingml/2006/main" xmlns:w14="http://schemas.microsoft.com/office/word/2010/wordml" xmlns:wpg="http://schemas.microsoft.com/office/word/2010/wordprocessingGroup" xmlns:wpi="http://schemas.microsoft.com/office/word/2010/wordprocessingInk" xmlns:wne="http://schemas.microsoft.com/office/word/2006/wordml" xmlns:wps="http://schemas.microsoft.com/office/word/2010/wordprocessingShape" mc:Ignorable="w14 wp14">
+<w:document xmlns:wpc="http://schemas.microsoft.com/office/word/2010/wordprocessingCanvas" xmlns:mo="http://schemas.microsoft.com/office/mac/office/2008/main" xmlns:mc="http://schemas.openxmlformats.org/markup-compatibility/2006" xmlns:mv="urn:schemas-microsoft-com:mac:vml" xmlns:o="urn:schemas-microsoft-com:office:office" xmlns:r="http://schemas.openxmlformats.org/officeDocument/2006/relationships" xmlns:m="http://schemas.openxmlformats.org/officeDocument/2006/math" xmlns:v="urn:schemas-microsoft-com:vml" xmlns:wp14="http://schemas.microsoft.com/office/word/2010/wordprocessingDrawing" xmlns:wp="http://schemas.openxmlformats.org/drawingml/2006/wordprocessingDrawing" xmlns:w10="urn:schemas-microsoft-com:office:word" xmlns:w="http://schemas.openxmlformats.org/wordprocessingml/2006/main" xmlns:w14="http://schemas.microsoft.com/office/word/2010/wordml" xmlns:w15="http://schemas.microsoft.com/office/word/2012/wordml" xmlns:wpg="http://schemas.microsoft.com/office/word/2010/wordprocessingGroup" xmlns:wpi="http://schemas.microsoft.com/office/word/2010/wordprocessingInk" xmlns:wne="http://schemas.microsoft.com/office/word/2006/wordml" xmlns:wps="http://schemas.microsoft.com/office/word/2010/wordprocessingShape" mc:Ignorable="w14 w15 wp14">
   <w:body>
     <w:p>
       <w:pPr>
@@ -10,8 +10,6 @@
           <w:szCs w:val="24"/>
         </w:rPr>
       </w:pPr>
-      <w:bookmarkStart w:id="0" w:name="_GoBack"/>
-      <w:bookmarkEnd w:id="0"/>
     </w:p>
     <w:p>
       <w:pPr>
@@ -168,6 +166,8 @@
       <w:r>
         <w:br w:type="page"/>
       </w:r>
+      <w:bookmarkStart w:id="0" w:name="_GoBack"/>
+      <w:bookmarkEnd w:id="0"/>
     </w:p>
     <w:p>
       <w:pPr>
@@ -198,14 +198,27 @@
         <w:spacing w:after="0" w:afterAutospacing="0"/>
         <w:ind w:left="1440"/>
       </w:pPr>
-      <w:fldSimple w:instr=" MERGEFIELD  ${company.name}  \* MERGEFORMAT ">
-        <w:r>
-          <w:rPr>
-            <w:noProof/>
-          </w:rPr>
-          <w:t>«${company.name}»</w:t>
-        </w:r>
-      </w:fldSimple>
+      <w:r>
+        <w:fldChar w:fldCharType="begin"/>
+      </w:r>
+      <w:r>
+        <w:instrText xml:space="preserve"> MERGEFIELD  ${company.name}  \* MERGEFORMAT </w:instrText>
+      </w:r>
+      <w:r>
+        <w:fldChar w:fldCharType="separate"/>
+      </w:r>
+      <w:r>
+        <w:rPr>
+          <w:noProof/>
+        </w:rPr>
+        <w:t>«${company.name}»</w:t>
+      </w:r>
+      <w:r>
+        <w:rPr>
+          <w:noProof/>
+        </w:rPr>
+        <w:fldChar w:fldCharType="end"/>
+      </w:r>
       <w:r>
         <w:t xml:space="preserve"> </w:t>
       </w:r>
@@ -215,14 +228,27 @@
       <w:r>
         <w:t xml:space="preserve"> </w:t>
       </w:r>
-      <w:fldSimple w:instr=" MERGEFIELD  ${company.y}  \* MERGEFORMAT ">
-        <w:r>
-          <w:rPr>
-            <w:noProof/>
-          </w:rPr>
-          <w:t>«${company.y}»</w:t>
-        </w:r>
-      </w:fldSimple>
+      <w:r>
+        <w:fldChar w:fldCharType="begin"/>
+      </w:r>
+      <w:r>
+        <w:instrText xml:space="preserve"> MERGEFIELD  ${company.y}  \* MERGEFORMAT </w:instrText>
+      </w:r>
+      <w:r>
+        <w:fldChar w:fldCharType="separate"/>
+      </w:r>
+      <w:r>
+        <w:rPr>
+          <w:noProof/>
+        </w:rPr>
+        <w:t>«${company.y}»</w:t>
+      </w:r>
+      <w:r>
+        <w:rPr>
+          <w:noProof/>
+        </w:rPr>
+        <w:fldChar w:fldCharType="end"/>
+      </w:r>
       <w:r>
         <w:t>)</w:t>
       </w:r>
@@ -626,7 +652,7 @@
         </w:rPr>
         <w:t xml:space="preserve">äyttöehdoissa </w:t>
       </w:r>
-      <w:hyperlink r:id="rId10" w:history="1">
+      <w:hyperlink r:id="rId9" w:history="1">
         <w:r>
           <w:rPr>
             <w:rStyle w:val="Hyperlink"/>
@@ -907,7 +933,7 @@
         </w:rPr>
         <w:t xml:space="preserve"> </w:t>
       </w:r>
-      <w:hyperlink r:id="rId11" w:history="1">
+      <w:hyperlink r:id="rId10" w:history="1">
         <w:r>
           <w:rPr>
             <w:rStyle w:val="Hyperlink"/>
@@ -1151,7 +1177,7 @@
       <w:r>
         <w:t xml:space="preserve"> </w:t>
       </w:r>
-      <w:hyperlink r:id="rId12" w:history="1">
+      <w:hyperlink r:id="rId11" w:history="1">
         <w:r>
           <w:rPr>
             <w:rStyle w:val="Hyperlink"/>
@@ -1202,14 +1228,27 @@
       <w:r>
         <w:t xml:space="preserve">käyttöönsä vaihtoehdon: </w:t>
       </w:r>
-      <w:fldSimple w:instr=" MERGEFIELD  ${account.type}  \* MERGEFORMAT ">
-        <w:r>
-          <w:rPr>
-            <w:noProof/>
-          </w:rPr>
-          <w:t>«${account.type}»</w:t>
-        </w:r>
-      </w:fldSimple>
+      <w:r>
+        <w:fldChar w:fldCharType="begin"/>
+      </w:r>
+      <w:r>
+        <w:instrText xml:space="preserve"> MERGEFIELD  ${account.type}  \* MERGEFORMAT </w:instrText>
+      </w:r>
+      <w:r>
+        <w:fldChar w:fldCharType="separate"/>
+      </w:r>
+      <w:r>
+        <w:rPr>
+          <w:noProof/>
+        </w:rPr>
+        <w:t>«${account.type}»</w:t>
+      </w:r>
+      <w:r>
+        <w:rPr>
+          <w:noProof/>
+        </w:rPr>
+        <w:fldChar w:fldCharType="end"/>
+      </w:r>
       <w:r>
         <w:t xml:space="preserve">, jolloin </w:t>
       </w:r>
@@ -1222,14 +1261,27 @@
       <w:r>
         <w:t xml:space="preserve"> </w:t>
       </w:r>
-      <w:fldSimple w:instr=" MERGEFIELD  ${account.price}  \* MERGEFORMAT ">
-        <w:r>
-          <w:rPr>
-            <w:noProof/>
-          </w:rPr>
-          <w:t>«${account.price}»</w:t>
-        </w:r>
-      </w:fldSimple>
+      <w:r>
+        <w:fldChar w:fldCharType="begin"/>
+      </w:r>
+      <w:r>
+        <w:instrText xml:space="preserve"> MERGEFIELD  ${account.price}  \* MERGEFORMAT </w:instrText>
+      </w:r>
+      <w:r>
+        <w:fldChar w:fldCharType="separate"/>
+      </w:r>
+      <w:r>
+        <w:rPr>
+          <w:noProof/>
+        </w:rPr>
+        <w:t>«${account.price}»</w:t>
+      </w:r>
+      <w:r>
+        <w:rPr>
+          <w:noProof/>
+        </w:rPr>
+        <w:fldChar w:fldCharType="end"/>
+      </w:r>
       <w:r>
         <w:rPr>
           <w:noProof/>
@@ -1563,7 +1615,7 @@
         </w:rPr>
         <w:t xml:space="preserve">Yritystili on Asiakkaan käytettävissä osoitteessa </w:t>
       </w:r>
-      <w:hyperlink r:id="rId13" w:history="1">
+      <w:hyperlink r:id="rId12" w:history="1">
         <w:r>
           <w:rPr>
             <w:rStyle w:val="Hyperlink"/>
@@ -2153,33 +2205,136 @@
         </w:rPr>
         <w:t xml:space="preserve">sopimuksen sähköisesti </w:t>
       </w:r>
-      <w:r>
-        <w:rPr>
-          <w:rFonts w:ascii="Georgia" w:hAnsi="Georgia"/>
-          <w:szCs w:val="20"/>
-        </w:rPr>
-        <w:t>Onnistuu.fi-palvelussa</w:t>
-      </w:r>
-      <w:r>
-        <w:rPr>
-          <w:rFonts w:ascii="Georgia" w:hAnsi="Georgia"/>
-          <w:szCs w:val="20"/>
-        </w:rPr>
-        <w:t>. Allekirjoituksen yhteydessä Asiakas hyväksyy O</w:t>
-      </w:r>
-      <w:r>
-        <w:rPr>
-          <w:rFonts w:ascii="Georgia" w:hAnsi="Georgia"/>
-          <w:szCs w:val="20"/>
-        </w:rPr>
-        <w:t>nnistuu.fi-palvelun Käyttöehdot.</w:t>
-      </w:r>
-      <w:r>
-        <w:rPr>
-          <w:rFonts w:ascii="Georgia" w:hAnsi="Georgia"/>
-          <w:szCs w:val="20"/>
-        </w:rPr>
-        <w:t xml:space="preserve"> Toimittaja ei vastaa Onnistuu.fi-palvelun Käyttöehtojen sisällöstä</w:t>
+      <w:proofErr w:type="spellStart"/>
+      <w:r>
+        <w:rPr>
+          <w:rFonts w:ascii="Georgia" w:hAnsi="Georgia"/>
+          <w:szCs w:val="20"/>
+        </w:rPr>
+        <w:t>Visma</w:t>
+      </w:r>
+      <w:proofErr w:type="spellEnd"/>
+      <w:r>
+        <w:rPr>
+          <w:rFonts w:ascii="Georgia" w:hAnsi="Georgia"/>
+          <w:szCs w:val="20"/>
+        </w:rPr>
+        <w:t xml:space="preserve"> </w:t>
+      </w:r>
+      <w:proofErr w:type="spellStart"/>
+      <w:r>
+        <w:rPr>
+          <w:rFonts w:ascii="Georgia" w:hAnsi="Georgia"/>
+          <w:szCs w:val="20"/>
+        </w:rPr>
+        <w:t>Sign</w:t>
+      </w:r>
+      <w:proofErr w:type="spellEnd"/>
+      <w:r>
+        <w:rPr>
+          <w:rFonts w:ascii="Georgia" w:hAnsi="Georgia"/>
+          <w:szCs w:val="20"/>
+        </w:rPr>
+        <w:t xml:space="preserve"> </w:t>
+      </w:r>
+      <w:r>
+        <w:rPr>
+          <w:rFonts w:ascii="Georgia" w:hAnsi="Georgia"/>
+          <w:szCs w:val="20"/>
+        </w:rPr>
+        <w:t>-palvelussa</w:t>
+      </w:r>
+      <w:r>
+        <w:rPr>
+          <w:rFonts w:ascii="Georgia" w:hAnsi="Georgia"/>
+          <w:szCs w:val="20"/>
+        </w:rPr>
+        <w:t xml:space="preserve">. Allekirjoituksen yhteydessä Asiakas hyväksyy </w:t>
+      </w:r>
+      <w:proofErr w:type="spellStart"/>
+      <w:r>
+        <w:rPr>
+          <w:rFonts w:ascii="Georgia" w:hAnsi="Georgia"/>
+          <w:szCs w:val="20"/>
+        </w:rPr>
+        <w:t>Visma</w:t>
+      </w:r>
+      <w:proofErr w:type="spellEnd"/>
+      <w:r>
+        <w:rPr>
+          <w:rFonts w:ascii="Georgia" w:hAnsi="Georgia"/>
+          <w:szCs w:val="20"/>
+        </w:rPr>
+        <w:t xml:space="preserve"> </w:t>
+      </w:r>
+      <w:proofErr w:type="spellStart"/>
+      <w:r>
+        <w:rPr>
+          <w:rFonts w:ascii="Georgia" w:hAnsi="Georgia"/>
+          <w:szCs w:val="20"/>
+        </w:rPr>
+        <w:t>Sign</w:t>
+      </w:r>
+      <w:proofErr w:type="spellEnd"/>
+      <w:r>
+        <w:rPr>
+          <w:rFonts w:ascii="Georgia" w:hAnsi="Georgia"/>
+          <w:szCs w:val="20"/>
+        </w:rPr>
+        <w:t xml:space="preserve"> </w:t>
+      </w:r>
+      <w:r>
+        <w:rPr>
+          <w:rFonts w:ascii="Georgia" w:hAnsi="Georgia"/>
+          <w:szCs w:val="20"/>
+        </w:rPr>
+        <w:t>-palvelun Käyttöehdot.</w:t>
+      </w:r>
+      <w:r>
+        <w:rPr>
+          <w:rFonts w:ascii="Georgia" w:hAnsi="Georgia"/>
+          <w:szCs w:val="20"/>
+        </w:rPr>
+        <w:t xml:space="preserve"> Toimittaja ei vastaa </w:t>
+      </w:r>
+      <w:proofErr w:type="spellStart"/>
+      <w:r>
+        <w:rPr>
+          <w:rFonts w:ascii="Georgia" w:hAnsi="Georgia"/>
+          <w:szCs w:val="20"/>
+        </w:rPr>
+        <w:t>Visma</w:t>
+      </w:r>
+      <w:proofErr w:type="spellEnd"/>
+      <w:r>
+        <w:rPr>
+          <w:rFonts w:ascii="Georgia" w:hAnsi="Georgia"/>
+          <w:szCs w:val="20"/>
+        </w:rPr>
+        <w:t xml:space="preserve"> </w:t>
+      </w:r>
+      <w:proofErr w:type="spellStart"/>
+      <w:r>
+        <w:rPr>
+          <w:rFonts w:ascii="Georgia" w:hAnsi="Georgia"/>
+          <w:szCs w:val="20"/>
+        </w:rPr>
+        <w:t>Sign</w:t>
+      </w:r>
+      <w:proofErr w:type="spellEnd"/>
+      <w:r>
+        <w:rPr>
+          <w:rFonts w:ascii="Georgia" w:hAnsi="Georgia"/>
+          <w:szCs w:val="20"/>
+        </w:rPr>
+        <w:t xml:space="preserve"> </w:t>
+      </w:r>
+      <w:r>
+        <w:rPr>
+          <w:rFonts w:ascii="Georgia" w:hAnsi="Georgia"/>
+          <w:szCs w:val="20"/>
+        </w:rPr>
+        <w:t>-palvelun Käyttöehtojen sisällöstä</w:t>
       </w:r>
       <w:r>
         <w:rPr>
@@ -2399,7 +2554,7 @@
         </w:rPr>
         <w:t xml:space="preserve"> </w:t>
       </w:r>
-      <w:hyperlink r:id="rId14" w:history="1">
+      <w:hyperlink r:id="rId13" w:history="1">
         <w:r>
           <w:rPr>
             <w:rStyle w:val="Hyperlink"/>
@@ -2705,7 +2860,46 @@
           <w:rFonts w:ascii="Georgia" w:hAnsi="Georgia"/>
           <w:szCs w:val="20"/>
         </w:rPr>
-        <w:t xml:space="preserve">Tämä sopimus on allekirjoitettu sähköisesti Onnistuu.fi-palvelussa. </w:t>
+        <w:t xml:space="preserve">Tämä sopimus on allekirjoitettu sähköisesti </w:t>
+      </w:r>
+      <w:proofErr w:type="spellStart"/>
+      <w:r>
+        <w:rPr>
+          <w:rFonts w:ascii="Georgia" w:hAnsi="Georgia"/>
+          <w:szCs w:val="20"/>
+        </w:rPr>
+        <w:t>Visma</w:t>
+      </w:r>
+      <w:proofErr w:type="spellEnd"/>
+      <w:r>
+        <w:rPr>
+          <w:rFonts w:ascii="Georgia" w:hAnsi="Georgia"/>
+          <w:szCs w:val="20"/>
+        </w:rPr>
+        <w:t xml:space="preserve"> </w:t>
+      </w:r>
+      <w:proofErr w:type="spellStart"/>
+      <w:r>
+        <w:rPr>
+          <w:rFonts w:ascii="Georgia" w:hAnsi="Georgia"/>
+          <w:szCs w:val="20"/>
+        </w:rPr>
+        <w:t>Sign</w:t>
+      </w:r>
+      <w:proofErr w:type="spellEnd"/>
+      <w:r>
+        <w:rPr>
+          <w:rFonts w:ascii="Georgia" w:hAnsi="Georgia"/>
+          <w:szCs w:val="20"/>
+        </w:rPr>
+        <w:t xml:space="preserve"> </w:t>
+      </w:r>
+      <w:r>
+        <w:rPr>
+          <w:rFonts w:ascii="Georgia" w:hAnsi="Georgia"/>
+          <w:szCs w:val="20"/>
+        </w:rPr>
+        <w:t xml:space="preserve">-palvelussa. </w:t>
       </w:r>
       <w:r>
         <w:rPr>
@@ -2781,9 +2975,9 @@
       </w:r>
     </w:p>
     <w:sectPr>
-      <w:headerReference w:type="default" r:id="rId15"/>
-      <w:headerReference w:type="first" r:id="rId16"/>
-      <w:footerReference w:type="first" r:id="rId17"/>
+      <w:headerReference w:type="default" r:id="rId14"/>
+      <w:headerReference w:type="first" r:id="rId15"/>
+      <w:footerReference w:type="first" r:id="rId16"/>
       <w:pgSz w:w="11907" w:h="16840" w:code="9"/>
       <w:pgMar w:top="1134" w:right="794" w:bottom="1134" w:left="794" w:header="567" w:footer="567" w:gutter="0"/>
       <w:cols w:space="708"/>
@@ -2795,7 +2989,7 @@
 </file>
 
 <file path=word/endnotes.xml><?xml version="1.0" encoding="utf-8"?>
-<w:endnotes xmlns:wpc="http://schemas.microsoft.com/office/word/2010/wordprocessingCanvas" xmlns:mo="http://schemas.microsoft.com/office/mac/office/2008/main" xmlns:mc="http://schemas.openxmlformats.org/markup-compatibility/2006" xmlns:mv="urn:schemas-microsoft-com:mac:vml" xmlns:o="urn:schemas-microsoft-com:office:office" xmlns:r="http://schemas.openxmlformats.org/officeDocument/2006/relationships" xmlns:m="http://schemas.openxmlformats.org/officeDocument/2006/math" xmlns:v="urn:schemas-microsoft-com:vml" xmlns:wp14="http://schemas.microsoft.com/office/word/2010/wordprocessingDrawing" xmlns:wp="http://schemas.openxmlformats.org/drawingml/2006/wordprocessingDrawing" xmlns:w10="urn:schemas-microsoft-com:office:word" xmlns:w="http://schemas.openxmlformats.org/wordprocessingml/2006/main" xmlns:w14="http://schemas.microsoft.com/office/word/2010/wordml" xmlns:wpg="http://schemas.microsoft.com/office/word/2010/wordprocessingGroup" xmlns:wpi="http://schemas.microsoft.com/office/word/2010/wordprocessingInk" xmlns:wne="http://schemas.microsoft.com/office/word/2006/wordml" xmlns:wps="http://schemas.microsoft.com/office/word/2010/wordprocessingShape" mc:Ignorable="w14 wp14">
+<w:endnotes xmlns:wpc="http://schemas.microsoft.com/office/word/2010/wordprocessingCanvas" xmlns:mo="http://schemas.microsoft.com/office/mac/office/2008/main" xmlns:mc="http://schemas.openxmlformats.org/markup-compatibility/2006" xmlns:mv="urn:schemas-microsoft-com:mac:vml" xmlns:o="urn:schemas-microsoft-com:office:office" xmlns:r="http://schemas.openxmlformats.org/officeDocument/2006/relationships" xmlns:m="http://schemas.openxmlformats.org/officeDocument/2006/math" xmlns:v="urn:schemas-microsoft-com:vml" xmlns:wp14="http://schemas.microsoft.com/office/word/2010/wordprocessingDrawing" xmlns:wp="http://schemas.openxmlformats.org/drawingml/2006/wordprocessingDrawing" xmlns:w10="urn:schemas-microsoft-com:office:word" xmlns:w="http://schemas.openxmlformats.org/wordprocessingml/2006/main" xmlns:w14="http://schemas.microsoft.com/office/word/2010/wordml" xmlns:w15="http://schemas.microsoft.com/office/word/2012/wordml" xmlns:wpg="http://schemas.microsoft.com/office/word/2010/wordprocessingGroup" xmlns:wpi="http://schemas.microsoft.com/office/word/2010/wordprocessingInk" xmlns:wne="http://schemas.microsoft.com/office/word/2006/wordml" xmlns:wps="http://schemas.microsoft.com/office/word/2010/wordprocessingShape" mc:Ignorable="w14 w15 wp14">
   <w:endnote w:type="separator" w:id="-1">
     <w:p>
       <w:r>
@@ -2814,7 +3008,7 @@
 </file>
 
 <file path=word/footer1.xml><?xml version="1.0" encoding="utf-8"?>
-<w:ftr xmlns:wpc="http://schemas.microsoft.com/office/word/2010/wordprocessingCanvas" xmlns:mo="http://schemas.microsoft.com/office/mac/office/2008/main" xmlns:mc="http://schemas.openxmlformats.org/markup-compatibility/2006" xmlns:mv="urn:schemas-microsoft-com:mac:vml" xmlns:o="urn:schemas-microsoft-com:office:office" xmlns:r="http://schemas.openxmlformats.org/officeDocument/2006/relationships" xmlns:m="http://schemas.openxmlformats.org/officeDocument/2006/math" xmlns:v="urn:schemas-microsoft-com:vml" xmlns:wp14="http://schemas.microsoft.com/office/word/2010/wordprocessingDrawing" xmlns:wp="http://schemas.openxmlformats.org/drawingml/2006/wordprocessingDrawing" xmlns:w10="urn:schemas-microsoft-com:office:word" xmlns:w="http://schemas.openxmlformats.org/wordprocessingml/2006/main" xmlns:w14="http://schemas.microsoft.com/office/word/2010/wordml" xmlns:wpg="http://schemas.microsoft.com/office/word/2010/wordprocessingGroup" xmlns:wpi="http://schemas.microsoft.com/office/word/2010/wordprocessingInk" xmlns:wne="http://schemas.microsoft.com/office/word/2006/wordml" xmlns:wps="http://schemas.microsoft.com/office/word/2010/wordprocessingShape" mc:Ignorable="w14 wp14">
+<w:ftr xmlns:wpc="http://schemas.microsoft.com/office/word/2010/wordprocessingCanvas" xmlns:mo="http://schemas.microsoft.com/office/mac/office/2008/main" xmlns:mc="http://schemas.openxmlformats.org/markup-compatibility/2006" xmlns:mv="urn:schemas-microsoft-com:mac:vml" xmlns:o="urn:schemas-microsoft-com:office:office" xmlns:r="http://schemas.openxmlformats.org/officeDocument/2006/relationships" xmlns:m="http://schemas.openxmlformats.org/officeDocument/2006/math" xmlns:v="urn:schemas-microsoft-com:vml" xmlns:wp14="http://schemas.microsoft.com/office/word/2010/wordprocessingDrawing" xmlns:wp="http://schemas.openxmlformats.org/drawingml/2006/wordprocessingDrawing" xmlns:w10="urn:schemas-microsoft-com:office:word" xmlns:w="http://schemas.openxmlformats.org/wordprocessingml/2006/main" xmlns:w14="http://schemas.microsoft.com/office/word/2010/wordml" xmlns:w15="http://schemas.microsoft.com/office/word/2012/wordml" xmlns:wpg="http://schemas.microsoft.com/office/word/2010/wordprocessingGroup" xmlns:wpi="http://schemas.microsoft.com/office/word/2010/wordprocessingInk" xmlns:wne="http://schemas.microsoft.com/office/word/2006/wordml" xmlns:wps="http://schemas.microsoft.com/office/word/2010/wordprocessingShape" mc:Ignorable="w14 w15 wp14">
   <w:p>
     <w:pPr>
       <w:pStyle w:val="Footer"/>
@@ -2824,29 +3018,15 @@
         <w:szCs w:val="18"/>
       </w:rPr>
     </w:pPr>
-    <w:r>
-      <w:fldChar w:fldCharType="begin"/>
-    </w:r>
-    <w:r>
-      <w:instrText xml:space="preserve"> DOCPROPERTY "Company" \* MERGEFORMAT </w:instrText>
-    </w:r>
-    <w:r>
-      <w:fldChar w:fldCharType="separate"/>
-    </w:r>
-    <w:r>
-      <w:rPr>
-        <w:sz w:val="18"/>
-        <w:szCs w:val="18"/>
-      </w:rPr>
-      <w:t xml:space="preserve">Solita </w:t>
-    </w:r>
-    <w:r>
-      <w:rPr>
-        <w:sz w:val="18"/>
-        <w:szCs w:val="18"/>
-      </w:rPr>
-      <w:fldChar w:fldCharType="end"/>
-    </w:r>
+    <w:fldSimple w:instr=" DOCPROPERTY &quot;Company&quot; \* MERGEFORMAT ">
+      <w:r>
+        <w:rPr>
+          <w:sz w:val="18"/>
+          <w:szCs w:val="18"/>
+        </w:rPr>
+        <w:t xml:space="preserve">Solita </w:t>
+      </w:r>
+    </w:fldSimple>
     <w:r>
       <w:rPr>
         <w:sz w:val="18"/>
@@ -2910,14 +3090,35 @@
         <w:sz w:val="18"/>
         <w:szCs w:val="18"/>
       </w:rPr>
-      <w:t xml:space="preserve"> | Kiviharjunlenkki 1 C</w:t>
+      <w:t xml:space="preserve"> | </w:t>
     </w:r>
     <w:r>
       <w:rPr>
         <w:sz w:val="18"/>
         <w:szCs w:val="18"/>
       </w:rPr>
-      <w:t xml:space="preserve">, 90220 Oulu | </w:t>
+      <w:t>Torikatu 18</w:t>
+    </w:r>
+    <w:r>
+      <w:rPr>
+        <w:sz w:val="18"/>
+        <w:szCs w:val="18"/>
+      </w:rPr>
+      <w:t>, 90</w:t>
+    </w:r>
+    <w:r>
+      <w:rPr>
+        <w:sz w:val="18"/>
+        <w:szCs w:val="18"/>
+      </w:rPr>
+      <w:t>10</w:t>
+    </w:r>
+    <w:r>
+      <w:rPr>
+        <w:sz w:val="18"/>
+        <w:szCs w:val="18"/>
+      </w:rPr>
+      <w:t xml:space="preserve">0 Oulu | </w:t>
     </w:r>
   </w:p>
   <w:p>
@@ -2937,7 +3138,7 @@
 </file>
 
 <file path=word/footnotes.xml><?xml version="1.0" encoding="utf-8"?>
-<w:footnotes xmlns:wpc="http://schemas.microsoft.com/office/word/2010/wordprocessingCanvas" xmlns:mo="http://schemas.microsoft.com/office/mac/office/2008/main" xmlns:mc="http://schemas.openxmlformats.org/markup-compatibility/2006" xmlns:mv="urn:schemas-microsoft-com:mac:vml" xmlns:o="urn:schemas-microsoft-com:office:office" xmlns:r="http://schemas.openxmlformats.org/officeDocument/2006/relationships" xmlns:m="http://schemas.openxmlformats.org/officeDocument/2006/math" xmlns:v="urn:schemas-microsoft-com:vml" xmlns:wp14="http://schemas.microsoft.com/office/word/2010/wordprocessingDrawing" xmlns:wp="http://schemas.openxmlformats.org/drawingml/2006/wordprocessingDrawing" xmlns:w10="urn:schemas-microsoft-com:office:word" xmlns:w="http://schemas.openxmlformats.org/wordprocessingml/2006/main" xmlns:w14="http://schemas.microsoft.com/office/word/2010/wordml" xmlns:wpg="http://schemas.microsoft.com/office/word/2010/wordprocessingGroup" xmlns:wpi="http://schemas.microsoft.com/office/word/2010/wordprocessingInk" xmlns:wne="http://schemas.microsoft.com/office/word/2006/wordml" xmlns:wps="http://schemas.microsoft.com/office/word/2010/wordprocessingShape" mc:Ignorable="w14 wp14">
+<w:footnotes xmlns:wpc="http://schemas.microsoft.com/office/word/2010/wordprocessingCanvas" xmlns:mo="http://schemas.microsoft.com/office/mac/office/2008/main" xmlns:mc="http://schemas.openxmlformats.org/markup-compatibility/2006" xmlns:mv="urn:schemas-microsoft-com:mac:vml" xmlns:o="urn:schemas-microsoft-com:office:office" xmlns:r="http://schemas.openxmlformats.org/officeDocument/2006/relationships" xmlns:m="http://schemas.openxmlformats.org/officeDocument/2006/math" xmlns:v="urn:schemas-microsoft-com:vml" xmlns:wp14="http://schemas.microsoft.com/office/word/2010/wordprocessingDrawing" xmlns:wp="http://schemas.openxmlformats.org/drawingml/2006/wordprocessingDrawing" xmlns:w10="urn:schemas-microsoft-com:office:word" xmlns:w="http://schemas.openxmlformats.org/wordprocessingml/2006/main" xmlns:w14="http://schemas.microsoft.com/office/word/2010/wordml" xmlns:w15="http://schemas.microsoft.com/office/word/2012/wordml" xmlns:wpg="http://schemas.microsoft.com/office/word/2010/wordprocessingGroup" xmlns:wpi="http://schemas.microsoft.com/office/word/2010/wordprocessingInk" xmlns:wne="http://schemas.microsoft.com/office/word/2006/wordml" xmlns:wps="http://schemas.microsoft.com/office/word/2010/wordprocessingShape" mc:Ignorable="w14 w15 wp14">
   <w:footnote w:type="separator" w:id="-1">
     <w:p>
       <w:r>
@@ -2956,7 +3157,7 @@
 </file>
 
 <file path=word/header1.xml><?xml version="1.0" encoding="utf-8"?>
-<w:hdr xmlns:wpc="http://schemas.microsoft.com/office/word/2010/wordprocessingCanvas" xmlns:mo="http://schemas.microsoft.com/office/mac/office/2008/main" xmlns:mc="http://schemas.openxmlformats.org/markup-compatibility/2006" xmlns:mv="urn:schemas-microsoft-com:mac:vml" xmlns:o="urn:schemas-microsoft-com:office:office" xmlns:r="http://schemas.openxmlformats.org/officeDocument/2006/relationships" xmlns:m="http://schemas.openxmlformats.org/officeDocument/2006/math" xmlns:v="urn:schemas-microsoft-com:vml" xmlns:wp14="http://schemas.microsoft.com/office/word/2010/wordprocessingDrawing" xmlns:wp="http://schemas.openxmlformats.org/drawingml/2006/wordprocessingDrawing" xmlns:w10="urn:schemas-microsoft-com:office:word" xmlns:w="http://schemas.openxmlformats.org/wordprocessingml/2006/main" xmlns:w14="http://schemas.microsoft.com/office/word/2010/wordml" xmlns:wpg="http://schemas.microsoft.com/office/word/2010/wordprocessingGroup" xmlns:wpi="http://schemas.microsoft.com/office/word/2010/wordprocessingInk" xmlns:wne="http://schemas.microsoft.com/office/word/2006/wordml" xmlns:wps="http://schemas.microsoft.com/office/word/2010/wordprocessingShape" mc:Ignorable="w14 wp14">
+<w:hdr xmlns:wpc="http://schemas.microsoft.com/office/word/2010/wordprocessingCanvas" xmlns:mo="http://schemas.microsoft.com/office/mac/office/2008/main" xmlns:mc="http://schemas.openxmlformats.org/markup-compatibility/2006" xmlns:mv="urn:schemas-microsoft-com:mac:vml" xmlns:o="urn:schemas-microsoft-com:office:office" xmlns:r="http://schemas.openxmlformats.org/officeDocument/2006/relationships" xmlns:m="http://schemas.openxmlformats.org/officeDocument/2006/math" xmlns:v="urn:schemas-microsoft-com:vml" xmlns:wp14="http://schemas.microsoft.com/office/word/2010/wordprocessingDrawing" xmlns:wp="http://schemas.openxmlformats.org/drawingml/2006/wordprocessingDrawing" xmlns:w10="urn:schemas-microsoft-com:office:word" xmlns:w="http://schemas.openxmlformats.org/wordprocessingml/2006/main" xmlns:w14="http://schemas.microsoft.com/office/word/2010/wordml" xmlns:w15="http://schemas.microsoft.com/office/word/2012/wordml" xmlns:wpg="http://schemas.microsoft.com/office/word/2010/wordprocessingGroup" xmlns:wpi="http://schemas.microsoft.com/office/word/2010/wordprocessingInk" xmlns:wne="http://schemas.microsoft.com/office/word/2006/wordml" xmlns:wps="http://schemas.microsoft.com/office/word/2010/wordprocessingShape" mc:Ignorable="w14 w15 wp14">
   <w:tbl>
     <w:tblPr>
       <w:tblW w:w="9648" w:type="dxa"/>
@@ -2992,7 +3193,7 @@
               <w:lang w:val="en-US"/>
             </w:rPr>
             <w:drawing>
-              <wp:inline distT="0" distB="0" distL="0" distR="0" wp14:anchorId="5F6EC7CC" wp14:editId="37F3B9F2">
+              <wp:inline distT="0" distB="0" distL="0" distR="0" wp14:anchorId="77BA70D8" wp14:editId="4687F56C">
                 <wp:extent cx="1401445" cy="308905"/>
                 <wp:effectExtent l="0" t="0" r="0" b="0"/>
                 <wp:docPr id="4" name="Picture 4"/>
@@ -3187,7 +3388,7 @@
               <w:noProof/>
               <w:lang w:val="en-US"/>
             </w:rPr>
-            <w:t>2</w:t>
+            <w:t>4</w:t>
           </w:r>
           <w:r>
             <w:rPr>
@@ -3267,7 +3468,7 @@
 </file>
 
 <file path=word/header2.xml><?xml version="1.0" encoding="utf-8"?>
-<w:hdr xmlns:wpc="http://schemas.microsoft.com/office/word/2010/wordprocessingCanvas" xmlns:mo="http://schemas.microsoft.com/office/mac/office/2008/main" xmlns:mc="http://schemas.openxmlformats.org/markup-compatibility/2006" xmlns:mv="urn:schemas-microsoft-com:mac:vml" xmlns:o="urn:schemas-microsoft-com:office:office" xmlns:r="http://schemas.openxmlformats.org/officeDocument/2006/relationships" xmlns:m="http://schemas.openxmlformats.org/officeDocument/2006/math" xmlns:v="urn:schemas-microsoft-com:vml" xmlns:wp14="http://schemas.microsoft.com/office/word/2010/wordprocessingDrawing" xmlns:wp="http://schemas.openxmlformats.org/drawingml/2006/wordprocessingDrawing" xmlns:w10="urn:schemas-microsoft-com:office:word" xmlns:w="http://schemas.openxmlformats.org/wordprocessingml/2006/main" xmlns:w14="http://schemas.microsoft.com/office/word/2010/wordml" xmlns:wpg="http://schemas.microsoft.com/office/word/2010/wordprocessingGroup" xmlns:wpi="http://schemas.microsoft.com/office/word/2010/wordprocessingInk" xmlns:wne="http://schemas.microsoft.com/office/word/2006/wordml" xmlns:wps="http://schemas.microsoft.com/office/word/2010/wordprocessingShape" mc:Ignorable="w14 wp14">
+<w:hdr xmlns:wpc="http://schemas.microsoft.com/office/word/2010/wordprocessingCanvas" xmlns:mo="http://schemas.microsoft.com/office/mac/office/2008/main" xmlns:mc="http://schemas.openxmlformats.org/markup-compatibility/2006" xmlns:mv="urn:schemas-microsoft-com:mac:vml" xmlns:o="urn:schemas-microsoft-com:office:office" xmlns:r="http://schemas.openxmlformats.org/officeDocument/2006/relationships" xmlns:m="http://schemas.openxmlformats.org/officeDocument/2006/math" xmlns:v="urn:schemas-microsoft-com:vml" xmlns:wp14="http://schemas.microsoft.com/office/word/2010/wordprocessingDrawing" xmlns:wp="http://schemas.openxmlformats.org/drawingml/2006/wordprocessingDrawing" xmlns:w10="urn:schemas-microsoft-com:office:word" xmlns:w="http://schemas.openxmlformats.org/wordprocessingml/2006/main" xmlns:w14="http://schemas.microsoft.com/office/word/2010/wordml" xmlns:w15="http://schemas.microsoft.com/office/word/2012/wordml" xmlns:wpg="http://schemas.microsoft.com/office/word/2010/wordprocessingGroup" xmlns:wpi="http://schemas.microsoft.com/office/word/2010/wordprocessingInk" xmlns:wne="http://schemas.microsoft.com/office/word/2006/wordml" xmlns:wps="http://schemas.microsoft.com/office/word/2010/wordprocessingShape" mc:Ignorable="w14 w15 wp14">
   <w:p>
     <w:pPr>
       <w:pStyle w:val="Header"/>
@@ -3279,7 +3480,7 @@
         <w:lang w:val="en-US"/>
       </w:rPr>
       <w:drawing>
-        <wp:inline distT="0" distB="0" distL="0" distR="0" wp14:anchorId="1C3154C7" wp14:editId="2B8E244B">
+        <wp:inline distT="0" distB="0" distL="0" distR="0" wp14:anchorId="68DEF9E3" wp14:editId="4D256882">
           <wp:extent cx="2341245" cy="516112"/>
           <wp:effectExtent l="0" t="0" r="0" b="0"/>
           <wp:docPr id="3" name="Picture 3"/>
@@ -3325,7 +3526,7 @@
 </file>
 
 <file path=word/numbering.xml><?xml version="1.0" encoding="utf-8"?>
-<w:numbering xmlns:wpc="http://schemas.microsoft.com/office/word/2010/wordprocessingCanvas" xmlns:mo="http://schemas.microsoft.com/office/mac/office/2008/main" xmlns:mc="http://schemas.openxmlformats.org/markup-compatibility/2006" xmlns:mv="urn:schemas-microsoft-com:mac:vml" xmlns:o="urn:schemas-microsoft-com:office:office" xmlns:r="http://schemas.openxmlformats.org/officeDocument/2006/relationships" xmlns:m="http://schemas.openxmlformats.org/officeDocument/2006/math" xmlns:v="urn:schemas-microsoft-com:vml" xmlns:wp14="http://schemas.microsoft.com/office/word/2010/wordprocessingDrawing" xmlns:wp="http://schemas.openxmlformats.org/drawingml/2006/wordprocessingDrawing" xmlns:w10="urn:schemas-microsoft-com:office:word" xmlns:w="http://schemas.openxmlformats.org/wordprocessingml/2006/main" xmlns:w14="http://schemas.microsoft.com/office/word/2010/wordml" xmlns:wpg="http://schemas.microsoft.com/office/word/2010/wordprocessingGroup" xmlns:wpi="http://schemas.microsoft.com/office/word/2010/wordprocessingInk" xmlns:wne="http://schemas.microsoft.com/office/word/2006/wordml" xmlns:wps="http://schemas.microsoft.com/office/word/2010/wordprocessingShape" mc:Ignorable="w14 wp14">
+<w:numbering xmlns:wpc="http://schemas.microsoft.com/office/word/2010/wordprocessingCanvas" xmlns:mo="http://schemas.microsoft.com/office/mac/office/2008/main" xmlns:mc="http://schemas.openxmlformats.org/markup-compatibility/2006" xmlns:mv="urn:schemas-microsoft-com:mac:vml" xmlns:o="urn:schemas-microsoft-com:office:office" xmlns:r="http://schemas.openxmlformats.org/officeDocument/2006/relationships" xmlns:m="http://schemas.openxmlformats.org/officeDocument/2006/math" xmlns:v="urn:schemas-microsoft-com:vml" xmlns:wp14="http://schemas.microsoft.com/office/word/2010/wordprocessingDrawing" xmlns:wp="http://schemas.openxmlformats.org/drawingml/2006/wordprocessingDrawing" xmlns:w10="urn:schemas-microsoft-com:office:word" xmlns:w="http://schemas.openxmlformats.org/wordprocessingml/2006/main" xmlns:w14="http://schemas.microsoft.com/office/word/2010/wordml" xmlns:w15="http://schemas.microsoft.com/office/word/2012/wordml" xmlns:wpg="http://schemas.microsoft.com/office/word/2010/wordprocessingGroup" xmlns:wpi="http://schemas.microsoft.com/office/word/2010/wordprocessingInk" xmlns:wne="http://schemas.microsoft.com/office/word/2006/wordml" xmlns:wps="http://schemas.microsoft.com/office/word/2010/wordprocessingShape" mc:Ignorable="w14 w15 wp14">
   <w:abstractNum w:abstractNumId="0">
     <w:nsid w:val="FFFFFF1D"/>
     <w:multiLevelType w:val="multilevel"/>
@@ -5330,7 +5531,7 @@
 </file>
 
 <file path=word/styles.xml><?xml version="1.0" encoding="utf-8"?>
-<w:styles xmlns:mc="http://schemas.openxmlformats.org/markup-compatibility/2006" xmlns:r="http://schemas.openxmlformats.org/officeDocument/2006/relationships" xmlns:w="http://schemas.openxmlformats.org/wordprocessingml/2006/main" xmlns:w14="http://schemas.microsoft.com/office/word/2010/wordml" mc:Ignorable="w14">
+<w:styles xmlns:mc="http://schemas.openxmlformats.org/markup-compatibility/2006" xmlns:r="http://schemas.openxmlformats.org/officeDocument/2006/relationships" xmlns:w="http://schemas.openxmlformats.org/wordprocessingml/2006/main" xmlns:w14="http://schemas.microsoft.com/office/word/2010/wordml" xmlns:w15="http://schemas.microsoft.com/office/word/2012/wordml" mc:Ignorable="w14 w15">
   <w:docDefaults>
     <w:rPrDefault>
       <w:rPr>
@@ -5340,2206 +5541,381 @@
     </w:rPrDefault>
     <w:pPrDefault/>
   </w:docDefaults>
-  <w:latentStyles w:defLockedState="0" w:defUIPriority="0" w:defSemiHidden="0" w:defUnhideWhenUsed="1" w:defQFormat="0" w:count="276">
-    <w:lsdException w:name="Normal" w:unhideWhenUsed="0"/>
-    <w:lsdException w:name="heading 1" w:unhideWhenUsed="0" w:qFormat="1"/>
-    <w:lsdException w:name="heading 2" w:unhideWhenUsed="0" w:qFormat="1"/>
-    <w:lsdException w:name="heading 3" w:unhideWhenUsed="0" w:qFormat="1"/>
-    <w:lsdException w:name="heading 4" w:unhideWhenUsed="0" w:qFormat="1"/>
-    <w:lsdException w:name="heading 5" w:unhideWhenUsed="0" w:qFormat="1"/>
-    <w:lsdException w:name="heading 6" w:unhideWhenUsed="0" w:qFormat="1"/>
-    <w:lsdException w:name="heading 7" w:qFormat="1"/>
-    <w:lsdException w:name="heading 8" w:qFormat="1"/>
-    <w:lsdException w:name="heading 9" w:qFormat="1"/>
-    <w:lsdException w:name="index 1" w:semiHidden="1"/>
-    <w:lsdException w:name="index 7" w:semiHidden="1"/>
-    <w:lsdException w:name="index 8" w:semiHidden="1"/>
-    <w:lsdException w:name="index 9" w:semiHidden="1"/>
-    <w:lsdException w:name="toc 1" w:semiHidden="1" w:uiPriority="39"/>
-    <w:lsdException w:name="toc 2" w:semiHidden="1" w:uiPriority="39"/>
-    <w:lsdException w:name="toc 3" w:semiHidden="1"/>
-    <w:lsdException w:name="toc 4" w:semiHidden="1"/>
-    <w:lsdException w:name="toc 5" w:semiHidden="1"/>
-    <w:lsdException w:name="toc 6" w:semiHidden="1"/>
-    <w:lsdException w:name="toc 7" w:semiHidden="1"/>
-    <w:lsdException w:name="toc 8" w:semiHidden="1"/>
-    <w:lsdException w:name="toc 9" w:semiHidden="1"/>
-    <w:lsdException w:name="Normal Indent" w:semiHidden="1"/>
-    <w:lsdException w:name="footnote text" w:semiHidden="1"/>
-    <w:lsdException w:name="annotation text" w:semiHidden="1"/>
-    <w:lsdException w:name="header" w:semiHidden="1"/>
-    <w:lsdException w:name="footer" w:semiHidden="1"/>
-    <w:lsdException w:name="index heading" w:semiHidden="1"/>
-    <w:lsdException w:name="caption" w:semiHidden="1"/>
-    <w:lsdException w:name="table of figures" w:semiHidden="1"/>
-    <w:lsdException w:name="envelope address" w:semiHidden="1"/>
-    <w:lsdException w:name="envelope return" w:semiHidden="1"/>
-    <w:lsdException w:name="footnote reference" w:semiHidden="1"/>
-    <w:lsdException w:name="annotation reference" w:semiHidden="1"/>
-    <w:lsdException w:name="line number" w:semiHidden="1"/>
-    <w:lsdException w:name="page number" w:semiHidden="1"/>
-    <w:lsdException w:name="endnote reference" w:semiHidden="1"/>
-    <w:lsdException w:name="endnote text" w:semiHidden="1"/>
-    <w:lsdException w:name="table of authorities" w:semiHidden="1"/>
-    <w:lsdException w:name="macro" w:semiHidden="1"/>
-    <w:lsdException w:name="toa heading" w:semiHidden="1"/>
-    <w:lsdException w:name="List" w:semiHidden="1"/>
-    <w:lsdException w:name="List Bullet" w:semiHidden="1"/>
-    <w:lsdException w:name="List Number" w:semiHidden="1"/>
-    <w:lsdException w:name="List 2" w:semiHidden="1"/>
-    <w:lsdException w:name="List 3" w:semiHidden="1"/>
-    <w:lsdException w:name="List 4" w:semiHidden="1"/>
-    <w:lsdException w:name="List 5" w:semiHidden="1"/>
-    <w:lsdException w:name="List Bullet 2" w:semiHidden="1"/>
-    <w:lsdException w:name="List Bullet 3" w:semiHidden="1"/>
-    <w:lsdException w:name="List Bullet 4" w:semiHidden="1"/>
-    <w:lsdException w:name="List Bullet 5" w:semiHidden="1"/>
-    <w:lsdException w:name="List Number 3" w:semiHidden="1"/>
-    <w:lsdException w:name="List Number 4" w:semiHidden="1"/>
-    <w:lsdException w:name="Title" w:unhideWhenUsed="0"/>
-    <w:lsdException w:name="Closing" w:semiHidden="1"/>
-    <w:lsdException w:name="Signature" w:semiHidden="1"/>
-    <w:lsdException w:name="Default Paragraph Font" w:semiHidden="1"/>
-    <w:lsdException w:name="Body Text" w:semiHidden="1" w:qFormat="1"/>
-    <w:lsdException w:name="Body Text Indent" w:semiHidden="1"/>
-    <w:lsdException w:name="List Continue" w:semiHidden="1"/>
-    <w:lsdException w:name="List Continue 2" w:semiHidden="1"/>
-    <w:lsdException w:name="List Continue 3" w:semiHidden="1"/>
-    <w:lsdException w:name="List Continue 4" w:semiHidden="1"/>
-    <w:lsdException w:name="List Continue 5" w:semiHidden="1"/>
-    <w:lsdException w:name="Message Header" w:semiHidden="1"/>
-    <w:lsdException w:name="Subtitle" w:unhideWhenUsed="0"/>
-    <w:lsdException w:name="Salutation" w:semiHidden="1"/>
-    <w:lsdException w:name="Date" w:semiHidden="1"/>
-    <w:lsdException w:name="Body Text First Indent" w:semiHidden="1"/>
-    <w:lsdException w:name="Body Text First Indent 2" w:semiHidden="1"/>
-    <w:lsdException w:name="Note Heading" w:semiHidden="1"/>
-    <w:lsdException w:name="Body Text 2" w:semiHidden="1"/>
-    <w:lsdException w:name="Body Text 3" w:semiHidden="1"/>
-    <w:lsdException w:name="Body Text Indent 2" w:semiHidden="1"/>
-    <w:lsdException w:name="Strong" w:unhideWhenUsed="0"/>
-    <w:lsdException w:name="Emphasis" w:unhideWhenUsed="0"/>
-    <w:lsdException w:name="Document Map" w:semiHidden="1"/>
-    <w:lsdException w:name="Plain Text" w:semiHidden="1"/>
-    <w:lsdException w:name="E-mail Signature" w:semiHidden="1"/>
-    <w:lsdException w:name="HTML Top of Form" w:semiHidden="1"/>
-    <w:lsdException w:name="HTML Bottom of Form" w:semiHidden="1"/>
-    <w:lsdException w:name="Normal (Web)" w:semiHidden="1"/>
-    <w:lsdException w:name="HTML Acronym" w:semiHidden="1"/>
-    <w:lsdException w:name="HTML Address" w:semiHidden="1"/>
-    <w:lsdException w:name="HTML Cite" w:semiHidden="1"/>
-    <w:lsdException w:name="HTML Code" w:semiHidden="1"/>
-    <w:lsdException w:name="HTML Definition" w:semiHidden="1"/>
-    <w:lsdException w:name="HTML Keyboard" w:semiHidden="1"/>
-    <w:lsdException w:name="HTML Preformatted" w:semiHidden="1"/>
-    <w:lsdException w:name="HTML Sample" w:semiHidden="1"/>
-    <w:lsdException w:name="HTML Typewriter" w:semiHidden="1"/>
-    <w:lsdException w:name="HTML Variable" w:semiHidden="1"/>
-    <w:lsdException w:name="Normal Table" w:semiHidden="1"/>
-    <w:lsdException w:name="annotation subject" w:semiHidden="1"/>
-    <w:lsdException w:name="No List" w:semiHidden="1"/>
-    <w:lsdException w:name="Outline List 1" w:semiHidden="1"/>
-    <w:lsdException w:name="Outline List 2" w:semiHidden="1"/>
-    <w:lsdException w:name="Outline List 3" w:semiHidden="1"/>
-    <w:lsdException w:name="Table Simple 1" w:semiHidden="1"/>
-    <w:lsdException w:name="Table Simple 2" w:semiHidden="1"/>
-    <w:lsdException w:name="Table Simple 3" w:semiHidden="1"/>
-    <w:lsdException w:name="Table Classic 1" w:semiHidden="1"/>
-    <w:lsdException w:name="Table Classic 2" w:semiHidden="1"/>
-    <w:lsdException w:name="Table Classic 3" w:semiHidden="1"/>
-    <w:lsdException w:name="Table Classic 4" w:semiHidden="1"/>
-    <w:lsdException w:name="Table Colorful 1" w:semiHidden="1"/>
-    <w:lsdException w:name="Table Colorful 2" w:semiHidden="1"/>
-    <w:lsdException w:name="Table Colorful 3" w:semiHidden="1"/>
-    <w:lsdException w:name="Table Columns 1" w:semiHidden="1"/>
-    <w:lsdException w:name="Table Columns 2" w:semiHidden="1"/>
-    <w:lsdException w:name="Table Columns 3" w:semiHidden="1"/>
-    <w:lsdException w:name="Table Columns 4" w:semiHidden="1"/>
-    <w:lsdException w:name="Table Columns 5" w:semiHidden="1"/>
-    <w:lsdException w:name="Table Grid 1" w:semiHidden="1"/>
-    <w:lsdException w:name="Table Grid 2" w:semiHidden="1"/>
-    <w:lsdException w:name="Table Grid 3" w:semiHidden="1"/>
-    <w:lsdException w:name="Table Grid 4" w:semiHidden="1"/>
-    <w:lsdException w:name="Table Grid 5" w:semiHidden="1"/>
-    <w:lsdException w:name="Table Grid 6" w:semiHidden="1"/>
-    <w:lsdException w:name="Table Grid 7" w:semiHidden="1"/>
-    <w:lsdException w:name="Table Grid 8" w:semiHidden="1"/>
-    <w:lsdException w:name="Table List 1" w:semiHidden="1"/>
-    <w:lsdException w:name="Table List 2" w:semiHidden="1"/>
-    <w:lsdException w:name="Table List 3" w:semiHidden="1"/>
-    <w:lsdException w:name="Table List 4" w:semiHidden="1"/>
-    <w:lsdException w:name="Table List 5" w:semiHidden="1"/>
-    <w:lsdException w:name="Table List 6" w:semiHidden="1"/>
-    <w:lsdException w:name="Table List 7" w:semiHidden="1"/>
-    <w:lsdException w:name="Table List 8" w:semiHidden="1"/>
-    <w:lsdException w:name="Table 3D effects 1" w:semiHidden="1"/>
-    <w:lsdException w:name="Table 3D effects 2" w:semiHidden="1"/>
-    <w:lsdException w:name="Table 3D effects 3" w:semiHidden="1"/>
-    <w:lsdException w:name="Table Contemporary" w:semiHidden="1"/>
-    <w:lsdException w:name="Table Elegant" w:semiHidden="1"/>
-    <w:lsdException w:name="Table Professional" w:semiHidden="1"/>
-    <w:lsdException w:name="Table Subtle 1" w:semiHidden="1"/>
-    <w:lsdException w:name="Table Subtle 2" w:semiHidden="1"/>
-    <w:lsdException w:name="Table Web 1" w:semiHidden="1"/>
-    <w:lsdException w:name="Table Web 2" w:semiHidden="1"/>
-    <w:lsdException w:name="Table Web 3" w:semiHidden="1"/>
-    <w:lsdException w:name="Balloon Text" w:semiHidden="1"/>
-    <w:lsdException w:name="Table Grid" w:unhideWhenUsed="0"/>
-    <w:lsdException w:name="Table Theme" w:semiHidden="1"/>
-    <w:lsdException w:name="Note Level 1" w:unhideWhenUsed="0"/>
-    <w:lsdException w:name="Note Level 2" w:unhideWhenUsed="0"/>
-    <w:lsdException w:name="Note Level 3" w:unhideWhenUsed="0"/>
-    <w:lsdException w:name="Note Level 4" w:unhideWhenUsed="0"/>
-    <w:lsdException w:name="Note Level 5" w:unhideWhenUsed="0"/>
-    <w:lsdException w:name="Note Level 6" w:unhideWhenUsed="0"/>
-    <w:lsdException w:name="Note Level 7" w:unhideWhenUsed="0"/>
-    <w:lsdException w:name="Note Level 8" w:unhideWhenUsed="0"/>
-    <w:lsdException w:name="Note Level 9" w:unhideWhenUsed="0"/>
-    <w:lsdException w:name="Placeholder Text" w:semiHidden="1" w:uiPriority="99" w:unhideWhenUsed="0"/>
-    <w:lsdException w:name="No Spacing" w:uiPriority="1" w:unhideWhenUsed="0"/>
-    <w:lsdException w:name="Light Shading" w:uiPriority="60" w:unhideWhenUsed="0"/>
-    <w:lsdException w:name="Light List" w:uiPriority="61" w:unhideWhenUsed="0"/>
-    <w:lsdException w:name="Light Grid" w:uiPriority="62" w:unhideWhenUsed="0"/>
-    <w:lsdException w:name="Medium Shading 1" w:uiPriority="63" w:unhideWhenUsed="0"/>
-    <w:lsdException w:name="Medium Shading 2" w:uiPriority="64" w:unhideWhenUsed="0"/>
-    <w:lsdException w:name="Medium List 1" w:uiPriority="65" w:unhideWhenUsed="0"/>
-    <w:lsdException w:name="Medium List 2" w:uiPriority="66" w:unhideWhenUsed="0"/>
-    <w:lsdException w:name="Medium Grid 1" w:uiPriority="67" w:unhideWhenUsed="0"/>
-    <w:lsdException w:name="Medium Grid 2" w:uiPriority="68" w:unhideWhenUsed="0"/>
-    <w:lsdException w:name="Medium Grid 3" w:uiPriority="69" w:unhideWhenUsed="0"/>
-    <w:lsdException w:name="Dark List" w:uiPriority="70" w:unhideWhenUsed="0"/>
-    <w:lsdException w:name="Colorful Shading" w:uiPriority="71" w:unhideWhenUsed="0"/>
-    <w:lsdException w:name="Colorful List" w:uiPriority="72" w:unhideWhenUsed="0"/>
-    <w:lsdException w:name="Colorful Grid" w:uiPriority="73" w:unhideWhenUsed="0"/>
-    <w:lsdException w:name="Light Shading Accent 1" w:uiPriority="60" w:unhideWhenUsed="0"/>
-    <w:lsdException w:name="Light List Accent 1" w:uiPriority="61" w:unhideWhenUsed="0"/>
-    <w:lsdException w:name="Light Grid Accent 1" w:uiPriority="62" w:unhideWhenUsed="0"/>
-    <w:lsdException w:name="Medium Shading 1 Accent 1" w:uiPriority="63" w:unhideWhenUsed="0"/>
-    <w:lsdException w:name="Medium Shading 2 Accent 1" w:uiPriority="64" w:unhideWhenUsed="0"/>
-    <w:lsdException w:name="Medium List 1 Accent 1" w:uiPriority="65" w:unhideWhenUsed="0"/>
-    <w:lsdException w:name="Revision" w:semiHidden="1" w:uiPriority="99" w:unhideWhenUsed="0"/>
-    <w:lsdException w:name="List Paragraph" w:uiPriority="34" w:unhideWhenUsed="0"/>
-    <w:lsdException w:name="Quote" w:uiPriority="29" w:unhideWhenUsed="0"/>
-    <w:lsdException w:name="Intense Quote" w:uiPriority="30" w:unhideWhenUsed="0"/>
-    <w:lsdException w:name="Medium List 2 Accent 1" w:uiPriority="66" w:unhideWhenUsed="0"/>
-    <w:lsdException w:name="Medium Grid 1 Accent 1" w:uiPriority="67" w:unhideWhenUsed="0"/>
-    <w:lsdException w:name="Medium Grid 2 Accent 1" w:uiPriority="68" w:unhideWhenUsed="0"/>
-    <w:lsdException w:name="Medium Grid 3 Accent 1" w:uiPriority="69" w:unhideWhenUsed="0"/>
-    <w:lsdException w:name="Dark List Accent 1" w:uiPriority="70" w:unhideWhenUsed="0"/>
-    <w:lsdException w:name="Colorful Shading Accent 1" w:uiPriority="71" w:unhideWhenUsed="0"/>
-    <w:lsdException w:name="Colorful List Accent 1" w:uiPriority="72" w:unhideWhenUsed="0"/>
-    <w:lsdException w:name="Colorful Grid Accent 1" w:uiPriority="73" w:unhideWhenUsed="0"/>
-    <w:lsdException w:name="Light Shading Accent 2" w:uiPriority="60" w:unhideWhenUsed="0"/>
-    <w:lsdException w:name="Light List Accent 2" w:uiPriority="61" w:unhideWhenUsed="0"/>
-    <w:lsdException w:name="Light Grid Accent 2" w:uiPriority="62" w:unhideWhenUsed="0"/>
-    <w:lsdException w:name="Medium Shading 1 Accent 2" w:uiPriority="63" w:unhideWhenUsed="0"/>
-    <w:lsdException w:name="Medium Shading 2 Accent 2" w:uiPriority="64" w:unhideWhenUsed="0"/>
-    <w:lsdException w:name="Medium List 1 Accent 2" w:uiPriority="65" w:unhideWhenUsed="0"/>
-    <w:lsdException w:name="Medium List 2 Accent 2" w:uiPriority="66" w:unhideWhenUsed="0"/>
-    <w:lsdException w:name="Medium Grid 1 Accent 2" w:uiPriority="67" w:unhideWhenUsed="0"/>
-    <w:lsdException w:name="Medium Grid 2 Accent 2" w:uiPriority="68" w:unhideWhenUsed="0"/>
-    <w:lsdException w:name="Medium Grid 3 Accent 2" w:uiPriority="69" w:unhideWhenUsed="0"/>
-    <w:lsdException w:name="Dark List Accent 2" w:uiPriority="70" w:unhideWhenUsed="0"/>
-    <w:lsdException w:name="Colorful Shading Accent 2" w:uiPriority="71" w:unhideWhenUsed="0"/>
-    <w:lsdException w:name="Colorful List Accent 2" w:uiPriority="72" w:unhideWhenUsed="0"/>
-    <w:lsdException w:name="Colorful Grid Accent 2" w:uiPriority="73" w:unhideWhenUsed="0"/>
-    <w:lsdException w:name="Light Shading Accent 3" w:uiPriority="60" w:unhideWhenUsed="0"/>
-    <w:lsdException w:name="Light List Accent 3" w:uiPriority="61" w:unhideWhenUsed="0"/>
-    <w:lsdException w:name="Light Grid Accent 3" w:uiPriority="62" w:unhideWhenUsed="0"/>
-    <w:lsdException w:name="Medium Shading 1 Accent 3" w:uiPriority="63" w:unhideWhenUsed="0"/>
-    <w:lsdException w:name="Medium Shading 2 Accent 3" w:uiPriority="64" w:unhideWhenUsed="0"/>
-    <w:lsdException w:name="Medium List 1 Accent 3" w:uiPriority="65" w:unhideWhenUsed="0"/>
-    <w:lsdException w:name="Medium List 2 Accent 3" w:uiPriority="66" w:unhideWhenUsed="0"/>
-    <w:lsdException w:name="Medium Grid 1 Accent 3" w:uiPriority="67" w:unhideWhenUsed="0"/>
-    <w:lsdException w:name="Medium Grid 2 Accent 3" w:uiPriority="68" w:unhideWhenUsed="0"/>
-    <w:lsdException w:name="Medium Grid 3 Accent 3" w:uiPriority="69" w:unhideWhenUsed="0"/>
-    <w:lsdException w:name="Dark List Accent 3" w:uiPriority="70" w:unhideWhenUsed="0"/>
-    <w:lsdException w:name="Colorful Shading Accent 3" w:uiPriority="71" w:unhideWhenUsed="0"/>
-    <w:lsdException w:name="Colorful List Accent 3" w:uiPriority="72" w:unhideWhenUsed="0"/>
-    <w:lsdException w:name="Colorful Grid Accent 3" w:uiPriority="73" w:unhideWhenUsed="0"/>
-    <w:lsdException w:name="Light Shading Accent 4" w:uiPriority="60" w:unhideWhenUsed="0"/>
-    <w:lsdException w:name="Light List Accent 4" w:uiPriority="61" w:unhideWhenUsed="0"/>
-    <w:lsdException w:name="Light Grid Accent 4" w:uiPriority="62" w:unhideWhenUsed="0"/>
-    <w:lsdException w:name="Medium Shading 1 Accent 4" w:uiPriority="63" w:unhideWhenUsed="0"/>
-    <w:lsdException w:name="Medium Shading 2 Accent 4" w:uiPriority="64" w:unhideWhenUsed="0"/>
-    <w:lsdException w:name="Medium List 1 Accent 4" w:uiPriority="65" w:unhideWhenUsed="0"/>
-    <w:lsdException w:name="Medium List 2 Accent 4" w:uiPriority="66" w:unhideWhenUsed="0"/>
-    <w:lsdException w:name="Medium Grid 1 Accent 4" w:uiPriority="67" w:unhideWhenUsed="0"/>
-    <w:lsdException w:name="Medium Grid 2 Accent 4" w:uiPriority="68" w:unhideWhenUsed="0"/>
-    <w:lsdException w:name="Medium Grid 3 Accent 4" w:uiPriority="69" w:unhideWhenUsed="0"/>
-    <w:lsdException w:name="Dark List Accent 4" w:uiPriority="70" w:unhideWhenUsed="0"/>
-    <w:lsdException w:name="Colorful Shading Accent 4" w:uiPriority="71" w:unhideWhenUsed="0"/>
-    <w:lsdException w:name="Colorful List Accent 4" w:uiPriority="72" w:unhideWhenUsed="0"/>
-    <w:lsdException w:name="Colorful Grid Accent 4" w:uiPriority="73" w:unhideWhenUsed="0"/>
-    <w:lsdException w:name="Light Shading Accent 5" w:uiPriority="60" w:unhideWhenUsed="0"/>
-    <w:lsdException w:name="Light List Accent 5" w:uiPriority="61" w:unhideWhenUsed="0"/>
-    <w:lsdException w:name="Light Grid Accent 5" w:uiPriority="62" w:unhideWhenUsed="0"/>
-    <w:lsdException w:name="Medium Shading 1 Accent 5" w:uiPriority="63" w:unhideWhenUsed="0"/>
-    <w:lsdException w:name="Medium Shading 2 Accent 5" w:uiPriority="64" w:unhideWhenUsed="0"/>
-    <w:lsdException w:name="Medium List 1 Accent 5" w:uiPriority="65" w:unhideWhenUsed="0"/>
-    <w:lsdException w:name="Medium List 2 Accent 5" w:uiPriority="66" w:unhideWhenUsed="0"/>
-    <w:lsdException w:name="Medium Grid 1 Accent 5" w:uiPriority="67" w:unhideWhenUsed="0"/>
-    <w:lsdException w:name="Medium Grid 2 Accent 5" w:uiPriority="68" w:unhideWhenUsed="0"/>
-    <w:lsdException w:name="Medium Grid 3 Accent 5" w:uiPriority="69" w:unhideWhenUsed="0"/>
-    <w:lsdException w:name="Dark List Accent 5" w:uiPriority="70" w:unhideWhenUsed="0"/>
-    <w:lsdException w:name="Colorful Shading Accent 5" w:uiPriority="71" w:unhideWhenUsed="0"/>
-    <w:lsdException w:name="Colorful List Accent 5" w:uiPriority="72" w:unhideWhenUsed="0"/>
-    <w:lsdException w:name="Colorful Grid Accent 5" w:uiPriority="73" w:unhideWhenUsed="0"/>
-    <w:lsdException w:name="Light Shading Accent 6" w:uiPriority="60" w:unhideWhenUsed="0"/>
-    <w:lsdException w:name="Light List Accent 6" w:uiPriority="61" w:unhideWhenUsed="0"/>
-    <w:lsdException w:name="Light Grid Accent 6" w:uiPriority="62" w:unhideWhenUsed="0"/>
-    <w:lsdException w:name="Medium Shading 1 Accent 6" w:uiPriority="63" w:unhideWhenUsed="0"/>
-    <w:lsdException w:name="Medium Shading 2 Accent 6" w:uiPriority="64" w:unhideWhenUsed="0"/>
-    <w:lsdException w:name="Medium List 1 Accent 6" w:uiPriority="65" w:unhideWhenUsed="0"/>
-    <w:lsdException w:name="Medium List 2 Accent 6" w:uiPriority="66" w:unhideWhenUsed="0"/>
-    <w:lsdException w:name="Medium Grid 1 Accent 6" w:uiPriority="67" w:unhideWhenUsed="0"/>
-    <w:lsdException w:name="Medium Grid 2 Accent 6" w:uiPriority="68" w:unhideWhenUsed="0"/>
-    <w:lsdException w:name="Medium Grid 3 Accent 6" w:uiPriority="69" w:unhideWhenUsed="0"/>
-    <w:lsdException w:name="Dark List Accent 6" w:uiPriority="70" w:unhideWhenUsed="0"/>
-    <w:lsdException w:name="Colorful Shading Accent 6" w:uiPriority="71" w:unhideWhenUsed="0"/>
-    <w:lsdException w:name="Colorful List Accent 6" w:uiPriority="72" w:unhideWhenUsed="0"/>
-    <w:lsdException w:name="Colorful Grid Accent 6" w:uiPriority="73" w:unhideWhenUsed="0"/>
-    <w:lsdException w:name="Subtle Emphasis" w:uiPriority="19" w:unhideWhenUsed="0"/>
-    <w:lsdException w:name="Intense Emphasis" w:uiPriority="21" w:unhideWhenUsed="0"/>
-    <w:lsdException w:name="Subtle Reference" w:uiPriority="31" w:unhideWhenUsed="0"/>
-    <w:lsdException w:name="Intense Reference" w:uiPriority="32" w:unhideWhenUsed="0"/>
-    <w:lsdException w:name="Book Title" w:uiPriority="33" w:unhideWhenUsed="0"/>
-    <w:lsdException w:name="Bibliography" w:semiHidden="1" w:uiPriority="37"/>
-    <w:lsdException w:name="TOC Heading" w:semiHidden="1" w:uiPriority="39" w:qFormat="1"/>
-  </w:latentStyles>
-  <w:style w:type="paragraph" w:default="1" w:styleId="Normal">
-    <w:name w:val="Normal"/>
-    <w:rsid w:val="003520AB"/>
-    <w:rPr>
-      <w:rFonts w:ascii="Georgia" w:hAnsi="Georgia"/>
-      <w:szCs w:val="24"/>
-      <w:lang w:eastAsia="en-US"/>
-    </w:rPr>
-  </w:style>
-  <w:style w:type="paragraph" w:styleId="Heading1">
-    <w:name w:val="heading 1"/>
-    <w:basedOn w:val="Normal"/>
-    <w:next w:val="BodyText"/>
-    <w:link w:val="Heading1Char"/>
-    <w:qFormat/>
-    <w:rsid w:val="008F5B9B"/>
-    <w:pPr>
-      <w:keepNext/>
-      <w:numPr>
-        <w:numId w:val="36"/>
-      </w:numPr>
-      <w:tabs>
-        <w:tab w:val="left" w:pos="680"/>
-      </w:tabs>
-      <w:spacing w:before="480" w:after="240"/>
-      <w:outlineLvl w:val="0"/>
-    </w:pPr>
-    <w:rPr>
-      <w:rFonts w:cs="Arial"/>
-      <w:b/>
-      <w:bCs/>
-      <w:kern w:val="32"/>
-      <w:sz w:val="24"/>
-    </w:rPr>
-  </w:style>
-  <w:style w:type="paragraph" w:styleId="Heading2">
-    <w:name w:val="heading 2"/>
-    <w:basedOn w:val="Normal"/>
-    <w:next w:val="BodyText"/>
-    <w:qFormat/>
-    <w:rsid w:val="00D6483A"/>
-    <w:pPr>
-      <w:keepNext/>
-      <w:numPr>
-        <w:ilvl w:val="1"/>
-        <w:numId w:val="2"/>
-      </w:numPr>
-      <w:tabs>
-        <w:tab w:val="left" w:pos="680"/>
-      </w:tabs>
-      <w:spacing w:before="360" w:after="240"/>
-      <w:outlineLvl w:val="1"/>
-    </w:pPr>
-    <w:rPr>
-      <w:rFonts w:cs="Arial"/>
-      <w:b/>
-      <w:bCs/>
-      <w:iCs/>
-      <w:szCs w:val="28"/>
-    </w:rPr>
-  </w:style>
-  <w:style w:type="paragraph" w:styleId="Heading3">
-    <w:name w:val="heading 3"/>
-    <w:basedOn w:val="Normal"/>
-    <w:next w:val="BodyText"/>
-    <w:qFormat/>
-    <w:rsid w:val="00D6483A"/>
-    <w:pPr>
-      <w:keepNext/>
-      <w:numPr>
-        <w:ilvl w:val="2"/>
-        <w:numId w:val="2"/>
-      </w:numPr>
-      <w:tabs>
-        <w:tab w:val="left" w:pos="765"/>
-      </w:tabs>
-      <w:spacing w:before="360" w:after="240"/>
-      <w:outlineLvl w:val="2"/>
-    </w:pPr>
-    <w:rPr>
-      <w:rFonts w:cs="Arial"/>
-      <w:b/>
-      <w:bCs/>
-      <w:szCs w:val="26"/>
-    </w:rPr>
-  </w:style>
-  <w:style w:type="paragraph" w:styleId="Heading4">
-    <w:name w:val="heading 4"/>
-    <w:basedOn w:val="Normal"/>
-    <w:next w:val="BodyText"/>
-    <w:qFormat/>
-    <w:rsid w:val="00D6483A"/>
-    <w:pPr>
-      <w:keepNext/>
-      <w:numPr>
-        <w:ilvl w:val="3"/>
-        <w:numId w:val="2"/>
-      </w:numPr>
-      <w:tabs>
-        <w:tab w:val="left" w:pos="765"/>
-      </w:tabs>
-      <w:spacing w:before="240" w:after="60"/>
-      <w:outlineLvl w:val="3"/>
-    </w:pPr>
-    <w:rPr>
-      <w:b/>
-      <w:bCs/>
-      <w:szCs w:val="28"/>
-    </w:rPr>
-  </w:style>
-  <w:style w:type="paragraph" w:styleId="Heading5">
-    <w:name w:val="heading 5"/>
-    <w:basedOn w:val="Normal"/>
-    <w:next w:val="BodyText"/>
-    <w:qFormat/>
-    <w:rsid w:val="00D6483A"/>
-    <w:pPr>
-      <w:numPr>
-        <w:ilvl w:val="4"/>
-        <w:numId w:val="2"/>
-      </w:numPr>
-      <w:spacing w:before="240" w:after="60"/>
-      <w:outlineLvl w:val="4"/>
-    </w:pPr>
-    <w:rPr>
-      <w:b/>
-      <w:bCs/>
-      <w:iCs/>
-      <w:szCs w:val="26"/>
-    </w:rPr>
-  </w:style>
-  <w:style w:type="paragraph" w:styleId="Heading6">
-    <w:name w:val="heading 6"/>
-    <w:basedOn w:val="Normal"/>
-    <w:next w:val="BodyText"/>
-    <w:qFormat/>
-    <w:rsid w:val="00D6483A"/>
-    <w:pPr>
-      <w:numPr>
-        <w:ilvl w:val="5"/>
-        <w:numId w:val="2"/>
-      </w:numPr>
-      <w:spacing w:before="240" w:after="60"/>
-      <w:outlineLvl w:val="5"/>
-    </w:pPr>
-    <w:rPr>
-      <w:b/>
-      <w:bCs/>
-      <w:szCs w:val="22"/>
-    </w:rPr>
-  </w:style>
-  <w:style w:type="paragraph" w:styleId="Heading7">
-    <w:name w:val="heading 7"/>
-    <w:basedOn w:val="Normal"/>
-    <w:next w:val="BodyText"/>
-    <w:qFormat/>
-    <w:rsid w:val="00D6483A"/>
-    <w:pPr>
-      <w:numPr>
-        <w:ilvl w:val="6"/>
-        <w:numId w:val="2"/>
-      </w:numPr>
-      <w:spacing w:before="240" w:after="60"/>
-      <w:outlineLvl w:val="6"/>
-    </w:pPr>
-  </w:style>
-  <w:style w:type="paragraph" w:styleId="Heading8">
-    <w:name w:val="heading 8"/>
-    <w:basedOn w:val="Normal"/>
-    <w:next w:val="BodyText"/>
-    <w:qFormat/>
-    <w:rsid w:val="00D6483A"/>
-    <w:pPr>
-      <w:numPr>
-        <w:ilvl w:val="7"/>
-        <w:numId w:val="2"/>
-      </w:numPr>
-      <w:spacing w:before="240" w:after="60"/>
-      <w:outlineLvl w:val="7"/>
-    </w:pPr>
-    <w:rPr>
-      <w:i/>
-      <w:iCs/>
-    </w:rPr>
-  </w:style>
-  <w:style w:type="paragraph" w:styleId="Heading9">
-    <w:name w:val="heading 9"/>
-    <w:basedOn w:val="Normal"/>
-    <w:next w:val="BodyText"/>
-    <w:qFormat/>
-    <w:rsid w:val="00D6483A"/>
-    <w:pPr>
-      <w:numPr>
-        <w:ilvl w:val="8"/>
-        <w:numId w:val="2"/>
-      </w:numPr>
-      <w:spacing w:before="240" w:after="60"/>
-      <w:outlineLvl w:val="8"/>
-    </w:pPr>
-    <w:rPr>
-      <w:rFonts w:cs="Arial"/>
-      <w:szCs w:val="22"/>
-    </w:rPr>
-  </w:style>
-  <w:style w:type="character" w:default="1" w:styleId="DefaultParagraphFont">
-    <w:name w:val="Default Paragraph Font"/>
-    <w:uiPriority w:val="1"/>
-    <w:semiHidden/>
-    <w:unhideWhenUsed/>
-  </w:style>
-  <w:style w:type="table" w:default="1" w:styleId="TableNormal">
-    <w:name w:val="Normal Table"/>
-    <w:uiPriority w:val="99"/>
-    <w:semiHidden/>
-    <w:unhideWhenUsed/>
-    <w:tblPr>
-      <w:tblInd w:w="0" w:type="dxa"/>
-      <w:tblCellMar>
-        <w:top w:w="0" w:type="dxa"/>
-        <w:left w:w="108" w:type="dxa"/>
-        <w:bottom w:w="0" w:type="dxa"/>
-        <w:right w:w="108" w:type="dxa"/>
-      </w:tblCellMar>
-    </w:tblPr>
-  </w:style>
-  <w:style w:type="numbering" w:default="1" w:styleId="NoList">
-    <w:name w:val="No List"/>
-    <w:uiPriority w:val="99"/>
-    <w:semiHidden/>
-    <w:unhideWhenUsed/>
-  </w:style>
-  <w:style w:type="paragraph" w:styleId="BodyText">
-    <w:name w:val="Body Text"/>
-    <w:basedOn w:val="Normal"/>
-    <w:link w:val="BodyTextChar"/>
-    <w:qFormat/>
-    <w:rsid w:val="00546FDC"/>
-    <w:pPr>
-      <w:spacing w:after="100" w:afterAutospacing="1"/>
-      <w:ind w:left="1021"/>
-    </w:pPr>
-  </w:style>
-  <w:style w:type="character" w:customStyle="1" w:styleId="BodyTextChar">
-    <w:name w:val="Body Text Char"/>
-    <w:basedOn w:val="DefaultParagraphFont"/>
-    <w:link w:val="BodyText"/>
-    <w:rsid w:val="00546FDC"/>
-    <w:rPr>
-      <w:rFonts w:ascii="Georgia" w:hAnsi="Georgia"/>
-      <w:szCs w:val="24"/>
-      <w:lang w:eastAsia="en-US"/>
-    </w:rPr>
-  </w:style>
-  <w:style w:type="paragraph" w:styleId="TOC1">
-    <w:name w:val="toc 1"/>
-    <w:basedOn w:val="Normal"/>
-    <w:next w:val="Normal"/>
-    <w:autoRedefine/>
-    <w:uiPriority w:val="39"/>
-    <w:rsid w:val="00D6483A"/>
-    <w:pPr>
-      <w:spacing w:before="120"/>
-    </w:pPr>
-    <w:rPr>
-      <w:b/>
-      <w:caps/>
-      <w:sz w:val="22"/>
-      <w:szCs w:val="22"/>
-    </w:rPr>
-  </w:style>
-  <w:style w:type="paragraph" w:styleId="TOC2">
-    <w:name w:val="toc 2"/>
-    <w:basedOn w:val="Normal"/>
-    <w:next w:val="Normal"/>
-    <w:autoRedefine/>
-    <w:uiPriority w:val="39"/>
-    <w:rsid w:val="00D6483A"/>
-    <w:pPr>
-      <w:ind w:left="200"/>
-    </w:pPr>
-    <w:rPr>
-      <w:sz w:val="22"/>
-      <w:szCs w:val="22"/>
-    </w:rPr>
-  </w:style>
-  <w:style w:type="paragraph" w:styleId="TOC3">
-    <w:name w:val="toc 3"/>
-    <w:basedOn w:val="Normal"/>
-    <w:next w:val="Normal"/>
-    <w:autoRedefine/>
-    <w:semiHidden/>
-    <w:rsid w:val="00F04126"/>
-    <w:pPr>
-      <w:ind w:left="400"/>
-    </w:pPr>
-    <w:rPr>
-      <w:rFonts w:asciiTheme="minorHAnsi" w:hAnsiTheme="minorHAnsi"/>
-      <w:i/>
-      <w:sz w:val="22"/>
-      <w:szCs w:val="22"/>
-    </w:rPr>
-  </w:style>
-  <w:style w:type="paragraph" w:styleId="TOC4">
-    <w:name w:val="toc 4"/>
-    <w:basedOn w:val="Normal"/>
-    <w:next w:val="Normal"/>
-    <w:autoRedefine/>
-    <w:semiHidden/>
-    <w:rsid w:val="00F04126"/>
-    <w:pPr>
-      <w:ind w:left="600"/>
-    </w:pPr>
-    <w:rPr>
-      <w:rFonts w:asciiTheme="minorHAnsi" w:hAnsiTheme="minorHAnsi"/>
-      <w:sz w:val="18"/>
-      <w:szCs w:val="18"/>
-    </w:rPr>
-  </w:style>
-  <w:style w:type="paragraph" w:styleId="TOC5">
-    <w:name w:val="toc 5"/>
-    <w:basedOn w:val="Normal"/>
-    <w:next w:val="Normal"/>
-    <w:autoRedefine/>
-    <w:semiHidden/>
-    <w:rsid w:val="00F04126"/>
-    <w:pPr>
-      <w:ind w:left="800"/>
-    </w:pPr>
-    <w:rPr>
-      <w:rFonts w:asciiTheme="minorHAnsi" w:hAnsiTheme="minorHAnsi"/>
-      <w:sz w:val="18"/>
-      <w:szCs w:val="18"/>
-    </w:rPr>
-  </w:style>
-  <w:style w:type="paragraph" w:styleId="TOC6">
-    <w:name w:val="toc 6"/>
-    <w:basedOn w:val="Normal"/>
-    <w:next w:val="Normal"/>
-    <w:autoRedefine/>
-    <w:semiHidden/>
-    <w:rsid w:val="00F04126"/>
-    <w:pPr>
-      <w:ind w:left="1000"/>
-    </w:pPr>
-    <w:rPr>
-      <w:rFonts w:asciiTheme="minorHAnsi" w:hAnsiTheme="minorHAnsi"/>
-      <w:sz w:val="18"/>
-      <w:szCs w:val="18"/>
-    </w:rPr>
-  </w:style>
-  <w:style w:type="paragraph" w:styleId="TOC7">
-    <w:name w:val="toc 7"/>
-    <w:basedOn w:val="Normal"/>
-    <w:next w:val="Normal"/>
-    <w:autoRedefine/>
-    <w:semiHidden/>
-    <w:rsid w:val="00F04126"/>
-    <w:pPr>
-      <w:ind w:left="1200"/>
-    </w:pPr>
-    <w:rPr>
-      <w:rFonts w:asciiTheme="minorHAnsi" w:hAnsiTheme="minorHAnsi"/>
-      <w:sz w:val="18"/>
-      <w:szCs w:val="18"/>
-    </w:rPr>
-  </w:style>
-  <w:style w:type="character" w:styleId="Hyperlink">
-    <w:name w:val="Hyperlink"/>
-    <w:basedOn w:val="DefaultParagraphFont"/>
-    <w:rsid w:val="00CD4021"/>
-    <w:rPr>
-      <w:rFonts w:ascii="Arial" w:hAnsi="Arial"/>
-      <w:color w:val="2BDAE3" w:themeColor="accent2"/>
-      <w:u w:val="single"/>
-    </w:rPr>
-  </w:style>
-  <w:style w:type="paragraph" w:styleId="Header">
-    <w:name w:val="header"/>
-    <w:basedOn w:val="Normal"/>
-    <w:link w:val="HeaderChar"/>
-    <w:rsid w:val="00AD371C"/>
-    <w:pPr>
-      <w:tabs>
-        <w:tab w:val="center" w:pos="4320"/>
-        <w:tab w:val="right" w:pos="8640"/>
-      </w:tabs>
-    </w:pPr>
-    <w:rPr>
-      <w:color w:val="999999"/>
-    </w:rPr>
-  </w:style>
-  <w:style w:type="paragraph" w:styleId="Footer">
-    <w:name w:val="footer"/>
-    <w:basedOn w:val="Normal"/>
-    <w:rsid w:val="00AD371C"/>
-    <w:pPr>
-      <w:tabs>
-        <w:tab w:val="center" w:pos="4320"/>
-        <w:tab w:val="right" w:pos="8640"/>
-      </w:tabs>
-    </w:pPr>
-    <w:rPr>
-      <w:color w:val="999999"/>
-    </w:rPr>
-  </w:style>
-  <w:style w:type="character" w:styleId="PageNumber">
-    <w:name w:val="page number"/>
-    <w:basedOn w:val="DefaultParagraphFont"/>
-    <w:rsid w:val="00F04126"/>
-    <w:rPr>
-      <w:rFonts w:ascii="Arial" w:hAnsi="Arial"/>
-    </w:rPr>
-  </w:style>
-  <w:style w:type="paragraph" w:customStyle="1" w:styleId="Heading">
-    <w:name w:val="Heading"/>
-    <w:basedOn w:val="Normal"/>
-    <w:next w:val="BodyText"/>
-    <w:qFormat/>
-    <w:rsid w:val="007434F4"/>
-    <w:pPr>
-      <w:pageBreakBefore/>
-      <w:spacing w:before="480" w:after="240"/>
-    </w:pPr>
-    <w:rPr>
-      <w:b/>
-      <w:bCs/>
-      <w:caps/>
-      <w:sz w:val="24"/>
-    </w:rPr>
-  </w:style>
-  <w:style w:type="paragraph" w:styleId="Title">
-    <w:name w:val="Title"/>
-    <w:basedOn w:val="Normal"/>
-    <w:rsid w:val="00AC2554"/>
-    <w:pPr>
-      <w:spacing w:before="240" w:after="60"/>
-      <w:jc w:val="center"/>
-    </w:pPr>
-    <w:rPr>
-      <w:rFonts w:cs="Arial"/>
-      <w:bCs/>
-      <w:kern w:val="28"/>
-      <w:sz w:val="48"/>
-      <w:szCs w:val="48"/>
-    </w:rPr>
-  </w:style>
-  <w:style w:type="paragraph" w:styleId="DocumentMap">
-    <w:name w:val="Document Map"/>
-    <w:basedOn w:val="Normal"/>
-    <w:semiHidden/>
-    <w:rsid w:val="00F04126"/>
-    <w:pPr>
-      <w:shd w:val="clear" w:color="auto" w:fill="000080"/>
-    </w:pPr>
-    <w:rPr>
-      <w:rFonts w:ascii="Tahoma" w:hAnsi="Tahoma" w:cs="Tahoma"/>
-    </w:rPr>
-  </w:style>
-  <w:style w:type="paragraph" w:styleId="Caption">
-    <w:name w:val="caption"/>
-    <w:basedOn w:val="Normal"/>
-    <w:next w:val="BodyText"/>
-    <w:rsid w:val="00546FDC"/>
-    <w:pPr>
-      <w:spacing w:before="120" w:after="120" w:afterAutospacing="1"/>
-      <w:ind w:left="1021"/>
-    </w:pPr>
-    <w:rPr>
-      <w:b/>
-      <w:bCs/>
-      <w:szCs w:val="20"/>
-    </w:rPr>
-  </w:style>
-  <w:style w:type="paragraph" w:customStyle="1" w:styleId="code">
-    <w:name w:val="code"/>
-    <w:basedOn w:val="Normal"/>
-    <w:qFormat/>
-    <w:rsid w:val="00645DB7"/>
-    <w:pPr>
-      <w:pBdr>
-        <w:top w:val="single" w:sz="4" w:space="1" w:color="999999"/>
-        <w:left w:val="single" w:sz="4" w:space="4" w:color="999999"/>
-        <w:bottom w:val="single" w:sz="4" w:space="1" w:color="999999"/>
-        <w:right w:val="single" w:sz="4" w:space="4" w:color="999999"/>
-      </w:pBdr>
-      <w:ind w:left="1021"/>
-      <w:jc w:val="both"/>
-    </w:pPr>
-  </w:style>
-  <w:style w:type="paragraph" w:styleId="TOC8">
-    <w:name w:val="toc 8"/>
-    <w:basedOn w:val="Normal"/>
-    <w:next w:val="Normal"/>
-    <w:autoRedefine/>
-    <w:semiHidden/>
-    <w:rsid w:val="00F04126"/>
-    <w:pPr>
-      <w:ind w:left="1400"/>
-    </w:pPr>
-    <w:rPr>
-      <w:rFonts w:asciiTheme="minorHAnsi" w:hAnsiTheme="minorHAnsi"/>
-      <w:sz w:val="18"/>
-      <w:szCs w:val="18"/>
-    </w:rPr>
-  </w:style>
-  <w:style w:type="paragraph" w:styleId="TOC9">
-    <w:name w:val="toc 9"/>
-    <w:basedOn w:val="Normal"/>
-    <w:next w:val="Normal"/>
-    <w:autoRedefine/>
-    <w:semiHidden/>
-    <w:rsid w:val="00F04126"/>
-    <w:pPr>
-      <w:ind w:left="1600"/>
-    </w:pPr>
-    <w:rPr>
-      <w:rFonts w:asciiTheme="minorHAnsi" w:hAnsiTheme="minorHAnsi"/>
-      <w:sz w:val="18"/>
-      <w:szCs w:val="18"/>
-    </w:rPr>
-  </w:style>
-  <w:style w:type="table" w:customStyle="1" w:styleId="SolitaTable">
-    <w:name w:val="Solita Table"/>
-    <w:basedOn w:val="TableNormal"/>
-    <w:rsid w:val="00A33229"/>
-    <w:rPr>
-      <w:rFonts w:ascii="Arial" w:hAnsi="Arial"/>
-    </w:rPr>
-    <w:tblPr>
-      <w:tblInd w:w="1191" w:type="dxa"/>
-      <w:tblBorders>
-        <w:top w:val="single" w:sz="4" w:space="0" w:color="auto"/>
-        <w:left w:val="single" w:sz="4" w:space="0" w:color="auto"/>
-        <w:bottom w:val="single" w:sz="4" w:space="0" w:color="auto"/>
-        <w:right w:val="single" w:sz="4" w:space="0" w:color="auto"/>
-        <w:insideH w:val="single" w:sz="4" w:space="0" w:color="auto"/>
-        <w:insideV w:val="single" w:sz="4" w:space="0" w:color="auto"/>
-      </w:tblBorders>
-      <w:tblCellMar>
-        <w:top w:w="0" w:type="dxa"/>
-        <w:left w:w="108" w:type="dxa"/>
-        <w:bottom w:w="0" w:type="dxa"/>
-        <w:right w:w="108" w:type="dxa"/>
-      </w:tblCellMar>
-    </w:tblPr>
-    <w:tcPr>
-      <w:tcMar>
-        <w:top w:w="57" w:type="dxa"/>
-        <w:bottom w:w="57" w:type="dxa"/>
-      </w:tcMar>
-    </w:tcPr>
-    <w:tblStylePr w:type="firstRow">
-      <w:rPr>
-        <w:b/>
-      </w:rPr>
-      <w:tblPr/>
-      <w:tcPr>
-        <w:shd w:val="clear" w:color="auto" w:fill="E0E0E0"/>
-      </w:tcPr>
-    </w:tblStylePr>
-  </w:style>
-  <w:style w:type="paragraph" w:styleId="BalloonText">
-    <w:name w:val="Balloon Text"/>
-    <w:basedOn w:val="Normal"/>
-    <w:link w:val="BalloonTextChar"/>
-    <w:rsid w:val="00BD6E2B"/>
-    <w:rPr>
-      <w:rFonts w:ascii="Tahoma" w:hAnsi="Tahoma" w:cs="Tahoma"/>
-      <w:sz w:val="16"/>
-      <w:szCs w:val="16"/>
-    </w:rPr>
-  </w:style>
-  <w:style w:type="character" w:customStyle="1" w:styleId="BalloonTextChar">
-    <w:name w:val="Balloon Text Char"/>
-    <w:basedOn w:val="DefaultParagraphFont"/>
-    <w:link w:val="BalloonText"/>
-    <w:rsid w:val="00BD6E2B"/>
-    <w:rPr>
-      <w:rFonts w:ascii="Tahoma" w:hAnsi="Tahoma" w:cs="Tahoma"/>
-      <w:sz w:val="16"/>
-      <w:szCs w:val="16"/>
-      <w:lang w:eastAsia="en-US"/>
-    </w:rPr>
-  </w:style>
-  <w:style w:type="character" w:styleId="PlaceholderText">
-    <w:name w:val="Placeholder Text"/>
-    <w:basedOn w:val="DefaultParagraphFont"/>
-    <w:uiPriority w:val="99"/>
-    <w:semiHidden/>
-    <w:rsid w:val="00BD6E2B"/>
-    <w:rPr>
-      <w:color w:val="808080"/>
-    </w:rPr>
-  </w:style>
-  <w:style w:type="paragraph" w:customStyle="1" w:styleId="BodyTextSample">
-    <w:name w:val="Body Text Sample"/>
-    <w:basedOn w:val="Normal"/>
-    <w:next w:val="BodyText"/>
-    <w:rsid w:val="00546FDC"/>
-    <w:pPr>
-      <w:spacing w:after="100" w:afterAutospacing="1"/>
-      <w:ind w:left="1021"/>
-    </w:pPr>
-    <w:rPr>
-      <w:i/>
-      <w:color w:val="595959" w:themeColor="text1" w:themeTint="A6"/>
-    </w:rPr>
-  </w:style>
-  <w:style w:type="table" w:styleId="TableGrid">
-    <w:name w:val="Table Grid"/>
-    <w:basedOn w:val="TableNormal"/>
-    <w:rsid w:val="0045114F"/>
-    <w:tblPr>
-      <w:tblInd w:w="0" w:type="dxa"/>
-      <w:tblBorders>
-        <w:top w:val="single" w:sz="4" w:space="0" w:color="auto"/>
-        <w:left w:val="single" w:sz="4" w:space="0" w:color="auto"/>
-        <w:bottom w:val="single" w:sz="4" w:space="0" w:color="auto"/>
-        <w:right w:val="single" w:sz="4" w:space="0" w:color="auto"/>
-        <w:insideH w:val="single" w:sz="4" w:space="0" w:color="auto"/>
-        <w:insideV w:val="single" w:sz="4" w:space="0" w:color="auto"/>
-      </w:tblBorders>
-      <w:tblCellMar>
-        <w:top w:w="0" w:type="dxa"/>
-        <w:left w:w="108" w:type="dxa"/>
-        <w:bottom w:w="0" w:type="dxa"/>
-        <w:right w:w="108" w:type="dxa"/>
-      </w:tblCellMar>
-    </w:tblPr>
-  </w:style>
-  <w:style w:type="table" w:styleId="LightGrid-Accent6">
-    <w:name w:val="Light Grid Accent 6"/>
-    <w:basedOn w:val="TableNormal"/>
-    <w:uiPriority w:val="62"/>
-    <w:rsid w:val="0045114F"/>
-    <w:tblPr>
-      <w:tblStyleRowBandSize w:val="1"/>
-      <w:tblStyleColBandSize w:val="1"/>
-      <w:tblInd w:w="0" w:type="dxa"/>
-      <w:tblBorders>
-        <w:top w:val="single" w:sz="8" w:space="0" w:color="974806" w:themeColor="accent6"/>
-        <w:left w:val="single" w:sz="8" w:space="0" w:color="974806" w:themeColor="accent6"/>
-        <w:bottom w:val="single" w:sz="8" w:space="0" w:color="974806" w:themeColor="accent6"/>
-        <w:right w:val="single" w:sz="8" w:space="0" w:color="974806" w:themeColor="accent6"/>
-        <w:insideH w:val="single" w:sz="8" w:space="0" w:color="974806" w:themeColor="accent6"/>
-        <w:insideV w:val="single" w:sz="8" w:space="0" w:color="974806" w:themeColor="accent6"/>
-      </w:tblBorders>
-      <w:tblCellMar>
-        <w:top w:w="0" w:type="dxa"/>
-        <w:left w:w="108" w:type="dxa"/>
-        <w:bottom w:w="0" w:type="dxa"/>
-        <w:right w:w="108" w:type="dxa"/>
-      </w:tblCellMar>
-    </w:tblPr>
-    <w:tblStylePr w:type="firstRow">
-      <w:pPr>
-        <w:spacing w:before="0" w:after="0" w:line="240" w:lineRule="auto"/>
-      </w:pPr>
-      <w:rPr>
-        <w:rFonts w:asciiTheme="majorHAnsi" w:eastAsiaTheme="majorEastAsia" w:hAnsiTheme="majorHAnsi" w:cstheme="majorBidi"/>
-        <w:b/>
-        <w:bCs/>
-      </w:rPr>
-      <w:tblPr/>
-      <w:tcPr>
-        <w:tcBorders>
-          <w:top w:val="single" w:sz="8" w:space="0" w:color="974806" w:themeColor="accent6"/>
-          <w:left w:val="single" w:sz="8" w:space="0" w:color="974806" w:themeColor="accent6"/>
-          <w:bottom w:val="single" w:sz="18" w:space="0" w:color="974806" w:themeColor="accent6"/>
-          <w:right w:val="single" w:sz="8" w:space="0" w:color="974806" w:themeColor="accent6"/>
-          <w:insideH w:val="nil"/>
-          <w:insideV w:val="single" w:sz="8" w:space="0" w:color="974806" w:themeColor="accent6"/>
-        </w:tcBorders>
-      </w:tcPr>
-    </w:tblStylePr>
-    <w:tblStylePr w:type="lastRow">
-      <w:pPr>
-        <w:spacing w:before="0" w:after="0" w:line="240" w:lineRule="auto"/>
-      </w:pPr>
-      <w:rPr>
-        <w:rFonts w:asciiTheme="majorHAnsi" w:eastAsiaTheme="majorEastAsia" w:hAnsiTheme="majorHAnsi" w:cstheme="majorBidi"/>
-        <w:b/>
-        <w:bCs/>
-      </w:rPr>
-      <w:tblPr/>
-      <w:tcPr>
-        <w:tcBorders>
-          <w:top w:val="double" w:sz="6" w:space="0" w:color="974806" w:themeColor="accent6"/>
-          <w:left w:val="single" w:sz="8" w:space="0" w:color="974806" w:themeColor="accent6"/>
-          <w:bottom w:val="single" w:sz="8" w:space="0" w:color="974806" w:themeColor="accent6"/>
-          <w:right w:val="single" w:sz="8" w:space="0" w:color="974806" w:themeColor="accent6"/>
-          <w:insideH w:val="nil"/>
-          <w:insideV w:val="single" w:sz="8" w:space="0" w:color="974806" w:themeColor="accent6"/>
-        </w:tcBorders>
-      </w:tcPr>
-    </w:tblStylePr>
-    <w:tblStylePr w:type="firstCol">
-      <w:rPr>
-        <w:rFonts w:asciiTheme="majorHAnsi" w:eastAsiaTheme="majorEastAsia" w:hAnsiTheme="majorHAnsi" w:cstheme="majorBidi"/>
-        <w:b/>
-        <w:bCs/>
-      </w:rPr>
-    </w:tblStylePr>
-    <w:tblStylePr w:type="lastCol">
-      <w:rPr>
-        <w:rFonts w:asciiTheme="majorHAnsi" w:eastAsiaTheme="majorEastAsia" w:hAnsiTheme="majorHAnsi" w:cstheme="majorBidi"/>
-        <w:b/>
-        <w:bCs/>
-      </w:rPr>
-      <w:tblPr/>
-      <w:tcPr>
-        <w:tcBorders>
-          <w:top w:val="single" w:sz="8" w:space="0" w:color="974806" w:themeColor="accent6"/>
-          <w:left w:val="single" w:sz="8" w:space="0" w:color="974806" w:themeColor="accent6"/>
-          <w:bottom w:val="single" w:sz="8" w:space="0" w:color="974806" w:themeColor="accent6"/>
-          <w:right w:val="single" w:sz="8" w:space="0" w:color="974806" w:themeColor="accent6"/>
-        </w:tcBorders>
-      </w:tcPr>
-    </w:tblStylePr>
-    <w:tblStylePr w:type="band1Vert">
-      <w:tblPr/>
-      <w:tcPr>
-        <w:tcBorders>
-          <w:top w:val="single" w:sz="8" w:space="0" w:color="974806" w:themeColor="accent6"/>
-          <w:left w:val="single" w:sz="8" w:space="0" w:color="974806" w:themeColor="accent6"/>
-          <w:bottom w:val="single" w:sz="8" w:space="0" w:color="974806" w:themeColor="accent6"/>
-          <w:right w:val="single" w:sz="8" w:space="0" w:color="974806" w:themeColor="accent6"/>
-        </w:tcBorders>
-        <w:shd w:val="clear" w:color="auto" w:fill="FBCFAB" w:themeFill="accent6" w:themeFillTint="3F"/>
-      </w:tcPr>
-    </w:tblStylePr>
-    <w:tblStylePr w:type="band1Horz">
-      <w:tblPr/>
-      <w:tcPr>
-        <w:tcBorders>
-          <w:top w:val="single" w:sz="8" w:space="0" w:color="974806" w:themeColor="accent6"/>
-          <w:left w:val="single" w:sz="8" w:space="0" w:color="974806" w:themeColor="accent6"/>
-          <w:bottom w:val="single" w:sz="8" w:space="0" w:color="974806" w:themeColor="accent6"/>
-          <w:right w:val="single" w:sz="8" w:space="0" w:color="974806" w:themeColor="accent6"/>
-          <w:insideV w:val="single" w:sz="8" w:space="0" w:color="974806" w:themeColor="accent6"/>
-        </w:tcBorders>
-        <w:shd w:val="clear" w:color="auto" w:fill="FBCFAB" w:themeFill="accent6" w:themeFillTint="3F"/>
-      </w:tcPr>
-    </w:tblStylePr>
-    <w:tblStylePr w:type="band2Horz">
-      <w:tblPr/>
-      <w:tcPr>
-        <w:tcBorders>
-          <w:top w:val="single" w:sz="8" w:space="0" w:color="974806" w:themeColor="accent6"/>
-          <w:left w:val="single" w:sz="8" w:space="0" w:color="974806" w:themeColor="accent6"/>
-          <w:bottom w:val="single" w:sz="8" w:space="0" w:color="974806" w:themeColor="accent6"/>
-          <w:right w:val="single" w:sz="8" w:space="0" w:color="974806" w:themeColor="accent6"/>
-          <w:insideV w:val="single" w:sz="8" w:space="0" w:color="974806" w:themeColor="accent6"/>
-        </w:tcBorders>
-      </w:tcPr>
-    </w:tblStylePr>
-  </w:style>
-  <w:style w:type="table" w:styleId="TableClassic2">
-    <w:name w:val="Table Classic 2"/>
-    <w:basedOn w:val="TableNormal"/>
-    <w:rsid w:val="00A33229"/>
-    <w:tblPr>
-      <w:tblInd w:w="0" w:type="dxa"/>
-      <w:tblBorders>
-        <w:top w:val="single" w:sz="12" w:space="0" w:color="000000"/>
-        <w:bottom w:val="single" w:sz="12" w:space="0" w:color="000000"/>
-      </w:tblBorders>
-      <w:tblCellMar>
-        <w:top w:w="0" w:type="dxa"/>
-        <w:left w:w="108" w:type="dxa"/>
-        <w:bottom w:w="0" w:type="dxa"/>
-        <w:right w:w="108" w:type="dxa"/>
-      </w:tblCellMar>
-    </w:tblPr>
-    <w:tcPr>
-      <w:shd w:val="clear" w:color="auto" w:fill="auto"/>
-    </w:tcPr>
-    <w:tblStylePr w:type="firstRow">
-      <w:rPr>
-        <w:color w:val="FFFFFF"/>
-      </w:rPr>
-      <w:tblPr/>
-      <w:tcPr>
-        <w:tcBorders>
-          <w:bottom w:val="single" w:sz="6" w:space="0" w:color="000000"/>
-        </w:tcBorders>
-        <w:shd w:val="solid" w:color="800080" w:fill="FFFFFF"/>
-      </w:tcPr>
-    </w:tblStylePr>
-    <w:tblStylePr w:type="lastRow">
-      <w:tblPr/>
-      <w:tcPr>
-        <w:tcBorders>
-          <w:top w:val="single" w:sz="6" w:space="0" w:color="000000"/>
-        </w:tcBorders>
-      </w:tcPr>
-    </w:tblStylePr>
-    <w:tblStylePr w:type="firstCol">
-      <w:rPr>
-        <w:b/>
-        <w:bCs/>
-      </w:rPr>
-      <w:tblPr/>
-      <w:tcPr>
-        <w:shd w:val="solid" w:color="C0C0C0" w:fill="FFFFFF"/>
-      </w:tcPr>
-    </w:tblStylePr>
-    <w:tblStylePr w:type="neCell">
-      <w:rPr>
-        <w:b/>
-        <w:bCs/>
-      </w:rPr>
-    </w:tblStylePr>
-    <w:tblStylePr w:type="nwCell">
-      <w:tblPr/>
-      <w:tcPr>
-        <w:shd w:val="solid" w:color="800080" w:fill="FFFFFF"/>
-      </w:tcPr>
-    </w:tblStylePr>
-    <w:tblStylePr w:type="swCell">
-      <w:rPr>
-        <w:color w:val="000080"/>
-      </w:rPr>
-    </w:tblStylePr>
-  </w:style>
-  <w:style w:type="character" w:customStyle="1" w:styleId="HeaderChar">
-    <w:name w:val="Header Char"/>
-    <w:basedOn w:val="DefaultParagraphFont"/>
-    <w:link w:val="Header"/>
-    <w:rsid w:val="00FC2DE5"/>
-    <w:rPr>
-      <w:rFonts w:ascii="Arial" w:hAnsi="Arial"/>
-      <w:color w:val="999999"/>
-      <w:szCs w:val="24"/>
-      <w:lang w:eastAsia="en-US"/>
-    </w:rPr>
-  </w:style>
-  <w:style w:type="character" w:styleId="Emphasis">
-    <w:name w:val="Emphasis"/>
-    <w:basedOn w:val="DefaultParagraphFont"/>
-    <w:rsid w:val="007434F4"/>
-    <w:rPr>
-      <w:i/>
-      <w:iCs/>
-    </w:rPr>
-  </w:style>
-  <w:style w:type="character" w:styleId="Strong">
-    <w:name w:val="Strong"/>
-    <w:basedOn w:val="DefaultParagraphFont"/>
-    <w:rsid w:val="007434F4"/>
-    <w:rPr>
-      <w:b/>
-      <w:bCs/>
-    </w:rPr>
-  </w:style>
-  <w:style w:type="paragraph" w:styleId="Subtitle">
-    <w:name w:val="Subtitle"/>
-    <w:basedOn w:val="Normal"/>
-    <w:next w:val="Normal"/>
-    <w:link w:val="SubtitleChar"/>
-    <w:rsid w:val="007434F4"/>
-    <w:pPr>
-      <w:numPr>
-        <w:ilvl w:val="1"/>
-      </w:numPr>
-    </w:pPr>
-    <w:rPr>
-      <w:rFonts w:asciiTheme="majorHAnsi" w:eastAsiaTheme="majorEastAsia" w:hAnsiTheme="majorHAnsi" w:cstheme="majorBidi"/>
-      <w:i/>
-      <w:iCs/>
-      <w:color w:val="F418CA" w:themeColor="accent1"/>
-      <w:spacing w:val="15"/>
-      <w:sz w:val="24"/>
-    </w:rPr>
-  </w:style>
-  <w:style w:type="character" w:customStyle="1" w:styleId="SubtitleChar">
-    <w:name w:val="Subtitle Char"/>
-    <w:basedOn w:val="DefaultParagraphFont"/>
-    <w:link w:val="Subtitle"/>
-    <w:rsid w:val="007434F4"/>
-    <w:rPr>
-      <w:rFonts w:asciiTheme="majorHAnsi" w:eastAsiaTheme="majorEastAsia" w:hAnsiTheme="majorHAnsi" w:cstheme="majorBidi"/>
-      <w:i/>
-      <w:iCs/>
-      <w:color w:val="F418CA" w:themeColor="accent1"/>
-      <w:spacing w:val="15"/>
-      <w:sz w:val="24"/>
-      <w:szCs w:val="24"/>
-      <w:lang w:eastAsia="en-US"/>
-    </w:rPr>
-  </w:style>
-  <w:style w:type="paragraph" w:styleId="NoSpacing">
-    <w:name w:val="No Spacing"/>
-    <w:uiPriority w:val="1"/>
-    <w:rsid w:val="007434F4"/>
-    <w:rPr>
-      <w:rFonts w:ascii="Georgia" w:hAnsi="Georgia"/>
-      <w:szCs w:val="24"/>
-      <w:lang w:eastAsia="en-US"/>
-    </w:rPr>
-  </w:style>
-  <w:style w:type="character" w:styleId="SubtleEmphasis">
-    <w:name w:val="Subtle Emphasis"/>
-    <w:basedOn w:val="DefaultParagraphFont"/>
-    <w:uiPriority w:val="19"/>
-    <w:rsid w:val="007434F4"/>
-    <w:rPr>
-      <w:i/>
-      <w:iCs/>
-      <w:color w:val="808080" w:themeColor="text1" w:themeTint="7F"/>
-    </w:rPr>
-  </w:style>
-  <w:style w:type="character" w:styleId="IntenseEmphasis">
-    <w:name w:val="Intense Emphasis"/>
-    <w:basedOn w:val="DefaultParagraphFont"/>
-    <w:uiPriority w:val="21"/>
-    <w:rsid w:val="007434F4"/>
-    <w:rPr>
-      <w:b/>
-      <w:bCs/>
-      <w:i/>
-      <w:iCs/>
-      <w:color w:val="F418CA" w:themeColor="accent1"/>
-    </w:rPr>
-  </w:style>
-  <w:style w:type="paragraph" w:styleId="Quote">
-    <w:name w:val="Quote"/>
-    <w:basedOn w:val="Normal"/>
-    <w:next w:val="Normal"/>
-    <w:link w:val="QuoteChar"/>
-    <w:uiPriority w:val="29"/>
-    <w:rsid w:val="007434F4"/>
-    <w:rPr>
-      <w:i/>
-      <w:iCs/>
-      <w:color w:val="000000" w:themeColor="text1"/>
-    </w:rPr>
-  </w:style>
-  <w:style w:type="character" w:customStyle="1" w:styleId="QuoteChar">
-    <w:name w:val="Quote Char"/>
-    <w:basedOn w:val="DefaultParagraphFont"/>
-    <w:link w:val="Quote"/>
-    <w:uiPriority w:val="29"/>
-    <w:rsid w:val="007434F4"/>
-    <w:rPr>
-      <w:rFonts w:ascii="Georgia" w:hAnsi="Georgia"/>
-      <w:i/>
-      <w:iCs/>
-      <w:color w:val="000000" w:themeColor="text1"/>
-      <w:szCs w:val="24"/>
-      <w:lang w:eastAsia="en-US"/>
-    </w:rPr>
-  </w:style>
-  <w:style w:type="paragraph" w:styleId="IntenseQuote">
-    <w:name w:val="Intense Quote"/>
-    <w:basedOn w:val="Normal"/>
-    <w:next w:val="Normal"/>
-    <w:link w:val="IntenseQuoteChar"/>
-    <w:uiPriority w:val="30"/>
-    <w:rsid w:val="007434F4"/>
-    <w:pPr>
-      <w:pBdr>
-        <w:bottom w:val="single" w:sz="4" w:space="4" w:color="F418CA" w:themeColor="accent1"/>
-      </w:pBdr>
-      <w:spacing w:before="200" w:after="280"/>
-      <w:ind w:left="936" w:right="936"/>
-    </w:pPr>
-    <w:rPr>
-      <w:b/>
-      <w:bCs/>
-      <w:i/>
-      <w:iCs/>
-      <w:color w:val="F418CA" w:themeColor="accent1"/>
-    </w:rPr>
-  </w:style>
-  <w:style w:type="character" w:customStyle="1" w:styleId="IntenseQuoteChar">
-    <w:name w:val="Intense Quote Char"/>
-    <w:basedOn w:val="DefaultParagraphFont"/>
-    <w:link w:val="IntenseQuote"/>
-    <w:uiPriority w:val="30"/>
-    <w:rsid w:val="007434F4"/>
-    <w:rPr>
-      <w:rFonts w:ascii="Georgia" w:hAnsi="Georgia"/>
-      <w:b/>
-      <w:bCs/>
-      <w:i/>
-      <w:iCs/>
-      <w:color w:val="F418CA" w:themeColor="accent1"/>
-      <w:szCs w:val="24"/>
-      <w:lang w:eastAsia="en-US"/>
-    </w:rPr>
-  </w:style>
-  <w:style w:type="character" w:styleId="SubtleReference">
-    <w:name w:val="Subtle Reference"/>
-    <w:basedOn w:val="DefaultParagraphFont"/>
-    <w:uiPriority w:val="31"/>
-    <w:rsid w:val="007434F4"/>
-    <w:rPr>
-      <w:smallCaps/>
-      <w:color w:val="2BDAE3" w:themeColor="accent2"/>
-      <w:u w:val="single"/>
-    </w:rPr>
-  </w:style>
-  <w:style w:type="character" w:styleId="IntenseReference">
-    <w:name w:val="Intense Reference"/>
-    <w:basedOn w:val="DefaultParagraphFont"/>
-    <w:uiPriority w:val="32"/>
-    <w:rsid w:val="007434F4"/>
-    <w:rPr>
-      <w:b/>
-      <w:bCs/>
-      <w:smallCaps/>
-      <w:color w:val="2BDAE3" w:themeColor="accent2"/>
-      <w:spacing w:val="5"/>
-      <w:u w:val="single"/>
-    </w:rPr>
-  </w:style>
-  <w:style w:type="character" w:styleId="BookTitle">
-    <w:name w:val="Book Title"/>
-    <w:basedOn w:val="DefaultParagraphFont"/>
-    <w:uiPriority w:val="33"/>
-    <w:rsid w:val="007434F4"/>
-    <w:rPr>
-      <w:b/>
-      <w:bCs/>
-      <w:smallCaps/>
-      <w:spacing w:val="5"/>
-    </w:rPr>
-  </w:style>
-  <w:style w:type="paragraph" w:styleId="ListParagraph">
-    <w:name w:val="List Paragraph"/>
-    <w:basedOn w:val="Normal"/>
-    <w:uiPriority w:val="34"/>
-    <w:rsid w:val="007434F4"/>
-    <w:pPr>
-      <w:ind w:left="720"/>
-      <w:contextualSpacing/>
-    </w:pPr>
-  </w:style>
-  <w:style w:type="table" w:styleId="LightList-Accent2">
-    <w:name w:val="Light List Accent 2"/>
-    <w:basedOn w:val="TableNormal"/>
-    <w:uiPriority w:val="61"/>
-    <w:rsid w:val="007434F4"/>
-    <w:tblPr>
-      <w:tblStyleRowBandSize w:val="1"/>
-      <w:tblStyleColBandSize w:val="1"/>
-      <w:tblInd w:w="0" w:type="dxa"/>
-      <w:tblBorders>
-        <w:top w:val="single" w:sz="8" w:space="0" w:color="2BDAE3" w:themeColor="accent2"/>
-        <w:left w:val="single" w:sz="8" w:space="0" w:color="2BDAE3" w:themeColor="accent2"/>
-        <w:bottom w:val="single" w:sz="8" w:space="0" w:color="2BDAE3" w:themeColor="accent2"/>
-        <w:right w:val="single" w:sz="8" w:space="0" w:color="2BDAE3" w:themeColor="accent2"/>
-      </w:tblBorders>
-      <w:tblCellMar>
-        <w:top w:w="0" w:type="dxa"/>
-        <w:left w:w="108" w:type="dxa"/>
-        <w:bottom w:w="0" w:type="dxa"/>
-        <w:right w:w="108" w:type="dxa"/>
-      </w:tblCellMar>
-    </w:tblPr>
-    <w:tblStylePr w:type="firstRow">
-      <w:pPr>
-        <w:spacing w:before="0" w:after="0" w:line="240" w:lineRule="auto"/>
-      </w:pPr>
-      <w:rPr>
-        <w:b/>
-        <w:bCs/>
-        <w:color w:val="FFFFFF" w:themeColor="background1"/>
-      </w:rPr>
-      <w:tblPr/>
-      <w:tcPr>
-        <w:shd w:val="clear" w:color="auto" w:fill="2BDAE3" w:themeFill="accent2"/>
-      </w:tcPr>
-    </w:tblStylePr>
-    <w:tblStylePr w:type="lastRow">
-      <w:pPr>
-        <w:spacing w:before="0" w:after="0" w:line="240" w:lineRule="auto"/>
-      </w:pPr>
-      <w:rPr>
-        <w:b/>
-        <w:bCs/>
-      </w:rPr>
-      <w:tblPr/>
-      <w:tcPr>
-        <w:tcBorders>
-          <w:top w:val="double" w:sz="6" w:space="0" w:color="2BDAE3" w:themeColor="accent2"/>
-          <w:left w:val="single" w:sz="8" w:space="0" w:color="2BDAE3" w:themeColor="accent2"/>
-          <w:bottom w:val="single" w:sz="8" w:space="0" w:color="2BDAE3" w:themeColor="accent2"/>
-          <w:right w:val="single" w:sz="8" w:space="0" w:color="2BDAE3" w:themeColor="accent2"/>
-        </w:tcBorders>
-      </w:tcPr>
-    </w:tblStylePr>
-    <w:tblStylePr w:type="firstCol">
-      <w:rPr>
-        <w:b/>
-        <w:bCs/>
-      </w:rPr>
-    </w:tblStylePr>
-    <w:tblStylePr w:type="lastCol">
-      <w:rPr>
-        <w:b/>
-        <w:bCs/>
-      </w:rPr>
-    </w:tblStylePr>
-    <w:tblStylePr w:type="band1Vert">
-      <w:tblPr/>
-      <w:tcPr>
-        <w:tcBorders>
-          <w:top w:val="single" w:sz="8" w:space="0" w:color="2BDAE3" w:themeColor="accent2"/>
-          <w:left w:val="single" w:sz="8" w:space="0" w:color="2BDAE3" w:themeColor="accent2"/>
-          <w:bottom w:val="single" w:sz="8" w:space="0" w:color="2BDAE3" w:themeColor="accent2"/>
-          <w:right w:val="single" w:sz="8" w:space="0" w:color="2BDAE3" w:themeColor="accent2"/>
-        </w:tcBorders>
-      </w:tcPr>
-    </w:tblStylePr>
-    <w:tblStylePr w:type="band1Horz">
-      <w:tblPr/>
-      <w:tcPr>
-        <w:tcBorders>
-          <w:top w:val="single" w:sz="8" w:space="0" w:color="2BDAE3" w:themeColor="accent2"/>
-          <w:left w:val="single" w:sz="8" w:space="0" w:color="2BDAE3" w:themeColor="accent2"/>
-          <w:bottom w:val="single" w:sz="8" w:space="0" w:color="2BDAE3" w:themeColor="accent2"/>
-          <w:right w:val="single" w:sz="8" w:space="0" w:color="2BDAE3" w:themeColor="accent2"/>
-        </w:tcBorders>
-      </w:tcPr>
-    </w:tblStylePr>
-  </w:style>
-  <w:style w:type="table" w:customStyle="1" w:styleId="LightList1">
-    <w:name w:val="Light List1"/>
-    <w:basedOn w:val="TableNormal"/>
-    <w:uiPriority w:val="61"/>
-    <w:rsid w:val="007434F4"/>
-    <w:tblPr>
-      <w:tblStyleRowBandSize w:val="1"/>
-      <w:tblStyleColBandSize w:val="1"/>
-      <w:tblInd w:w="0" w:type="dxa"/>
-      <w:tblBorders>
-        <w:top w:val="single" w:sz="8" w:space="0" w:color="000000" w:themeColor="text1"/>
-        <w:left w:val="single" w:sz="8" w:space="0" w:color="000000" w:themeColor="text1"/>
-        <w:bottom w:val="single" w:sz="8" w:space="0" w:color="000000" w:themeColor="text1"/>
-        <w:right w:val="single" w:sz="8" w:space="0" w:color="000000" w:themeColor="text1"/>
-      </w:tblBorders>
-      <w:tblCellMar>
-        <w:top w:w="0" w:type="dxa"/>
-        <w:left w:w="108" w:type="dxa"/>
-        <w:bottom w:w="0" w:type="dxa"/>
-        <w:right w:w="108" w:type="dxa"/>
-      </w:tblCellMar>
-    </w:tblPr>
-    <w:tblStylePr w:type="firstRow">
-      <w:pPr>
-        <w:spacing w:before="0" w:after="0" w:line="240" w:lineRule="auto"/>
-      </w:pPr>
-      <w:rPr>
-        <w:b/>
-        <w:bCs/>
-        <w:color w:val="FFFFFF" w:themeColor="background1"/>
-      </w:rPr>
-      <w:tblPr/>
-      <w:tcPr>
-        <w:shd w:val="clear" w:color="auto" w:fill="000000" w:themeFill="text1"/>
-      </w:tcPr>
-    </w:tblStylePr>
-    <w:tblStylePr w:type="lastRow">
-      <w:pPr>
-        <w:spacing w:before="0" w:after="0" w:line="240" w:lineRule="auto"/>
-      </w:pPr>
-      <w:rPr>
-        <w:b/>
-        <w:bCs/>
-      </w:rPr>
-      <w:tblPr/>
-      <w:tcPr>
-        <w:tcBorders>
-          <w:top w:val="double" w:sz="6" w:space="0" w:color="000000" w:themeColor="text1"/>
-          <w:left w:val="single" w:sz="8" w:space="0" w:color="000000" w:themeColor="text1"/>
-          <w:bottom w:val="single" w:sz="8" w:space="0" w:color="000000" w:themeColor="text1"/>
-          <w:right w:val="single" w:sz="8" w:space="0" w:color="000000" w:themeColor="text1"/>
-        </w:tcBorders>
-      </w:tcPr>
-    </w:tblStylePr>
-    <w:tblStylePr w:type="firstCol">
-      <w:rPr>
-        <w:b/>
-        <w:bCs/>
-      </w:rPr>
-    </w:tblStylePr>
-    <w:tblStylePr w:type="lastCol">
-      <w:rPr>
-        <w:b/>
-        <w:bCs/>
-      </w:rPr>
-    </w:tblStylePr>
-    <w:tblStylePr w:type="band1Vert">
-      <w:tblPr/>
-      <w:tcPr>
-        <w:tcBorders>
-          <w:top w:val="single" w:sz="8" w:space="0" w:color="000000" w:themeColor="text1"/>
-          <w:left w:val="single" w:sz="8" w:space="0" w:color="000000" w:themeColor="text1"/>
-          <w:bottom w:val="single" w:sz="8" w:space="0" w:color="000000" w:themeColor="text1"/>
-          <w:right w:val="single" w:sz="8" w:space="0" w:color="000000" w:themeColor="text1"/>
-        </w:tcBorders>
-      </w:tcPr>
-    </w:tblStylePr>
-    <w:tblStylePr w:type="band1Horz">
-      <w:tblPr/>
-      <w:tcPr>
-        <w:tcBorders>
-          <w:top w:val="single" w:sz="8" w:space="0" w:color="000000" w:themeColor="text1"/>
-          <w:left w:val="single" w:sz="8" w:space="0" w:color="000000" w:themeColor="text1"/>
-          <w:bottom w:val="single" w:sz="8" w:space="0" w:color="000000" w:themeColor="text1"/>
-          <w:right w:val="single" w:sz="8" w:space="0" w:color="000000" w:themeColor="text1"/>
-        </w:tcBorders>
-      </w:tcPr>
-    </w:tblStylePr>
-  </w:style>
-  <w:style w:type="table" w:styleId="LightShading-Accent2">
-    <w:name w:val="Light Shading Accent 2"/>
-    <w:basedOn w:val="TableNormal"/>
-    <w:uiPriority w:val="60"/>
-    <w:rsid w:val="007434F4"/>
-    <w:rPr>
-      <w:color w:val="17AAB2" w:themeColor="accent2" w:themeShade="BF"/>
-    </w:rPr>
-    <w:tblPr>
-      <w:tblStyleRowBandSize w:val="1"/>
-      <w:tblStyleColBandSize w:val="1"/>
-      <w:tblInd w:w="0" w:type="dxa"/>
-      <w:tblBorders>
-        <w:top w:val="single" w:sz="8" w:space="0" w:color="2BDAE3" w:themeColor="accent2"/>
-        <w:bottom w:val="single" w:sz="8" w:space="0" w:color="2BDAE3" w:themeColor="accent2"/>
-      </w:tblBorders>
-      <w:tblCellMar>
-        <w:top w:w="0" w:type="dxa"/>
-        <w:left w:w="108" w:type="dxa"/>
-        <w:bottom w:w="0" w:type="dxa"/>
-        <w:right w:w="108" w:type="dxa"/>
-      </w:tblCellMar>
-    </w:tblPr>
-    <w:tblStylePr w:type="firstRow">
-      <w:pPr>
-        <w:spacing w:before="0" w:after="0" w:line="240" w:lineRule="auto"/>
-      </w:pPr>
-      <w:rPr>
-        <w:b/>
-        <w:bCs/>
-      </w:rPr>
-      <w:tblPr/>
-      <w:tcPr>
-        <w:tcBorders>
-          <w:top w:val="single" w:sz="8" w:space="0" w:color="2BDAE3" w:themeColor="accent2"/>
-          <w:left w:val="nil"/>
-          <w:bottom w:val="single" w:sz="8" w:space="0" w:color="2BDAE3" w:themeColor="accent2"/>
-          <w:right w:val="nil"/>
-          <w:insideH w:val="nil"/>
-          <w:insideV w:val="nil"/>
-        </w:tcBorders>
-      </w:tcPr>
-    </w:tblStylePr>
-    <w:tblStylePr w:type="lastRow">
-      <w:pPr>
-        <w:spacing w:before="0" w:after="0" w:line="240" w:lineRule="auto"/>
-      </w:pPr>
-      <w:rPr>
-        <w:b/>
-        <w:bCs/>
-      </w:rPr>
-      <w:tblPr/>
-      <w:tcPr>
-        <w:tcBorders>
-          <w:top w:val="single" w:sz="8" w:space="0" w:color="2BDAE3" w:themeColor="accent2"/>
-          <w:left w:val="nil"/>
-          <w:bottom w:val="single" w:sz="8" w:space="0" w:color="2BDAE3" w:themeColor="accent2"/>
-          <w:right w:val="nil"/>
-          <w:insideH w:val="nil"/>
-          <w:insideV w:val="nil"/>
-        </w:tcBorders>
-      </w:tcPr>
-    </w:tblStylePr>
-    <w:tblStylePr w:type="firstCol">
-      <w:rPr>
-        <w:b/>
-        <w:bCs/>
-      </w:rPr>
-    </w:tblStylePr>
-    <w:tblStylePr w:type="lastCol">
-      <w:rPr>
-        <w:b/>
-        <w:bCs/>
-      </w:rPr>
-    </w:tblStylePr>
-    <w:tblStylePr w:type="band1Vert">
-      <w:tblPr/>
-      <w:tcPr>
-        <w:tcBorders>
-          <w:left w:val="nil"/>
-          <w:right w:val="nil"/>
-          <w:insideH w:val="nil"/>
-          <w:insideV w:val="nil"/>
-        </w:tcBorders>
-        <w:shd w:val="clear" w:color="auto" w:fill="CAF5F8" w:themeFill="accent2" w:themeFillTint="3F"/>
-      </w:tcPr>
-    </w:tblStylePr>
-    <w:tblStylePr w:type="band1Horz">
-      <w:tblPr/>
-      <w:tcPr>
-        <w:tcBorders>
-          <w:left w:val="nil"/>
-          <w:right w:val="nil"/>
-          <w:insideH w:val="nil"/>
-          <w:insideV w:val="nil"/>
-        </w:tcBorders>
-        <w:shd w:val="clear" w:color="auto" w:fill="CAF5F8" w:themeFill="accent2" w:themeFillTint="3F"/>
-      </w:tcPr>
-    </w:tblStylePr>
-  </w:style>
-  <w:style w:type="table" w:customStyle="1" w:styleId="LightList-Accent11">
-    <w:name w:val="Light List - Accent 11"/>
-    <w:basedOn w:val="TableNormal"/>
-    <w:uiPriority w:val="61"/>
-    <w:rsid w:val="007434F4"/>
-    <w:tblPr>
-      <w:tblStyleRowBandSize w:val="1"/>
-      <w:tblStyleColBandSize w:val="1"/>
-      <w:tblInd w:w="0" w:type="dxa"/>
-      <w:tblBorders>
-        <w:top w:val="single" w:sz="8" w:space="0" w:color="F418CA" w:themeColor="accent1"/>
-        <w:left w:val="single" w:sz="8" w:space="0" w:color="F418CA" w:themeColor="accent1"/>
-        <w:bottom w:val="single" w:sz="8" w:space="0" w:color="F418CA" w:themeColor="accent1"/>
-        <w:right w:val="single" w:sz="8" w:space="0" w:color="F418CA" w:themeColor="accent1"/>
-      </w:tblBorders>
-      <w:tblCellMar>
-        <w:top w:w="0" w:type="dxa"/>
-        <w:left w:w="108" w:type="dxa"/>
-        <w:bottom w:w="0" w:type="dxa"/>
-        <w:right w:w="108" w:type="dxa"/>
-      </w:tblCellMar>
-    </w:tblPr>
-    <w:tblStylePr w:type="firstRow">
-      <w:pPr>
-        <w:spacing w:before="0" w:after="0" w:line="240" w:lineRule="auto"/>
-      </w:pPr>
-      <w:rPr>
-        <w:b/>
-        <w:bCs/>
-        <w:color w:val="FFFFFF" w:themeColor="background1"/>
-      </w:rPr>
-      <w:tblPr/>
-      <w:tcPr>
-        <w:shd w:val="clear" w:color="auto" w:fill="F418CA" w:themeFill="accent1"/>
-      </w:tcPr>
-    </w:tblStylePr>
-    <w:tblStylePr w:type="lastRow">
-      <w:pPr>
-        <w:spacing w:before="0" w:after="0" w:line="240" w:lineRule="auto"/>
-      </w:pPr>
-      <w:rPr>
-        <w:b/>
-        <w:bCs/>
-      </w:rPr>
-      <w:tblPr/>
-      <w:tcPr>
-        <w:tcBorders>
-          <w:top w:val="double" w:sz="6" w:space="0" w:color="F418CA" w:themeColor="accent1"/>
-          <w:left w:val="single" w:sz="8" w:space="0" w:color="F418CA" w:themeColor="accent1"/>
-          <w:bottom w:val="single" w:sz="8" w:space="0" w:color="F418CA" w:themeColor="accent1"/>
-          <w:right w:val="single" w:sz="8" w:space="0" w:color="F418CA" w:themeColor="accent1"/>
-        </w:tcBorders>
-      </w:tcPr>
-    </w:tblStylePr>
-    <w:tblStylePr w:type="firstCol">
-      <w:rPr>
-        <w:b/>
-        <w:bCs/>
-      </w:rPr>
-    </w:tblStylePr>
-    <w:tblStylePr w:type="lastCol">
-      <w:rPr>
-        <w:b/>
-        <w:bCs/>
-      </w:rPr>
-    </w:tblStylePr>
-    <w:tblStylePr w:type="band1Vert">
-      <w:tblPr/>
-      <w:tcPr>
-        <w:tcBorders>
-          <w:top w:val="single" w:sz="8" w:space="0" w:color="F418CA" w:themeColor="accent1"/>
-          <w:left w:val="single" w:sz="8" w:space="0" w:color="F418CA" w:themeColor="accent1"/>
-          <w:bottom w:val="single" w:sz="8" w:space="0" w:color="F418CA" w:themeColor="accent1"/>
-          <w:right w:val="single" w:sz="8" w:space="0" w:color="F418CA" w:themeColor="accent1"/>
-        </w:tcBorders>
-      </w:tcPr>
-    </w:tblStylePr>
-    <w:tblStylePr w:type="band1Horz">
-      <w:tblPr/>
-      <w:tcPr>
-        <w:tcBorders>
-          <w:top w:val="single" w:sz="8" w:space="0" w:color="F418CA" w:themeColor="accent1"/>
-          <w:left w:val="single" w:sz="8" w:space="0" w:color="F418CA" w:themeColor="accent1"/>
-          <w:bottom w:val="single" w:sz="8" w:space="0" w:color="F418CA" w:themeColor="accent1"/>
-          <w:right w:val="single" w:sz="8" w:space="0" w:color="F418CA" w:themeColor="accent1"/>
-        </w:tcBorders>
-      </w:tcPr>
-    </w:tblStylePr>
-  </w:style>
-  <w:style w:type="character" w:customStyle="1" w:styleId="Heading1Char">
-    <w:name w:val="Heading 1 Char"/>
-    <w:link w:val="Heading1"/>
-    <w:locked/>
-    <w:rsid w:val="008F5B9B"/>
-    <w:rPr>
-      <w:rFonts w:ascii="Georgia" w:hAnsi="Georgia" w:cs="Arial"/>
-      <w:b/>
-      <w:bCs/>
-      <w:kern w:val="32"/>
-      <w:sz w:val="24"/>
-      <w:szCs w:val="24"/>
-      <w:lang w:eastAsia="en-US"/>
-    </w:rPr>
-  </w:style>
-  <w:style w:type="paragraph" w:customStyle="1" w:styleId="BodyText0">
-    <w:name w:val="BodyText"/>
-    <w:basedOn w:val="Normal"/>
-    <w:link w:val="BodyTextChar0"/>
-    <w:uiPriority w:val="99"/>
-    <w:rsid w:val="003F6F2F"/>
-    <w:pPr>
-      <w:spacing w:after="100" w:afterAutospacing="1"/>
-      <w:ind w:left="1021"/>
-      <w:jc w:val="both"/>
-    </w:pPr>
-    <w:rPr>
-      <w:rFonts w:ascii="Verdana" w:hAnsi="Verdana"/>
-    </w:rPr>
-  </w:style>
-  <w:style w:type="character" w:customStyle="1" w:styleId="BodyTextChar0">
-    <w:name w:val="BodyText Char"/>
-    <w:link w:val="BodyText0"/>
-    <w:uiPriority w:val="99"/>
-    <w:locked/>
-    <w:rsid w:val="003F6F2F"/>
-    <w:rPr>
-      <w:rFonts w:ascii="Verdana" w:hAnsi="Verdana"/>
-      <w:szCs w:val="24"/>
-      <w:lang w:eastAsia="en-US"/>
-    </w:rPr>
-  </w:style>
-  <w:style w:type="paragraph" w:customStyle="1" w:styleId="Default">
-    <w:name w:val="Default"/>
-    <w:rsid w:val="001578D3"/>
-    <w:pPr>
-      <w:autoSpaceDE w:val="0"/>
-      <w:autoSpaceDN w:val="0"/>
-      <w:adjustRightInd w:val="0"/>
-    </w:pPr>
-    <w:rPr>
-      <w:rFonts w:ascii="Verdana" w:hAnsi="Verdana" w:cs="Verdana"/>
-      <w:color w:val="000000"/>
-      <w:sz w:val="24"/>
-      <w:szCs w:val="24"/>
-    </w:rPr>
-  </w:style>
-  <w:style w:type="paragraph" w:styleId="BodyTextIndent">
-    <w:name w:val="Body Text Indent"/>
-    <w:basedOn w:val="Normal"/>
-    <w:link w:val="BodyTextIndentChar"/>
-    <w:rsid w:val="00FE4C9B"/>
-    <w:pPr>
-      <w:ind w:left="2552"/>
-      <w:jc w:val="both"/>
-    </w:pPr>
-    <w:rPr>
-      <w:rFonts w:ascii="Garamond" w:hAnsi="Garamond"/>
-      <w:sz w:val="24"/>
-      <w:szCs w:val="20"/>
-    </w:rPr>
-  </w:style>
-  <w:style w:type="character" w:customStyle="1" w:styleId="BodyTextIndentChar">
-    <w:name w:val="Body Text Indent Char"/>
-    <w:basedOn w:val="DefaultParagraphFont"/>
-    <w:link w:val="BodyTextIndent"/>
-    <w:rsid w:val="00FE4C9B"/>
-    <w:rPr>
-      <w:rFonts w:ascii="Garamond" w:hAnsi="Garamond"/>
-      <w:sz w:val="24"/>
-      <w:lang w:eastAsia="en-US"/>
-    </w:rPr>
-  </w:style>
-  <w:style w:type="paragraph" w:customStyle="1" w:styleId="TyyliOtsikko1LatinalainenVerdana11ptAutomaattinen">
-    <w:name w:val="Tyyli Otsikko 1 + (Latinalainen) Verdana 11 pt Automaattinen"/>
-    <w:basedOn w:val="Heading1"/>
-    <w:uiPriority w:val="99"/>
-    <w:rsid w:val="00E00482"/>
-    <w:pPr>
-      <w:keepLines/>
-      <w:tabs>
-        <w:tab w:val="clear" w:pos="680"/>
-      </w:tabs>
-      <w:spacing w:after="0" w:line="276" w:lineRule="auto"/>
-    </w:pPr>
-    <w:rPr>
-      <w:rFonts w:ascii="Verdana" w:hAnsi="Verdana" w:cs="Times New Roman"/>
-      <w:caps/>
-      <w:kern w:val="0"/>
-      <w:sz w:val="22"/>
-      <w:szCs w:val="28"/>
-    </w:rPr>
-  </w:style>
-  <w:style w:type="paragraph" w:customStyle="1" w:styleId="Kappaleet">
-    <w:name w:val="Kappaleet"/>
-    <w:basedOn w:val="Heading4"/>
-    <w:autoRedefine/>
-    <w:uiPriority w:val="99"/>
-    <w:rsid w:val="00E00482"/>
-    <w:pPr>
-      <w:keepLines/>
-      <w:numPr>
-        <w:ilvl w:val="0"/>
-        <w:numId w:val="0"/>
-      </w:numPr>
-      <w:tabs>
-        <w:tab w:val="clear" w:pos="765"/>
-      </w:tabs>
-      <w:spacing w:before="200" w:after="0" w:line="360" w:lineRule="auto"/>
-      <w:ind w:left="709"/>
-    </w:pPr>
-    <w:rPr>
-      <w:rFonts w:ascii="Verdana" w:eastAsia="Calibri" w:hAnsi="Verdana"/>
-      <w:b w:val="0"/>
-      <w:bCs w:val="0"/>
-      <w:sz w:val="22"/>
-      <w:szCs w:val="22"/>
-    </w:rPr>
-  </w:style>
-  <w:style w:type="paragraph" w:styleId="NormalIndent">
-    <w:name w:val="Normal Indent"/>
-    <w:basedOn w:val="Normal"/>
-    <w:rsid w:val="00E76F19"/>
-    <w:pPr>
-      <w:spacing w:line="264" w:lineRule="auto"/>
-      <w:ind w:left="992"/>
-    </w:pPr>
-    <w:rPr>
-      <w:rFonts w:ascii="Arial" w:hAnsi="Arial"/>
-      <w:sz w:val="22"/>
-      <w:szCs w:val="22"/>
-      <w:lang w:eastAsia="fi-FI"/>
-    </w:rPr>
-  </w:style>
-  <w:style w:type="paragraph" w:customStyle="1" w:styleId="ListDashes">
-    <w:name w:val="ListDashes"/>
-    <w:basedOn w:val="BodyText0"/>
-    <w:uiPriority w:val="99"/>
-    <w:rsid w:val="00175325"/>
-    <w:pPr>
-      <w:numPr>
-        <w:numId w:val="3"/>
-      </w:numPr>
-      <w:tabs>
-        <w:tab w:val="left" w:pos="1327"/>
-      </w:tabs>
-      <w:spacing w:before="120"/>
-    </w:pPr>
-  </w:style>
-  <w:style w:type="paragraph" w:customStyle="1" w:styleId="Perusteksti">
-    <w:name w:val="Perusteksti"/>
-    <w:link w:val="PerustekstiChar"/>
-    <w:rsid w:val="00AB795F"/>
-    <w:pPr>
-      <w:spacing w:before="120" w:after="120"/>
-      <w:ind w:left="1077"/>
-      <w:jc w:val="both"/>
-    </w:pPr>
-    <w:rPr>
-      <w:rFonts w:asciiTheme="minorHAnsi" w:eastAsia="SimSun" w:hAnsiTheme="minorHAnsi" w:cstheme="minorHAnsi"/>
-      <w:sz w:val="22"/>
-      <w:szCs w:val="24"/>
-      <w:lang w:eastAsia="zh-CN"/>
-    </w:rPr>
-  </w:style>
-  <w:style w:type="character" w:customStyle="1" w:styleId="PerustekstiChar">
-    <w:name w:val="Perusteksti Char"/>
-    <w:basedOn w:val="DefaultParagraphFont"/>
-    <w:link w:val="Perusteksti"/>
-    <w:rsid w:val="00AB795F"/>
-    <w:rPr>
-      <w:rFonts w:asciiTheme="minorHAnsi" w:eastAsia="SimSun" w:hAnsiTheme="minorHAnsi" w:cstheme="minorHAnsi"/>
-      <w:sz w:val="22"/>
-      <w:szCs w:val="24"/>
-      <w:lang w:eastAsia="zh-CN"/>
-    </w:rPr>
-  </w:style>
-  <w:style w:type="character" w:styleId="CommentReference">
-    <w:name w:val="annotation reference"/>
-    <w:basedOn w:val="DefaultParagraphFont"/>
-    <w:rsid w:val="00BC44F7"/>
-    <w:rPr>
-      <w:sz w:val="16"/>
-      <w:szCs w:val="16"/>
-    </w:rPr>
-  </w:style>
-  <w:style w:type="paragraph" w:styleId="CommentText">
-    <w:name w:val="annotation text"/>
-    <w:basedOn w:val="Normal"/>
-    <w:link w:val="CommentTextChar"/>
-    <w:rsid w:val="00BC44F7"/>
-    <w:rPr>
-      <w:szCs w:val="20"/>
-    </w:rPr>
-  </w:style>
-  <w:style w:type="character" w:customStyle="1" w:styleId="CommentTextChar">
-    <w:name w:val="Comment Text Char"/>
-    <w:basedOn w:val="DefaultParagraphFont"/>
-    <w:link w:val="CommentText"/>
-    <w:rsid w:val="00BC44F7"/>
-    <w:rPr>
-      <w:rFonts w:ascii="Georgia" w:hAnsi="Georgia"/>
-      <w:lang w:eastAsia="en-US"/>
-    </w:rPr>
-  </w:style>
-  <w:style w:type="paragraph" w:styleId="CommentSubject">
-    <w:name w:val="annotation subject"/>
-    <w:basedOn w:val="CommentText"/>
-    <w:next w:val="CommentText"/>
-    <w:link w:val="CommentSubjectChar"/>
-    <w:rsid w:val="00BC44F7"/>
-    <w:rPr>
-      <w:b/>
-      <w:bCs/>
-    </w:rPr>
-  </w:style>
-  <w:style w:type="character" w:customStyle="1" w:styleId="CommentSubjectChar">
-    <w:name w:val="Comment Subject Char"/>
-    <w:basedOn w:val="CommentTextChar"/>
-    <w:link w:val="CommentSubject"/>
-    <w:rsid w:val="00BC44F7"/>
-    <w:rPr>
-      <w:rFonts w:ascii="Georgia" w:hAnsi="Georgia"/>
-      <w:b/>
-      <w:bCs/>
-      <w:lang w:eastAsia="en-US"/>
-    </w:rPr>
-  </w:style>
-  <w:style w:type="character" w:styleId="FollowedHyperlink">
-    <w:name w:val="FollowedHyperlink"/>
-    <w:basedOn w:val="DefaultParagraphFont"/>
-    <w:rsid w:val="00752F37"/>
-    <w:rPr>
-      <w:color w:val="800080" w:themeColor="followedHyperlink"/>
-      <w:u w:val="single"/>
-    </w:rPr>
-  </w:style>
-</w:styles>
-</file>
-
-<file path=word/stylesWithEffects.xml><?xml version="1.0" encoding="utf-8"?>
-<w:styles xmlns:wpc="http://schemas.microsoft.com/office/word/2010/wordprocessingCanvas" xmlns:mo="http://schemas.microsoft.com/office/mac/office/2008/main" xmlns:mc="http://schemas.openxmlformats.org/markup-compatibility/2006" xmlns:mv="urn:schemas-microsoft-com:mac:vml" xmlns:o="urn:schemas-microsoft-com:office:office" xmlns:r="http://schemas.openxmlformats.org/officeDocument/2006/relationships" xmlns:m="http://schemas.openxmlformats.org/officeDocument/2006/math" xmlns:v="urn:schemas-microsoft-com:vml" xmlns:wp14="http://schemas.microsoft.com/office/word/2010/wordprocessingDrawing" xmlns:wp="http://schemas.openxmlformats.org/drawingml/2006/wordprocessingDrawing" xmlns:w10="urn:schemas-microsoft-com:office:word" xmlns:w="http://schemas.openxmlformats.org/wordprocessingml/2006/main" xmlns:w14="http://schemas.microsoft.com/office/word/2010/wordml" xmlns:wpg="http://schemas.microsoft.com/office/word/2010/wordprocessingGroup" xmlns:wpi="http://schemas.microsoft.com/office/word/2010/wordprocessingInk" xmlns:wne="http://schemas.microsoft.com/office/word/2006/wordml" xmlns:wps="http://schemas.microsoft.com/office/word/2010/wordprocessingShape" mc:Ignorable="w14 wp14">
-  <w:docDefaults>
-    <w:rPrDefault>
-      <w:rPr>
-        <w:rFonts w:ascii="Times New Roman" w:eastAsia="Times New Roman" w:hAnsi="Times New Roman" w:cs="Times New Roman"/>
-        <w:lang w:val="fi-FI" w:eastAsia="fi-FI" w:bidi="ar-SA"/>
-      </w:rPr>
-    </w:rPrDefault>
-    <w:pPrDefault/>
-  </w:docDefaults>
-  <w:latentStyles w:defLockedState="0" w:defUIPriority="0" w:defSemiHidden="0" w:defUnhideWhenUsed="1" w:defQFormat="0" w:count="276">
-    <w:lsdException w:name="Normal" w:unhideWhenUsed="0"/>
-    <w:lsdException w:name="heading 1" w:unhideWhenUsed="0" w:qFormat="1"/>
-    <w:lsdException w:name="heading 2" w:unhideWhenUsed="0" w:qFormat="1"/>
-    <w:lsdException w:name="heading 3" w:unhideWhenUsed="0" w:qFormat="1"/>
-    <w:lsdException w:name="heading 4" w:unhideWhenUsed="0" w:qFormat="1"/>
-    <w:lsdException w:name="heading 5" w:unhideWhenUsed="0" w:qFormat="1"/>
-    <w:lsdException w:name="heading 6" w:unhideWhenUsed="0" w:qFormat="1"/>
-    <w:lsdException w:name="heading 7" w:qFormat="1"/>
-    <w:lsdException w:name="heading 8" w:qFormat="1"/>
-    <w:lsdException w:name="heading 9" w:qFormat="1"/>
-    <w:lsdException w:name="index 1" w:semiHidden="1"/>
-    <w:lsdException w:name="index 7" w:semiHidden="1"/>
-    <w:lsdException w:name="index 8" w:semiHidden="1"/>
-    <w:lsdException w:name="index 9" w:semiHidden="1"/>
-    <w:lsdException w:name="toc 1" w:semiHidden="1" w:uiPriority="39"/>
-    <w:lsdException w:name="toc 2" w:semiHidden="1" w:uiPriority="39"/>
-    <w:lsdException w:name="toc 3" w:semiHidden="1"/>
-    <w:lsdException w:name="toc 4" w:semiHidden="1"/>
-    <w:lsdException w:name="toc 5" w:semiHidden="1"/>
-    <w:lsdException w:name="toc 6" w:semiHidden="1"/>
-    <w:lsdException w:name="toc 7" w:semiHidden="1"/>
-    <w:lsdException w:name="toc 8" w:semiHidden="1"/>
-    <w:lsdException w:name="toc 9" w:semiHidden="1"/>
-    <w:lsdException w:name="Normal Indent" w:semiHidden="1"/>
-    <w:lsdException w:name="footnote text" w:semiHidden="1"/>
-    <w:lsdException w:name="annotation text" w:semiHidden="1"/>
-    <w:lsdException w:name="header" w:semiHidden="1"/>
-    <w:lsdException w:name="footer" w:semiHidden="1"/>
-    <w:lsdException w:name="index heading" w:semiHidden="1"/>
-    <w:lsdException w:name="caption" w:semiHidden="1"/>
-    <w:lsdException w:name="table of figures" w:semiHidden="1"/>
-    <w:lsdException w:name="envelope address" w:semiHidden="1"/>
-    <w:lsdException w:name="envelope return" w:semiHidden="1"/>
-    <w:lsdException w:name="footnote reference" w:semiHidden="1"/>
-    <w:lsdException w:name="annotation reference" w:semiHidden="1"/>
-    <w:lsdException w:name="line number" w:semiHidden="1"/>
-    <w:lsdException w:name="page number" w:semiHidden="1"/>
-    <w:lsdException w:name="endnote reference" w:semiHidden="1"/>
-    <w:lsdException w:name="endnote text" w:semiHidden="1"/>
-    <w:lsdException w:name="table of authorities" w:semiHidden="1"/>
-    <w:lsdException w:name="macro" w:semiHidden="1"/>
-    <w:lsdException w:name="toa heading" w:semiHidden="1"/>
-    <w:lsdException w:name="List" w:semiHidden="1"/>
-    <w:lsdException w:name="List Bullet" w:semiHidden="1"/>
-    <w:lsdException w:name="List Number" w:semiHidden="1"/>
-    <w:lsdException w:name="List 2" w:semiHidden="1"/>
-    <w:lsdException w:name="List 3" w:semiHidden="1"/>
-    <w:lsdException w:name="List 4" w:semiHidden="1"/>
-    <w:lsdException w:name="List 5" w:semiHidden="1"/>
-    <w:lsdException w:name="List Bullet 2" w:semiHidden="1"/>
-    <w:lsdException w:name="List Bullet 3" w:semiHidden="1"/>
-    <w:lsdException w:name="List Bullet 4" w:semiHidden="1"/>
-    <w:lsdException w:name="List Bullet 5" w:semiHidden="1"/>
-    <w:lsdException w:name="List Number 3" w:semiHidden="1"/>
-    <w:lsdException w:name="List Number 4" w:semiHidden="1"/>
-    <w:lsdException w:name="Title" w:unhideWhenUsed="0"/>
-    <w:lsdException w:name="Closing" w:semiHidden="1"/>
-    <w:lsdException w:name="Signature" w:semiHidden="1"/>
-    <w:lsdException w:name="Default Paragraph Font" w:semiHidden="1"/>
-    <w:lsdException w:name="Body Text" w:semiHidden="1" w:qFormat="1"/>
-    <w:lsdException w:name="Body Text Indent" w:semiHidden="1"/>
-    <w:lsdException w:name="List Continue" w:semiHidden="1"/>
-    <w:lsdException w:name="List Continue 2" w:semiHidden="1"/>
-    <w:lsdException w:name="List Continue 3" w:semiHidden="1"/>
-    <w:lsdException w:name="List Continue 4" w:semiHidden="1"/>
-    <w:lsdException w:name="List Continue 5" w:semiHidden="1"/>
-    <w:lsdException w:name="Message Header" w:semiHidden="1"/>
-    <w:lsdException w:name="Subtitle" w:unhideWhenUsed="0"/>
-    <w:lsdException w:name="Salutation" w:semiHidden="1"/>
-    <w:lsdException w:name="Date" w:semiHidden="1"/>
-    <w:lsdException w:name="Body Text First Indent" w:semiHidden="1"/>
-    <w:lsdException w:name="Body Text First Indent 2" w:semiHidden="1"/>
-    <w:lsdException w:name="Note Heading" w:semiHidden="1"/>
-    <w:lsdException w:name="Body Text 2" w:semiHidden="1"/>
-    <w:lsdException w:name="Body Text 3" w:semiHidden="1"/>
-    <w:lsdException w:name="Body Text Indent 2" w:semiHidden="1"/>
-    <w:lsdException w:name="Strong" w:unhideWhenUsed="0"/>
-    <w:lsdException w:name="Emphasis" w:unhideWhenUsed="0"/>
-    <w:lsdException w:name="Document Map" w:semiHidden="1"/>
-    <w:lsdException w:name="Plain Text" w:semiHidden="1"/>
-    <w:lsdException w:name="E-mail Signature" w:semiHidden="1"/>
-    <w:lsdException w:name="HTML Top of Form" w:semiHidden="1"/>
-    <w:lsdException w:name="HTML Bottom of Form" w:semiHidden="1"/>
-    <w:lsdException w:name="Normal (Web)" w:semiHidden="1"/>
-    <w:lsdException w:name="HTML Acronym" w:semiHidden="1"/>
-    <w:lsdException w:name="HTML Address" w:semiHidden="1"/>
-    <w:lsdException w:name="HTML Cite" w:semiHidden="1"/>
-    <w:lsdException w:name="HTML Code" w:semiHidden="1"/>
-    <w:lsdException w:name="HTML Definition" w:semiHidden="1"/>
-    <w:lsdException w:name="HTML Keyboard" w:semiHidden="1"/>
-    <w:lsdException w:name="HTML Preformatted" w:semiHidden="1"/>
-    <w:lsdException w:name="HTML Sample" w:semiHidden="1"/>
-    <w:lsdException w:name="HTML Typewriter" w:semiHidden="1"/>
-    <w:lsdException w:name="HTML Variable" w:semiHidden="1"/>
-    <w:lsdException w:name="Normal Table" w:semiHidden="1"/>
-    <w:lsdException w:name="annotation subject" w:semiHidden="1"/>
-    <w:lsdException w:name="No List" w:semiHidden="1"/>
-    <w:lsdException w:name="Outline List 1" w:semiHidden="1"/>
-    <w:lsdException w:name="Outline List 2" w:semiHidden="1"/>
-    <w:lsdException w:name="Outline List 3" w:semiHidden="1"/>
-    <w:lsdException w:name="Table Simple 1" w:semiHidden="1"/>
-    <w:lsdException w:name="Table Simple 2" w:semiHidden="1"/>
-    <w:lsdException w:name="Table Simple 3" w:semiHidden="1"/>
-    <w:lsdException w:name="Table Classic 1" w:semiHidden="1"/>
-    <w:lsdException w:name="Table Classic 2" w:semiHidden="1"/>
-    <w:lsdException w:name="Table Classic 3" w:semiHidden="1"/>
-    <w:lsdException w:name="Table Classic 4" w:semiHidden="1"/>
-    <w:lsdException w:name="Table Colorful 1" w:semiHidden="1"/>
-    <w:lsdException w:name="Table Colorful 2" w:semiHidden="1"/>
-    <w:lsdException w:name="Table Colorful 3" w:semiHidden="1"/>
-    <w:lsdException w:name="Table Columns 1" w:semiHidden="1"/>
-    <w:lsdException w:name="Table Columns 2" w:semiHidden="1"/>
-    <w:lsdException w:name="Table Columns 3" w:semiHidden="1"/>
-    <w:lsdException w:name="Table Columns 4" w:semiHidden="1"/>
-    <w:lsdException w:name="Table Columns 5" w:semiHidden="1"/>
-    <w:lsdException w:name="Table Grid 1" w:semiHidden="1"/>
-    <w:lsdException w:name="Table Grid 2" w:semiHidden="1"/>
-    <w:lsdException w:name="Table Grid 3" w:semiHidden="1"/>
-    <w:lsdException w:name="Table Grid 4" w:semiHidden="1"/>
-    <w:lsdException w:name="Table Grid 5" w:semiHidden="1"/>
-    <w:lsdException w:name="Table Grid 6" w:semiHidden="1"/>
-    <w:lsdException w:name="Table Grid 7" w:semiHidden="1"/>
-    <w:lsdException w:name="Table Grid 8" w:semiHidden="1"/>
-    <w:lsdException w:name="Table List 1" w:semiHidden="1"/>
-    <w:lsdException w:name="Table List 2" w:semiHidden="1"/>
-    <w:lsdException w:name="Table List 3" w:semiHidden="1"/>
-    <w:lsdException w:name="Table List 4" w:semiHidden="1"/>
-    <w:lsdException w:name="Table List 5" w:semiHidden="1"/>
-    <w:lsdException w:name="Table List 6" w:semiHidden="1"/>
-    <w:lsdException w:name="Table List 7" w:semiHidden="1"/>
-    <w:lsdException w:name="Table List 8" w:semiHidden="1"/>
-    <w:lsdException w:name="Table 3D effects 1" w:semiHidden="1"/>
-    <w:lsdException w:name="Table 3D effects 2" w:semiHidden="1"/>
-    <w:lsdException w:name="Table 3D effects 3" w:semiHidden="1"/>
-    <w:lsdException w:name="Table Contemporary" w:semiHidden="1"/>
-    <w:lsdException w:name="Table Elegant" w:semiHidden="1"/>
-    <w:lsdException w:name="Table Professional" w:semiHidden="1"/>
-    <w:lsdException w:name="Table Subtle 1" w:semiHidden="1"/>
-    <w:lsdException w:name="Table Subtle 2" w:semiHidden="1"/>
-    <w:lsdException w:name="Table Web 1" w:semiHidden="1"/>
-    <w:lsdException w:name="Table Web 2" w:semiHidden="1"/>
-    <w:lsdException w:name="Table Web 3" w:semiHidden="1"/>
-    <w:lsdException w:name="Balloon Text" w:semiHidden="1"/>
-    <w:lsdException w:name="Table Grid" w:unhideWhenUsed="0"/>
-    <w:lsdException w:name="Table Theme" w:semiHidden="1"/>
-    <w:lsdException w:name="Note Level 1" w:unhideWhenUsed="0"/>
-    <w:lsdException w:name="Note Level 2" w:unhideWhenUsed="0"/>
-    <w:lsdException w:name="Note Level 3" w:unhideWhenUsed="0"/>
-    <w:lsdException w:name="Note Level 4" w:unhideWhenUsed="0"/>
-    <w:lsdException w:name="Note Level 5" w:unhideWhenUsed="0"/>
-    <w:lsdException w:name="Note Level 6" w:unhideWhenUsed="0"/>
-    <w:lsdException w:name="Note Level 7" w:unhideWhenUsed="0"/>
-    <w:lsdException w:name="Note Level 8" w:unhideWhenUsed="0"/>
-    <w:lsdException w:name="Note Level 9" w:unhideWhenUsed="0"/>
-    <w:lsdException w:name="Placeholder Text" w:semiHidden="1" w:uiPriority="99" w:unhideWhenUsed="0"/>
-    <w:lsdException w:name="No Spacing" w:uiPriority="1" w:unhideWhenUsed="0"/>
-    <w:lsdException w:name="Light Shading" w:uiPriority="60" w:unhideWhenUsed="0"/>
-    <w:lsdException w:name="Light List" w:uiPriority="61" w:unhideWhenUsed="0"/>
-    <w:lsdException w:name="Light Grid" w:uiPriority="62" w:unhideWhenUsed="0"/>
-    <w:lsdException w:name="Medium Shading 1" w:uiPriority="63" w:unhideWhenUsed="0"/>
-    <w:lsdException w:name="Medium Shading 2" w:uiPriority="64" w:unhideWhenUsed="0"/>
-    <w:lsdException w:name="Medium List 1" w:uiPriority="65" w:unhideWhenUsed="0"/>
-    <w:lsdException w:name="Medium List 2" w:uiPriority="66" w:unhideWhenUsed="0"/>
-    <w:lsdException w:name="Medium Grid 1" w:uiPriority="67" w:unhideWhenUsed="0"/>
-    <w:lsdException w:name="Medium Grid 2" w:uiPriority="68" w:unhideWhenUsed="0"/>
-    <w:lsdException w:name="Medium Grid 3" w:uiPriority="69" w:unhideWhenUsed="0"/>
-    <w:lsdException w:name="Dark List" w:uiPriority="70" w:unhideWhenUsed="0"/>
-    <w:lsdException w:name="Colorful Shading" w:uiPriority="71" w:unhideWhenUsed="0"/>
-    <w:lsdException w:name="Colorful List" w:uiPriority="72" w:unhideWhenUsed="0"/>
-    <w:lsdException w:name="Colorful Grid" w:uiPriority="73" w:unhideWhenUsed="0"/>
-    <w:lsdException w:name="Light Shading Accent 1" w:uiPriority="60" w:unhideWhenUsed="0"/>
-    <w:lsdException w:name="Light List Accent 1" w:uiPriority="61" w:unhideWhenUsed="0"/>
-    <w:lsdException w:name="Light Grid Accent 1" w:uiPriority="62" w:unhideWhenUsed="0"/>
-    <w:lsdException w:name="Medium Shading 1 Accent 1" w:uiPriority="63" w:unhideWhenUsed="0"/>
-    <w:lsdException w:name="Medium Shading 2 Accent 1" w:uiPriority="64" w:unhideWhenUsed="0"/>
-    <w:lsdException w:name="Medium List 1 Accent 1" w:uiPriority="65" w:unhideWhenUsed="0"/>
-    <w:lsdException w:name="Revision" w:semiHidden="1" w:uiPriority="99" w:unhideWhenUsed="0"/>
-    <w:lsdException w:name="List Paragraph" w:uiPriority="34" w:unhideWhenUsed="0"/>
-    <w:lsdException w:name="Quote" w:uiPriority="29" w:unhideWhenUsed="0"/>
-    <w:lsdException w:name="Intense Quote" w:uiPriority="30" w:unhideWhenUsed="0"/>
-    <w:lsdException w:name="Medium List 2 Accent 1" w:uiPriority="66" w:unhideWhenUsed="0"/>
-    <w:lsdException w:name="Medium Grid 1 Accent 1" w:uiPriority="67" w:unhideWhenUsed="0"/>
-    <w:lsdException w:name="Medium Grid 2 Accent 1" w:uiPriority="68" w:unhideWhenUsed="0"/>
-    <w:lsdException w:name="Medium Grid 3 Accent 1" w:uiPriority="69" w:unhideWhenUsed="0"/>
-    <w:lsdException w:name="Dark List Accent 1" w:uiPriority="70" w:unhideWhenUsed="0"/>
-    <w:lsdException w:name="Colorful Shading Accent 1" w:uiPriority="71" w:unhideWhenUsed="0"/>
-    <w:lsdException w:name="Colorful List Accent 1" w:uiPriority="72" w:unhideWhenUsed="0"/>
-    <w:lsdException w:name="Colorful Grid Accent 1" w:uiPriority="73" w:unhideWhenUsed="0"/>
-    <w:lsdException w:name="Light Shading Accent 2" w:uiPriority="60" w:unhideWhenUsed="0"/>
-    <w:lsdException w:name="Light List Accent 2" w:uiPriority="61" w:unhideWhenUsed="0"/>
-    <w:lsdException w:name="Light Grid Accent 2" w:uiPriority="62" w:unhideWhenUsed="0"/>
-    <w:lsdException w:name="Medium Shading 1 Accent 2" w:uiPriority="63" w:unhideWhenUsed="0"/>
-    <w:lsdException w:name="Medium Shading 2 Accent 2" w:uiPriority="64" w:unhideWhenUsed="0"/>
-    <w:lsdException w:name="Medium List 1 Accent 2" w:uiPriority="65" w:unhideWhenUsed="0"/>
-    <w:lsdException w:name="Medium List 2 Accent 2" w:uiPriority="66" w:unhideWhenUsed="0"/>
-    <w:lsdException w:name="Medium Grid 1 Accent 2" w:uiPriority="67" w:unhideWhenUsed="0"/>
-    <w:lsdException w:name="Medium Grid 2 Accent 2" w:uiPriority="68" w:unhideWhenUsed="0"/>
-    <w:lsdException w:name="Medium Grid 3 Accent 2" w:uiPriority="69" w:unhideWhenUsed="0"/>
-    <w:lsdException w:name="Dark List Accent 2" w:uiPriority="70" w:unhideWhenUsed="0"/>
-    <w:lsdException w:name="Colorful Shading Accent 2" w:uiPriority="71" w:unhideWhenUsed="0"/>
-    <w:lsdException w:name="Colorful List Accent 2" w:uiPriority="72" w:unhideWhenUsed="0"/>
-    <w:lsdException w:name="Colorful Grid Accent 2" w:uiPriority="73" w:unhideWhenUsed="0"/>
-    <w:lsdException w:name="Light Shading Accent 3" w:uiPriority="60" w:unhideWhenUsed="0"/>
-    <w:lsdException w:name="Light List Accent 3" w:uiPriority="61" w:unhideWhenUsed="0"/>
-    <w:lsdException w:name="Light Grid Accent 3" w:uiPriority="62" w:unhideWhenUsed="0"/>
-    <w:lsdException w:name="Medium Shading 1 Accent 3" w:uiPriority="63" w:unhideWhenUsed="0"/>
-    <w:lsdException w:name="Medium Shading 2 Accent 3" w:uiPriority="64" w:unhideWhenUsed="0"/>
-    <w:lsdException w:name="Medium List 1 Accent 3" w:uiPriority="65" w:unhideWhenUsed="0"/>
-    <w:lsdException w:name="Medium List 2 Accent 3" w:uiPriority="66" w:unhideWhenUsed="0"/>
-    <w:lsdException w:name="Medium Grid 1 Accent 3" w:uiPriority="67" w:unhideWhenUsed="0"/>
-    <w:lsdException w:name="Medium Grid 2 Accent 3" w:uiPriority="68" w:unhideWhenUsed="0"/>
-    <w:lsdException w:name="Medium Grid 3 Accent 3" w:uiPriority="69" w:unhideWhenUsed="0"/>
-    <w:lsdException w:name="Dark List Accent 3" w:uiPriority="70" w:unhideWhenUsed="0"/>
-    <w:lsdException w:name="Colorful Shading Accent 3" w:uiPriority="71" w:unhideWhenUsed="0"/>
-    <w:lsdException w:name="Colorful List Accent 3" w:uiPriority="72" w:unhideWhenUsed="0"/>
-    <w:lsdException w:name="Colorful Grid Accent 3" w:uiPriority="73" w:unhideWhenUsed="0"/>
-    <w:lsdException w:name="Light Shading Accent 4" w:uiPriority="60" w:unhideWhenUsed="0"/>
-    <w:lsdException w:name="Light List Accent 4" w:uiPriority="61" w:unhideWhenUsed="0"/>
-    <w:lsdException w:name="Light Grid Accent 4" w:uiPriority="62" w:unhideWhenUsed="0"/>
-    <w:lsdException w:name="Medium Shading 1 Accent 4" w:uiPriority="63" w:unhideWhenUsed="0"/>
-    <w:lsdException w:name="Medium Shading 2 Accent 4" w:uiPriority="64" w:unhideWhenUsed="0"/>
-    <w:lsdException w:name="Medium List 1 Accent 4" w:uiPriority="65" w:unhideWhenUsed="0"/>
-    <w:lsdException w:name="Medium List 2 Accent 4" w:uiPriority="66" w:unhideWhenUsed="0"/>
-    <w:lsdException w:name="Medium Grid 1 Accent 4" w:uiPriority="67" w:unhideWhenUsed="0"/>
-    <w:lsdException w:name="Medium Grid 2 Accent 4" w:uiPriority="68" w:unhideWhenUsed="0"/>
-    <w:lsdException w:name="Medium Grid 3 Accent 4" w:uiPriority="69" w:unhideWhenUsed="0"/>
-    <w:lsdException w:name="Dark List Accent 4" w:uiPriority="70" w:unhideWhenUsed="0"/>
-    <w:lsdException w:name="Colorful Shading Accent 4" w:uiPriority="71" w:unhideWhenUsed="0"/>
-    <w:lsdException w:name="Colorful List Accent 4" w:uiPriority="72" w:unhideWhenUsed="0"/>
-    <w:lsdException w:name="Colorful Grid Accent 4" w:uiPriority="73" w:unhideWhenUsed="0"/>
-    <w:lsdException w:name="Light Shading Accent 5" w:uiPriority="60" w:unhideWhenUsed="0"/>
-    <w:lsdException w:name="Light List Accent 5" w:uiPriority="61" w:unhideWhenUsed="0"/>
-    <w:lsdException w:name="Light Grid Accent 5" w:uiPriority="62" w:unhideWhenUsed="0"/>
-    <w:lsdException w:name="Medium Shading 1 Accent 5" w:uiPriority="63" w:unhideWhenUsed="0"/>
-    <w:lsdException w:name="Medium Shading 2 Accent 5" w:uiPriority="64" w:unhideWhenUsed="0"/>
-    <w:lsdException w:name="Medium List 1 Accent 5" w:uiPriority="65" w:unhideWhenUsed="0"/>
-    <w:lsdException w:name="Medium List 2 Accent 5" w:uiPriority="66" w:unhideWhenUsed="0"/>
-    <w:lsdException w:name="Medium Grid 1 Accent 5" w:uiPriority="67" w:unhideWhenUsed="0"/>
-    <w:lsdException w:name="Medium Grid 2 Accent 5" w:uiPriority="68" w:unhideWhenUsed="0"/>
-    <w:lsdException w:name="Medium Grid 3 Accent 5" w:uiPriority="69" w:unhideWhenUsed="0"/>
-    <w:lsdException w:name="Dark List Accent 5" w:uiPriority="70" w:unhideWhenUsed="0"/>
-    <w:lsdException w:name="Colorful Shading Accent 5" w:uiPriority="71" w:unhideWhenUsed="0"/>
-    <w:lsdException w:name="Colorful List Accent 5" w:uiPriority="72" w:unhideWhenUsed="0"/>
-    <w:lsdException w:name="Colorful Grid Accent 5" w:uiPriority="73" w:unhideWhenUsed="0"/>
-    <w:lsdException w:name="Light Shading Accent 6" w:uiPriority="60" w:unhideWhenUsed="0"/>
-    <w:lsdException w:name="Light List Accent 6" w:uiPriority="61" w:unhideWhenUsed="0"/>
-    <w:lsdException w:name="Light Grid Accent 6" w:uiPriority="62" w:unhideWhenUsed="0"/>
-    <w:lsdException w:name="Medium Shading 1 Accent 6" w:uiPriority="63" w:unhideWhenUsed="0"/>
-    <w:lsdException w:name="Medium Shading 2 Accent 6" w:uiPriority="64" w:unhideWhenUsed="0"/>
-    <w:lsdException w:name="Medium List 1 Accent 6" w:uiPriority="65" w:unhideWhenUsed="0"/>
-    <w:lsdException w:name="Medium List 2 Accent 6" w:uiPriority="66" w:unhideWhenUsed="0"/>
-    <w:lsdException w:name="Medium Grid 1 Accent 6" w:uiPriority="67" w:unhideWhenUsed="0"/>
-    <w:lsdException w:name="Medium Grid 2 Accent 6" w:uiPriority="68" w:unhideWhenUsed="0"/>
-    <w:lsdException w:name="Medium Grid 3 Accent 6" w:uiPriority="69" w:unhideWhenUsed="0"/>
-    <w:lsdException w:name="Dark List Accent 6" w:uiPriority="70" w:unhideWhenUsed="0"/>
-    <w:lsdException w:name="Colorful Shading Accent 6" w:uiPriority="71" w:unhideWhenUsed="0"/>
-    <w:lsdException w:name="Colorful List Accent 6" w:uiPriority="72" w:unhideWhenUsed="0"/>
-    <w:lsdException w:name="Colorful Grid Accent 6" w:uiPriority="73" w:unhideWhenUsed="0"/>
-    <w:lsdException w:name="Subtle Emphasis" w:uiPriority="19" w:unhideWhenUsed="0"/>
-    <w:lsdException w:name="Intense Emphasis" w:uiPriority="21" w:unhideWhenUsed="0"/>
-    <w:lsdException w:name="Subtle Reference" w:uiPriority="31" w:unhideWhenUsed="0"/>
-    <w:lsdException w:name="Intense Reference" w:uiPriority="32" w:unhideWhenUsed="0"/>
-    <w:lsdException w:name="Book Title" w:uiPriority="33" w:unhideWhenUsed="0"/>
-    <w:lsdException w:name="Bibliography" w:semiHidden="1" w:uiPriority="37"/>
-    <w:lsdException w:name="TOC Heading" w:semiHidden="1" w:uiPriority="39" w:qFormat="1"/>
+  <w:latentStyles w:defLockedState="0" w:defUIPriority="0" w:defSemiHidden="0" w:defUnhideWhenUsed="0" w:defQFormat="0" w:count="382">
+    <w:lsdException w:name="heading 1" w:qFormat="1"/>
+    <w:lsdException w:name="heading 2" w:qFormat="1"/>
+    <w:lsdException w:name="heading 3" w:qFormat="1"/>
+    <w:lsdException w:name="heading 4" w:qFormat="1"/>
+    <w:lsdException w:name="heading 5" w:semiHidden="1" w:qFormat="1"/>
+    <w:lsdException w:name="heading 6" w:semiHidden="1" w:qFormat="1"/>
+    <w:lsdException w:name="heading 7" w:semiHidden="1" w:unhideWhenUsed="1" w:qFormat="1"/>
+    <w:lsdException w:name="heading 8" w:semiHidden="1" w:unhideWhenUsed="1" w:qFormat="1"/>
+    <w:lsdException w:name="heading 9" w:semiHidden="1" w:unhideWhenUsed="1" w:qFormat="1"/>
+    <w:lsdException w:name="index 1" w:semiHidden="1" w:unhideWhenUsed="1"/>
+    <w:lsdException w:name="index 2" w:semiHidden="1" w:unhideWhenUsed="1"/>
+    <w:lsdException w:name="index 3" w:semiHidden="1" w:unhideWhenUsed="1"/>
+    <w:lsdException w:name="index 4" w:semiHidden="1" w:unhideWhenUsed="1"/>
+    <w:lsdException w:name="index 5" w:semiHidden="1" w:unhideWhenUsed="1"/>
+    <w:lsdException w:name="index 6" w:semiHidden="1" w:unhideWhenUsed="1"/>
+    <w:lsdException w:name="index 7" w:semiHidden="1" w:unhideWhenUsed="1"/>
+    <w:lsdException w:name="index 8" w:semiHidden="1" w:unhideWhenUsed="1"/>
+    <w:lsdException w:name="index 9" w:semiHidden="1" w:unhideWhenUsed="1"/>
+    <w:lsdException w:name="toc 1" w:semiHidden="1" w:uiPriority="39" w:unhideWhenUsed="1"/>
+    <w:lsdException w:name="toc 2" w:semiHidden="1" w:uiPriority="39" w:unhideWhenUsed="1"/>
+    <w:lsdException w:name="toc 3" w:semiHidden="1" w:unhideWhenUsed="1"/>
+    <w:lsdException w:name="toc 4" w:semiHidden="1" w:unhideWhenUsed="1"/>
+    <w:lsdException w:name="toc 5" w:semiHidden="1" w:unhideWhenUsed="1"/>
+    <w:lsdException w:name="toc 6" w:semiHidden="1" w:unhideWhenUsed="1"/>
+    <w:lsdException w:name="toc 7" w:semiHidden="1" w:unhideWhenUsed="1"/>
+    <w:lsdException w:name="toc 8" w:semiHidden="1" w:unhideWhenUsed="1"/>
+    <w:lsdException w:name="toc 9" w:semiHidden="1" w:unhideWhenUsed="1"/>
+    <w:lsdException w:name="Normal Indent" w:semiHidden="1" w:unhideWhenUsed="1"/>
+    <w:lsdException w:name="footnote text" w:semiHidden="1" w:unhideWhenUsed="1"/>
+    <w:lsdException w:name="annotation text" w:semiHidden="1" w:unhideWhenUsed="1"/>
+    <w:lsdException w:name="header" w:semiHidden="1" w:unhideWhenUsed="1"/>
+    <w:lsdException w:name="footer" w:semiHidden="1" w:unhideWhenUsed="1"/>
+    <w:lsdException w:name="index heading" w:semiHidden="1" w:unhideWhenUsed="1"/>
+    <w:lsdException w:name="caption" w:semiHidden="1" w:unhideWhenUsed="1"/>
+    <w:lsdException w:name="table of figures" w:semiHidden="1" w:unhideWhenUsed="1"/>
+    <w:lsdException w:name="envelope address" w:semiHidden="1" w:unhideWhenUsed="1"/>
+    <w:lsdException w:name="envelope return" w:semiHidden="1" w:unhideWhenUsed="1"/>
+    <w:lsdException w:name="footnote reference" w:semiHidden="1" w:unhideWhenUsed="1"/>
+    <w:lsdException w:name="annotation reference" w:semiHidden="1" w:unhideWhenUsed="1"/>
+    <w:lsdException w:name="line number" w:semiHidden="1" w:unhideWhenUsed="1"/>
+    <w:lsdException w:name="page number" w:semiHidden="1" w:unhideWhenUsed="1"/>
+    <w:lsdException w:name="endnote reference" w:semiHidden="1" w:unhideWhenUsed="1"/>
+    <w:lsdException w:name="endnote text" w:semiHidden="1" w:unhideWhenUsed="1"/>
+    <w:lsdException w:name="table of authorities" w:semiHidden="1" w:unhideWhenUsed="1"/>
+    <w:lsdException w:name="macro" w:semiHidden="1" w:unhideWhenUsed="1"/>
+    <w:lsdException w:name="toa heading" w:semiHidden="1" w:unhideWhenUsed="1"/>
+    <w:lsdException w:name="List" w:semiHidden="1" w:unhideWhenUsed="1"/>
+    <w:lsdException w:name="List Bullet" w:semiHidden="1" w:unhideWhenUsed="1"/>
+    <w:lsdException w:name="List Number" w:semiHidden="1" w:unhideWhenUsed="1"/>
+    <w:lsdException w:name="List 2" w:semiHidden="1" w:unhideWhenUsed="1"/>
+    <w:lsdException w:name="List 3" w:semiHidden="1" w:unhideWhenUsed="1"/>
+    <w:lsdException w:name="List 4" w:semiHidden="1" w:unhideWhenUsed="1"/>
+    <w:lsdException w:name="List 5" w:semiHidden="1" w:unhideWhenUsed="1"/>
+    <w:lsdException w:name="List Bullet 2" w:semiHidden="1" w:unhideWhenUsed="1"/>
+    <w:lsdException w:name="List Bullet 3" w:semiHidden="1" w:unhideWhenUsed="1"/>
+    <w:lsdException w:name="List Bullet 4" w:semiHidden="1" w:unhideWhenUsed="1"/>
+    <w:lsdException w:name="List Bullet 5" w:semiHidden="1" w:unhideWhenUsed="1"/>
+    <w:lsdException w:name="List Number 2" w:unhideWhenUsed="1"/>
+    <w:lsdException w:name="List Number 3" w:semiHidden="1" w:unhideWhenUsed="1"/>
+    <w:lsdException w:name="List Number 4" w:semiHidden="1" w:unhideWhenUsed="1"/>
+    <w:lsdException w:name="List Number 5" w:semiHidden="1" w:unhideWhenUsed="1"/>
+    <w:lsdException w:name="Closing" w:semiHidden="1" w:unhideWhenUsed="1"/>
+    <w:lsdException w:name="Signature" w:semiHidden="1" w:unhideWhenUsed="1"/>
+    <w:lsdException w:name="Default Paragraph Font" w:semiHidden="1" w:unhideWhenUsed="1"/>
+    <w:lsdException w:name="Body Text" w:semiHidden="1" w:unhideWhenUsed="1" w:qFormat="1"/>
+    <w:lsdException w:name="Body Text Indent" w:semiHidden="1" w:unhideWhenUsed="1"/>
+    <w:lsdException w:name="List Continue" w:semiHidden="1" w:unhideWhenUsed="1"/>
+    <w:lsdException w:name="List Continue 2" w:semiHidden="1" w:unhideWhenUsed="1"/>
+    <w:lsdException w:name="List Continue 3" w:semiHidden="1" w:unhideWhenUsed="1"/>
+    <w:lsdException w:name="List Continue 4" w:semiHidden="1" w:unhideWhenUsed="1"/>
+    <w:lsdException w:name="List Continue 5" w:semiHidden="1" w:unhideWhenUsed="1"/>
+    <w:lsdException w:name="Message Header" w:semiHidden="1" w:unhideWhenUsed="1"/>
+    <w:lsdException w:name="Salutation" w:semiHidden="1" w:unhideWhenUsed="1"/>
+    <w:lsdException w:name="Date" w:semiHidden="1" w:unhideWhenUsed="1"/>
+    <w:lsdException w:name="Body Text First Indent" w:semiHidden="1" w:unhideWhenUsed="1"/>
+    <w:lsdException w:name="Body Text First Indent 2" w:semiHidden="1" w:unhideWhenUsed="1"/>
+    <w:lsdException w:name="Note Heading" w:semiHidden="1" w:unhideWhenUsed="1"/>
+    <w:lsdException w:name="Body Text 2" w:semiHidden="1" w:unhideWhenUsed="1"/>
+    <w:lsdException w:name="Body Text 3" w:semiHidden="1" w:unhideWhenUsed="1"/>
+    <w:lsdException w:name="Body Text Indent 2" w:semiHidden="1" w:unhideWhenUsed="1"/>
+    <w:lsdException w:name="Body Text Indent 3" w:unhideWhenUsed="1"/>
+    <w:lsdException w:name="Block Text" w:unhideWhenUsed="1"/>
+    <w:lsdException w:name="Hyperlink" w:semiHidden="1" w:unhideWhenUsed="1"/>
+    <w:lsdException w:name="FollowedHyperlink" w:semiHidden="1" w:unhideWhenUsed="1"/>
+    <w:lsdException w:name="Document Map" w:semiHidden="1" w:unhideWhenUsed="1"/>
+    <w:lsdException w:name="Plain Text" w:semiHidden="1" w:unhideWhenUsed="1"/>
+    <w:lsdException w:name="E-mail Signature" w:semiHidden="1" w:unhideWhenUsed="1"/>
+    <w:lsdException w:name="HTML Top of Form" w:semiHidden="1" w:unhideWhenUsed="1"/>
+    <w:lsdException w:name="HTML Bottom of Form" w:semiHidden="1" w:unhideWhenUsed="1"/>
+    <w:lsdException w:name="Normal (Web)" w:semiHidden="1" w:unhideWhenUsed="1"/>
+    <w:lsdException w:name="HTML Acronym" w:semiHidden="1" w:unhideWhenUsed="1"/>
+    <w:lsdException w:name="HTML Address" w:semiHidden="1" w:unhideWhenUsed="1"/>
+    <w:lsdException w:name="HTML Cite" w:semiHidden="1" w:unhideWhenUsed="1"/>
+    <w:lsdException w:name="HTML Code" w:semiHidden="1" w:unhideWhenUsed="1"/>
+    <w:lsdException w:name="HTML Definition" w:semiHidden="1" w:unhideWhenUsed="1"/>
+    <w:lsdException w:name="HTML Keyboard" w:semiHidden="1" w:unhideWhenUsed="1"/>
+    <w:lsdException w:name="HTML Preformatted" w:semiHidden="1" w:unhideWhenUsed="1"/>
+    <w:lsdException w:name="HTML Sample" w:semiHidden="1" w:unhideWhenUsed="1"/>
+    <w:lsdException w:name="HTML Typewriter" w:semiHidden="1" w:unhideWhenUsed="1"/>
+    <w:lsdException w:name="HTML Variable" w:semiHidden="1" w:unhideWhenUsed="1"/>
+    <w:lsdException w:name="Normal Table" w:semiHidden="1" w:unhideWhenUsed="1"/>
+    <w:lsdException w:name="annotation subject" w:semiHidden="1" w:unhideWhenUsed="1"/>
+    <w:lsdException w:name="No List" w:semiHidden="1" w:unhideWhenUsed="1"/>
+    <w:lsdException w:name="Outline List 1" w:semiHidden="1" w:unhideWhenUsed="1"/>
+    <w:lsdException w:name="Outline List 2" w:semiHidden="1" w:unhideWhenUsed="1"/>
+    <w:lsdException w:name="Outline List 3" w:semiHidden="1" w:unhideWhenUsed="1"/>
+    <w:lsdException w:name="Table Simple 1" w:semiHidden="1" w:unhideWhenUsed="1"/>
+    <w:lsdException w:name="Table Simple 2" w:semiHidden="1" w:unhideWhenUsed="1"/>
+    <w:lsdException w:name="Table Simple 3" w:semiHidden="1" w:unhideWhenUsed="1"/>
+    <w:lsdException w:name="Table Classic 1" w:semiHidden="1" w:unhideWhenUsed="1"/>
+    <w:lsdException w:name="Table Classic 2" w:semiHidden="1" w:unhideWhenUsed="1"/>
+    <w:lsdException w:name="Table Classic 3" w:semiHidden="1" w:unhideWhenUsed="1"/>
+    <w:lsdException w:name="Table Classic 4" w:semiHidden="1" w:unhideWhenUsed="1"/>
+    <w:lsdException w:name="Table Colorful 1" w:semiHidden="1" w:unhideWhenUsed="1"/>
+    <w:lsdException w:name="Table Colorful 2" w:semiHidden="1" w:unhideWhenUsed="1"/>
+    <w:lsdException w:name="Table Colorful 3" w:semiHidden="1" w:unhideWhenUsed="1"/>
+    <w:lsdException w:name="Table Columns 1" w:semiHidden="1" w:unhideWhenUsed="1"/>
+    <w:lsdException w:name="Table Columns 2" w:semiHidden="1" w:unhideWhenUsed="1"/>
+    <w:lsdException w:name="Table Columns 3" w:semiHidden="1" w:unhideWhenUsed="1"/>
+    <w:lsdException w:name="Table Columns 4" w:semiHidden="1" w:unhideWhenUsed="1"/>
+    <w:lsdException w:name="Table Columns 5" w:semiHidden="1" w:unhideWhenUsed="1"/>
+    <w:lsdException w:name="Table Grid 1" w:semiHidden="1" w:unhideWhenUsed="1"/>
+    <w:lsdException w:name="Table Grid 2" w:semiHidden="1" w:unhideWhenUsed="1"/>
+    <w:lsdException w:name="Table Grid 3" w:semiHidden="1" w:unhideWhenUsed="1"/>
+    <w:lsdException w:name="Table Grid 4" w:semiHidden="1" w:unhideWhenUsed="1"/>
+    <w:lsdException w:name="Table Grid 5" w:semiHidden="1" w:unhideWhenUsed="1"/>
+    <w:lsdException w:name="Table Grid 6" w:semiHidden="1" w:unhideWhenUsed="1"/>
+    <w:lsdException w:name="Table Grid 7" w:semiHidden="1" w:unhideWhenUsed="1"/>
+    <w:lsdException w:name="Table Grid 8" w:semiHidden="1" w:unhideWhenUsed="1"/>
+    <w:lsdException w:name="Table List 1" w:semiHidden="1" w:unhideWhenUsed="1"/>
+    <w:lsdException w:name="Table List 2" w:semiHidden="1" w:unhideWhenUsed="1"/>
+    <w:lsdException w:name="Table List 3" w:semiHidden="1" w:unhideWhenUsed="1"/>
+    <w:lsdException w:name="Table List 4" w:semiHidden="1" w:unhideWhenUsed="1"/>
+    <w:lsdException w:name="Table List 5" w:semiHidden="1" w:unhideWhenUsed="1"/>
+    <w:lsdException w:name="Table List 6" w:semiHidden="1" w:unhideWhenUsed="1"/>
+    <w:lsdException w:name="Table List 7" w:semiHidden="1" w:unhideWhenUsed="1"/>
+    <w:lsdException w:name="Table List 8" w:semiHidden="1" w:unhideWhenUsed="1"/>
+    <w:lsdException w:name="Table 3D effects 1" w:semiHidden="1" w:unhideWhenUsed="1"/>
+    <w:lsdException w:name="Table 3D effects 2" w:semiHidden="1" w:unhideWhenUsed="1"/>
+    <w:lsdException w:name="Table 3D effects 3" w:semiHidden="1" w:unhideWhenUsed="1"/>
+    <w:lsdException w:name="Table Contemporary" w:semiHidden="1" w:unhideWhenUsed="1"/>
+    <w:lsdException w:name="Table Elegant" w:semiHidden="1" w:unhideWhenUsed="1"/>
+    <w:lsdException w:name="Table Professional" w:semiHidden="1" w:unhideWhenUsed="1"/>
+    <w:lsdException w:name="Table Subtle 1" w:semiHidden="1" w:unhideWhenUsed="1"/>
+    <w:lsdException w:name="Table Subtle 2" w:semiHidden="1" w:unhideWhenUsed="1"/>
+    <w:lsdException w:name="Table Web 1" w:semiHidden="1" w:unhideWhenUsed="1"/>
+    <w:lsdException w:name="Table Web 2" w:semiHidden="1" w:unhideWhenUsed="1"/>
+    <w:lsdException w:name="Table Web 3" w:semiHidden="1" w:unhideWhenUsed="1"/>
+    <w:lsdException w:name="Balloon Text" w:semiHidden="1" w:unhideWhenUsed="1"/>
+    <w:lsdException w:name="Table Theme" w:semiHidden="1" w:unhideWhenUsed="1"/>
+    <w:lsdException w:name="Note Level 1" w:semiHidden="1"/>
+    <w:lsdException w:name="Note Level 2" w:semiHidden="1"/>
+    <w:lsdException w:name="Note Level 3" w:semiHidden="1"/>
+    <w:lsdException w:name="Note Level 4" w:semiHidden="1"/>
+    <w:lsdException w:name="Note Level 5" w:semiHidden="1"/>
+    <w:lsdException w:name="Note Level 6" w:semiHidden="1"/>
+    <w:lsdException w:name="Note Level 7" w:semiHidden="1"/>
+    <w:lsdException w:name="Placeholder Text" w:semiHidden="1" w:uiPriority="99"/>
+    <w:lsdException w:name="No Spacing" w:uiPriority="1"/>
+    <w:lsdException w:name="Light Shading" w:uiPriority="60"/>
+    <w:lsdException w:name="Light List" w:uiPriority="61"/>
+    <w:lsdException w:name="Light Grid" w:uiPriority="62"/>
+    <w:lsdException w:name="Medium Shading 1" w:uiPriority="63"/>
+    <w:lsdException w:name="Medium Shading 2" w:uiPriority="64"/>
+    <w:lsdException w:name="Medium List 1" w:uiPriority="65"/>
+    <w:lsdException w:name="Medium List 2" w:uiPriority="66"/>
+    <w:lsdException w:name="Medium Grid 1" w:uiPriority="67"/>
+    <w:lsdException w:name="Medium Grid 2" w:uiPriority="68"/>
+    <w:lsdException w:name="Medium Grid 3" w:uiPriority="69"/>
+    <w:lsdException w:name="Dark List" w:uiPriority="70"/>
+    <w:lsdException w:name="Colorful Shading" w:uiPriority="71"/>
+    <w:lsdException w:name="Colorful List" w:uiPriority="72"/>
+    <w:lsdException w:name="Colorful Grid" w:uiPriority="73"/>
+    <w:lsdException w:name="Light Shading Accent 1" w:uiPriority="60"/>
+    <w:lsdException w:name="Light List Accent 1" w:uiPriority="61"/>
+    <w:lsdException w:name="Light Grid Accent 1" w:uiPriority="62"/>
+    <w:lsdException w:name="Medium Shading 1 Accent 1" w:uiPriority="63"/>
+    <w:lsdException w:name="Medium Shading 2 Accent 1" w:uiPriority="64"/>
+    <w:lsdException w:name="Medium List 1 Accent 1" w:uiPriority="65"/>
+    <w:lsdException w:name="Revision" w:semiHidden="1" w:uiPriority="99"/>
+    <w:lsdException w:name="List Paragraph" w:uiPriority="34"/>
+    <w:lsdException w:name="Quote" w:uiPriority="29"/>
+    <w:lsdException w:name="Intense Quote" w:uiPriority="30"/>
+    <w:lsdException w:name="Medium List 2 Accent 1" w:uiPriority="66"/>
+    <w:lsdException w:name="Medium Grid 1 Accent 1" w:uiPriority="67"/>
+    <w:lsdException w:name="Medium Grid 2 Accent 1" w:uiPriority="68"/>
+    <w:lsdException w:name="Medium Grid 3 Accent 1" w:uiPriority="69"/>
+    <w:lsdException w:name="Dark List Accent 1" w:uiPriority="70"/>
+    <w:lsdException w:name="Colorful Shading Accent 1" w:uiPriority="71"/>
+    <w:lsdException w:name="Colorful List Accent 1" w:uiPriority="72"/>
+    <w:lsdException w:name="Colorful Grid Accent 1" w:uiPriority="73"/>
+    <w:lsdException w:name="Light Shading Accent 2" w:uiPriority="60"/>
+    <w:lsdException w:name="Light List Accent 2" w:uiPriority="61"/>
+    <w:lsdException w:name="Light Grid Accent 2" w:uiPriority="62"/>
+    <w:lsdException w:name="Medium Shading 1 Accent 2" w:uiPriority="63"/>
+    <w:lsdException w:name="Medium Shading 2 Accent 2" w:uiPriority="64"/>
+    <w:lsdException w:name="Medium List 1 Accent 2" w:uiPriority="65"/>
+    <w:lsdException w:name="Medium List 2 Accent 2" w:uiPriority="66"/>
+    <w:lsdException w:name="Medium Grid 1 Accent 2" w:uiPriority="67"/>
+    <w:lsdException w:name="Medium Grid 2 Accent 2" w:uiPriority="68"/>
+    <w:lsdException w:name="Medium Grid 3 Accent 2" w:uiPriority="69"/>
+    <w:lsdException w:name="Dark List Accent 2" w:uiPriority="70"/>
+    <w:lsdException w:name="Colorful Shading Accent 2" w:uiPriority="71"/>
+    <w:lsdException w:name="Colorful List Accent 2" w:uiPriority="72"/>
+    <w:lsdException w:name="Colorful Grid Accent 2" w:uiPriority="73"/>
+    <w:lsdException w:name="Light Shading Accent 3" w:uiPriority="60"/>
+    <w:lsdException w:name="Light List Accent 3" w:uiPriority="61"/>
+    <w:lsdException w:name="Light Grid Accent 3" w:uiPriority="62"/>
+    <w:lsdException w:name="Medium Shading 1 Accent 3" w:uiPriority="63"/>
+    <w:lsdException w:name="Medium Shading 2 Accent 3" w:uiPriority="64"/>
+    <w:lsdException w:name="Medium List 1 Accent 3" w:uiPriority="65"/>
+    <w:lsdException w:name="Medium List 2 Accent 3" w:uiPriority="66"/>
+    <w:lsdException w:name="Medium Grid 1 Accent 3" w:uiPriority="67"/>
+    <w:lsdException w:name="Medium Grid 2 Accent 3" w:uiPriority="68"/>
+    <w:lsdException w:name="Medium Grid 3 Accent 3" w:uiPriority="69"/>
+    <w:lsdException w:name="Dark List Accent 3" w:uiPriority="70"/>
+    <w:lsdException w:name="Colorful Shading Accent 3" w:uiPriority="71"/>
+    <w:lsdException w:name="Colorful List Accent 3" w:uiPriority="72"/>
+    <w:lsdException w:name="Colorful Grid Accent 3" w:uiPriority="73"/>
+    <w:lsdException w:name="Light Shading Accent 4" w:uiPriority="60"/>
+    <w:lsdException w:name="Light List Accent 4" w:uiPriority="61"/>
+    <w:lsdException w:name="Light Grid Accent 4" w:uiPriority="62"/>
+    <w:lsdException w:name="Medium Shading 1 Accent 4" w:uiPriority="63"/>
+    <w:lsdException w:name="Medium Shading 2 Accent 4" w:uiPriority="64"/>
+    <w:lsdException w:name="Medium List 1 Accent 4" w:uiPriority="65"/>
+    <w:lsdException w:name="Medium List 2 Accent 4" w:uiPriority="66"/>
+    <w:lsdException w:name="Medium Grid 1 Accent 4" w:uiPriority="67"/>
+    <w:lsdException w:name="Medium Grid 2 Accent 4" w:uiPriority="68"/>
+    <w:lsdException w:name="Medium Grid 3 Accent 4" w:uiPriority="69"/>
+    <w:lsdException w:name="Dark List Accent 4" w:uiPriority="70"/>
+    <w:lsdException w:name="Colorful Shading Accent 4" w:uiPriority="71"/>
+    <w:lsdException w:name="Colorful List Accent 4" w:uiPriority="72"/>
+    <w:lsdException w:name="Colorful Grid Accent 4" w:uiPriority="73"/>
+    <w:lsdException w:name="Light Shading Accent 5" w:uiPriority="60"/>
+    <w:lsdException w:name="Light List Accent 5" w:uiPriority="61"/>
+    <w:lsdException w:name="Light Grid Accent 5" w:uiPriority="62"/>
+    <w:lsdException w:name="Medium Shading 1 Accent 5" w:uiPriority="63"/>
+    <w:lsdException w:name="Medium Shading 2 Accent 5" w:uiPriority="64"/>
+    <w:lsdException w:name="Medium List 1 Accent 5" w:uiPriority="65"/>
+    <w:lsdException w:name="Medium List 2 Accent 5" w:uiPriority="66"/>
+    <w:lsdException w:name="Medium Grid 1 Accent 5" w:uiPriority="67"/>
+    <w:lsdException w:name="Medium Grid 2 Accent 5" w:uiPriority="68"/>
+    <w:lsdException w:name="Medium Grid 3 Accent 5" w:uiPriority="69"/>
+    <w:lsdException w:name="Dark List Accent 5" w:uiPriority="70"/>
+    <w:lsdException w:name="Colorful Shading Accent 5" w:uiPriority="71"/>
+    <w:lsdException w:name="Colorful List Accent 5" w:uiPriority="72"/>
+    <w:lsdException w:name="Colorful Grid Accent 5" w:uiPriority="73"/>
+    <w:lsdException w:name="Light Shading Accent 6" w:uiPriority="60"/>
+    <w:lsdException w:name="Light List Accent 6" w:uiPriority="61"/>
+    <w:lsdException w:name="Light Grid Accent 6" w:uiPriority="62"/>
+    <w:lsdException w:name="Medium Shading 1 Accent 6" w:uiPriority="63"/>
+    <w:lsdException w:name="Medium Shading 2 Accent 6" w:uiPriority="64"/>
+    <w:lsdException w:name="Medium List 1 Accent 6" w:uiPriority="65"/>
+    <w:lsdException w:name="Medium List 2 Accent 6" w:uiPriority="66"/>
+    <w:lsdException w:name="Medium Grid 1 Accent 6" w:uiPriority="67"/>
+    <w:lsdException w:name="Medium Grid 2 Accent 6" w:uiPriority="68"/>
+    <w:lsdException w:name="Medium Grid 3 Accent 6" w:uiPriority="69"/>
+    <w:lsdException w:name="Dark List Accent 6" w:uiPriority="70"/>
+    <w:lsdException w:name="Colorful Shading Accent 6" w:uiPriority="71"/>
+    <w:lsdException w:name="Colorful List Accent 6" w:uiPriority="72"/>
+    <w:lsdException w:name="Colorful Grid Accent 6" w:uiPriority="73"/>
+    <w:lsdException w:name="Subtle Emphasis" w:uiPriority="19"/>
+    <w:lsdException w:name="Intense Emphasis" w:uiPriority="21"/>
+    <w:lsdException w:name="Subtle Reference" w:uiPriority="31"/>
+    <w:lsdException w:name="Intense Reference" w:uiPriority="32"/>
+    <w:lsdException w:name="Book Title" w:uiPriority="33"/>
+    <w:lsdException w:name="Bibliography" w:semiHidden="1" w:uiPriority="37" w:unhideWhenUsed="1"/>
+    <w:lsdException w:name="TOC Heading" w:semiHidden="1" w:uiPriority="39" w:unhideWhenUsed="1" w:qFormat="1"/>
+    <w:lsdException w:name="Plain Table 1" w:uiPriority="41"/>
+    <w:lsdException w:name="Plain Table 2" w:uiPriority="42"/>
+    <w:lsdException w:name="Plain Table 3" w:uiPriority="43"/>
+    <w:lsdException w:name="Plain Table 4" w:uiPriority="44"/>
+    <w:lsdException w:name="Plain Table 5" w:uiPriority="45"/>
+    <w:lsdException w:name="Grid Table Light" w:uiPriority="40"/>
+    <w:lsdException w:name="Grid Table 1 Light" w:uiPriority="46"/>
+    <w:lsdException w:name="Grid Table 2" w:uiPriority="47"/>
+    <w:lsdException w:name="Grid Table 3" w:uiPriority="48"/>
+    <w:lsdException w:name="Grid Table 4" w:uiPriority="49"/>
+    <w:lsdException w:name="Grid Table 5 Dark" w:uiPriority="50"/>
+    <w:lsdException w:name="Grid Table 6 Colorful" w:uiPriority="51"/>
+    <w:lsdException w:name="Grid Table 7 Colorful" w:uiPriority="52"/>
+    <w:lsdException w:name="Grid Table 1 Light Accent 1" w:uiPriority="46"/>
+    <w:lsdException w:name="Grid Table 2 Accent 1" w:uiPriority="47"/>
+    <w:lsdException w:name="Grid Table 3 Accent 1" w:uiPriority="48"/>
+    <w:lsdException w:name="Grid Table 4 Accent 1" w:uiPriority="49"/>
+    <w:lsdException w:name="Grid Table 5 Dark Accent 1" w:uiPriority="50"/>
+    <w:lsdException w:name="Grid Table 6 Colorful Accent 1" w:uiPriority="51"/>
+    <w:lsdException w:name="Grid Table 7 Colorful Accent 1" w:uiPriority="52"/>
+    <w:lsdException w:name="Grid Table 1 Light Accent 2" w:uiPriority="46"/>
+    <w:lsdException w:name="Grid Table 2 Accent 2" w:uiPriority="47"/>
+    <w:lsdException w:name="Grid Table 3 Accent 2" w:uiPriority="48"/>
+    <w:lsdException w:name="Grid Table 4 Accent 2" w:uiPriority="49"/>
+    <w:lsdException w:name="Grid Table 5 Dark Accent 2" w:uiPriority="50"/>
+    <w:lsdException w:name="Grid Table 6 Colorful Accent 2" w:uiPriority="51"/>
+    <w:lsdException w:name="Grid Table 7 Colorful Accent 2" w:uiPriority="52"/>
+    <w:lsdException w:name="Grid Table 1 Light Accent 3" w:uiPriority="46"/>
+    <w:lsdException w:name="Grid Table 2 Accent 3" w:uiPriority="47"/>
+    <w:lsdException w:name="Grid Table 3 Accent 3" w:uiPriority="48"/>
+    <w:lsdException w:name="Grid Table 4 Accent 3" w:uiPriority="49"/>
+    <w:lsdException w:name="Grid Table 5 Dark Accent 3" w:uiPriority="50"/>
+    <w:lsdException w:name="Grid Table 6 Colorful Accent 3" w:uiPriority="51"/>
+    <w:lsdException w:name="Grid Table 7 Colorful Accent 3" w:uiPriority="52"/>
+    <w:lsdException w:name="Grid Table 1 Light Accent 4" w:uiPriority="46"/>
+    <w:lsdException w:name="Grid Table 2 Accent 4" w:uiPriority="47"/>
+    <w:lsdException w:name="Grid Table 3 Accent 4" w:uiPriority="48"/>
+    <w:lsdException w:name="Grid Table 4 Accent 4" w:uiPriority="49"/>
+    <w:lsdException w:name="Grid Table 5 Dark Accent 4" w:uiPriority="50"/>
+    <w:lsdException w:name="Grid Table 6 Colorful Accent 4" w:uiPriority="51"/>
+    <w:lsdException w:name="Grid Table 7 Colorful Accent 4" w:uiPriority="52"/>
+    <w:lsdException w:name="Grid Table 1 Light Accent 5" w:uiPriority="46"/>
+    <w:lsdException w:name="Grid Table 2 Accent 5" w:uiPriority="47"/>
+    <w:lsdException w:name="Grid Table 3 Accent 5" w:uiPriority="48"/>
+    <w:lsdException w:name="Grid Table 4 Accent 5" w:uiPriority="49"/>
+    <w:lsdException w:name="Grid Table 5 Dark Accent 5" w:uiPriority="50"/>
+    <w:lsdException w:name="Grid Table 6 Colorful Accent 5" w:uiPriority="51"/>
+    <w:lsdException w:name="Grid Table 7 Colorful Accent 5" w:uiPriority="52"/>
+    <w:lsdException w:name="Grid Table 1 Light Accent 6" w:uiPriority="46"/>
+    <w:lsdException w:name="Grid Table 2 Accent 6" w:uiPriority="47"/>
+    <w:lsdException w:name="Grid Table 3 Accent 6" w:uiPriority="48"/>
+    <w:lsdException w:name="Grid Table 4 Accent 6" w:uiPriority="49"/>
+    <w:lsdException w:name="Grid Table 5 Dark Accent 6" w:uiPriority="50"/>
+    <w:lsdException w:name="Grid Table 6 Colorful Accent 6" w:uiPriority="51"/>
+    <w:lsdException w:name="Grid Table 7 Colorful Accent 6" w:uiPriority="52"/>
+    <w:lsdException w:name="List Table 1 Light" w:uiPriority="46"/>
+    <w:lsdException w:name="List Table 2" w:uiPriority="47"/>
+    <w:lsdException w:name="List Table 3" w:uiPriority="48"/>
+    <w:lsdException w:name="List Table 4" w:uiPriority="49"/>
+    <w:lsdException w:name="List Table 5 Dark" w:uiPriority="50"/>
+    <w:lsdException w:name="List Table 6 Colorful" w:uiPriority="51"/>
+    <w:lsdException w:name="List Table 7 Colorful" w:uiPriority="52"/>
+    <w:lsdException w:name="List Table 1 Light Accent 1" w:uiPriority="46"/>
+    <w:lsdException w:name="List Table 2 Accent 1" w:uiPriority="47"/>
+    <w:lsdException w:name="List Table 3 Accent 1" w:uiPriority="48"/>
+    <w:lsdException w:name="List Table 4 Accent 1" w:uiPriority="49"/>
+    <w:lsdException w:name="List Table 5 Dark Accent 1" w:uiPriority="50"/>
+    <w:lsdException w:name="List Table 6 Colorful Accent 1" w:uiPriority="51"/>
+    <w:lsdException w:name="List Table 7 Colorful Accent 1" w:uiPriority="52"/>
+    <w:lsdException w:name="List Table 1 Light Accent 2" w:uiPriority="46"/>
+    <w:lsdException w:name="List Table 2 Accent 2" w:uiPriority="47"/>
+    <w:lsdException w:name="List Table 3 Accent 2" w:uiPriority="48"/>
+    <w:lsdException w:name="List Table 4 Accent 2" w:uiPriority="49"/>
+    <w:lsdException w:name="List Table 5 Dark Accent 2" w:uiPriority="50"/>
+    <w:lsdException w:name="List Table 6 Colorful Accent 2" w:uiPriority="51"/>
+    <w:lsdException w:name="List Table 7 Colorful Accent 2" w:uiPriority="52"/>
+    <w:lsdException w:name="List Table 1 Light Accent 3" w:uiPriority="46"/>
+    <w:lsdException w:name="List Table 2 Accent 3" w:uiPriority="47"/>
+    <w:lsdException w:name="List Table 3 Accent 3" w:uiPriority="48"/>
+    <w:lsdException w:name="List Table 4 Accent 3" w:uiPriority="49"/>
+    <w:lsdException w:name="List Table 5 Dark Accent 3" w:uiPriority="50"/>
+    <w:lsdException w:name="List Table 6 Colorful Accent 3" w:uiPriority="51"/>
+    <w:lsdException w:name="List Table 7 Colorful Accent 3" w:uiPriority="52"/>
+    <w:lsdException w:name="List Table 1 Light Accent 4" w:uiPriority="46"/>
+    <w:lsdException w:name="List Table 2 Accent 4" w:uiPriority="47"/>
+    <w:lsdException w:name="List Table 3 Accent 4" w:uiPriority="48"/>
+    <w:lsdException w:name="List Table 4 Accent 4" w:uiPriority="49"/>
+    <w:lsdException w:name="List Table 5 Dark Accent 4" w:uiPriority="50"/>
+    <w:lsdException w:name="List Table 6 Colorful Accent 4" w:uiPriority="51"/>
+    <w:lsdException w:name="List Table 7 Colorful Accent 4" w:uiPriority="52"/>
+    <w:lsdException w:name="List Table 1 Light Accent 5" w:uiPriority="46"/>
+    <w:lsdException w:name="List Table 2 Accent 5" w:uiPriority="47"/>
+    <w:lsdException w:name="List Table 3 Accent 5" w:uiPriority="48"/>
+    <w:lsdException w:name="List Table 4 Accent 5" w:uiPriority="49"/>
+    <w:lsdException w:name="List Table 5 Dark Accent 5" w:uiPriority="50"/>
+    <w:lsdException w:name="List Table 6 Colorful Accent 5" w:uiPriority="51"/>
+    <w:lsdException w:name="List Table 7 Colorful Accent 5" w:uiPriority="52"/>
+    <w:lsdException w:name="List Table 1 Light Accent 6" w:uiPriority="46"/>
+    <w:lsdException w:name="List Table 2 Accent 6" w:uiPriority="47"/>
+    <w:lsdException w:name="List Table 3 Accent 6" w:uiPriority="48"/>
+    <w:lsdException w:name="List Table 4 Accent 6" w:uiPriority="49"/>
+    <w:lsdException w:name="List Table 5 Dark Accent 6" w:uiPriority="50"/>
+    <w:lsdException w:name="List Table 6 Colorful Accent 6" w:uiPriority="51"/>
+    <w:lsdException w:name="List Table 7 Colorful Accent 6" w:uiPriority="52"/>
+    <w:lsdException w:name="Mention" w:semiHidden="1" w:uiPriority="99" w:unhideWhenUsed="1"/>
+    <w:lsdException w:name="Smart Hyperlink" w:semiHidden="1" w:uiPriority="99" w:unhideWhenUsed="1"/>
   </w:latentStyles>
   <w:style w:type="paragraph" w:default="1" w:styleId="Normal">
     <w:name w:val="Normal"/>
@@ -9402,7 +7778,7 @@
 </file>
 
 <file path=customXml/itemProps2.xml><?xml version="1.0" encoding="utf-8"?>
-<ds:datastoreItem xmlns:ds="http://schemas.openxmlformats.org/officeDocument/2006/customXml" ds:itemID="{FDC24147-8C31-9E48-B3C5-11D286455DB5}">
+<ds:datastoreItem xmlns:ds="http://schemas.openxmlformats.org/officeDocument/2006/customXml" ds:itemID="{ACD766B7-83EA-FF4F-8D70-783D2D5A87AA}">
   <ds:schemaRefs>
     <ds:schemaRef ds:uri="http://schemas.openxmlformats.org/officeDocument/2006/bibliography"/>
   </ds:schemaRefs>

</xml_diff>

<commit_message>
Yritystilisopimus: laskutuskausi -> 1kk, Oulun toimiston osoite korjattu
</commit_message>
<xml_diff>
--- a/resources/yritystilisopimus.docx
+++ b/resources/yritystilisopimus.docx
@@ -166,8 +166,6 @@
       <w:r>
         <w:br w:type="page"/>
       </w:r>
-      <w:bookmarkStart w:id="0" w:name="_GoBack"/>
-      <w:bookmarkEnd w:id="0"/>
     </w:p>
     <w:p>
       <w:pPr>
@@ -198,27 +196,14 @@
         <w:spacing w:after="0" w:afterAutospacing="0"/>
         <w:ind w:left="1440"/>
       </w:pPr>
-      <w:r>
-        <w:fldChar w:fldCharType="begin"/>
-      </w:r>
-      <w:r>
-        <w:instrText xml:space="preserve"> MERGEFIELD  ${company.name}  \* MERGEFORMAT </w:instrText>
-      </w:r>
-      <w:r>
-        <w:fldChar w:fldCharType="separate"/>
-      </w:r>
-      <w:r>
-        <w:rPr>
-          <w:noProof/>
-        </w:rPr>
-        <w:t>«${company.name}»</w:t>
-      </w:r>
-      <w:r>
-        <w:rPr>
-          <w:noProof/>
-        </w:rPr>
-        <w:fldChar w:fldCharType="end"/>
-      </w:r>
+      <w:fldSimple w:instr=" MERGEFIELD  ${company.name}  \* MERGEFORMAT ">
+        <w:r>
+          <w:rPr>
+            <w:noProof/>
+          </w:rPr>
+          <w:t>«${company.name}»</w:t>
+        </w:r>
+      </w:fldSimple>
       <w:r>
         <w:t xml:space="preserve"> </w:t>
       </w:r>
@@ -228,27 +213,14 @@
       <w:r>
         <w:t xml:space="preserve"> </w:t>
       </w:r>
-      <w:r>
-        <w:fldChar w:fldCharType="begin"/>
-      </w:r>
-      <w:r>
-        <w:instrText xml:space="preserve"> MERGEFIELD  ${company.y}  \* MERGEFORMAT </w:instrText>
-      </w:r>
-      <w:r>
-        <w:fldChar w:fldCharType="separate"/>
-      </w:r>
-      <w:r>
-        <w:rPr>
-          <w:noProof/>
-        </w:rPr>
-        <w:t>«${company.y}»</w:t>
-      </w:r>
-      <w:r>
-        <w:rPr>
-          <w:noProof/>
-        </w:rPr>
-        <w:fldChar w:fldCharType="end"/>
-      </w:r>
+      <w:fldSimple w:instr=" MERGEFIELD  ${company.y}  \* MERGEFORMAT ">
+        <w:r>
+          <w:rPr>
+            <w:noProof/>
+          </w:rPr>
+          <w:t>«${company.y}»</w:t>
+        </w:r>
+      </w:fldSimple>
       <w:r>
         <w:t>)</w:t>
       </w:r>
@@ -582,7 +554,7 @@
       <w:pPr>
         <w:pStyle w:val="Heading1"/>
       </w:pPr>
-      <w:bookmarkStart w:id="1" w:name="_Toc269884210"/>
+      <w:bookmarkStart w:id="0" w:name="_Toc269884210"/>
       <w:r>
         <w:t>SOPIMUKSEN KOHDE</w:t>
       </w:r>
@@ -1101,7 +1073,7 @@
         <w:t>toimittamisesta Asiakkaalle palveluna tämän sopimuksen voimassaolon ajaksi.</w:t>
       </w:r>
     </w:p>
-    <w:bookmarkEnd w:id="1"/>
+    <w:bookmarkEnd w:id="0"/>
     <w:p>
       <w:pPr>
         <w:pStyle w:val="Heading1"/>
@@ -1228,27 +1200,14 @@
       <w:r>
         <w:t xml:space="preserve">käyttöönsä vaihtoehdon: </w:t>
       </w:r>
-      <w:r>
-        <w:fldChar w:fldCharType="begin"/>
-      </w:r>
-      <w:r>
-        <w:instrText xml:space="preserve"> MERGEFIELD  ${account.type}  \* MERGEFORMAT </w:instrText>
-      </w:r>
-      <w:r>
-        <w:fldChar w:fldCharType="separate"/>
-      </w:r>
-      <w:r>
-        <w:rPr>
-          <w:noProof/>
-        </w:rPr>
-        <w:t>«${account.type}»</w:t>
-      </w:r>
-      <w:r>
-        <w:rPr>
-          <w:noProof/>
-        </w:rPr>
-        <w:fldChar w:fldCharType="end"/>
-      </w:r>
+      <w:fldSimple w:instr=" MERGEFIELD  ${account.type}  \* MERGEFORMAT ">
+        <w:r>
+          <w:rPr>
+            <w:noProof/>
+          </w:rPr>
+          <w:t>«${account.type}»</w:t>
+        </w:r>
+      </w:fldSimple>
       <w:r>
         <w:t xml:space="preserve">, jolloin </w:t>
       </w:r>
@@ -1261,27 +1220,14 @@
       <w:r>
         <w:t xml:space="preserve"> </w:t>
       </w:r>
-      <w:r>
-        <w:fldChar w:fldCharType="begin"/>
-      </w:r>
-      <w:r>
-        <w:instrText xml:space="preserve"> MERGEFIELD  ${account.price}  \* MERGEFORMAT </w:instrText>
-      </w:r>
-      <w:r>
-        <w:fldChar w:fldCharType="separate"/>
-      </w:r>
-      <w:r>
-        <w:rPr>
-          <w:noProof/>
-        </w:rPr>
-        <w:t>«${account.price}»</w:t>
-      </w:r>
-      <w:r>
-        <w:rPr>
-          <w:noProof/>
-        </w:rPr>
-        <w:fldChar w:fldCharType="end"/>
-      </w:r>
+      <w:fldSimple w:instr=" MERGEFIELD  ${account.price}  \* MERGEFORMAT ">
+        <w:r>
+          <w:rPr>
+            <w:noProof/>
+          </w:rPr>
+          <w:t>«${account.price}»</w:t>
+        </w:r>
+      </w:fldSimple>
       <w:r>
         <w:rPr>
           <w:noProof/>
@@ -1382,15 +1328,41 @@
           <w:szCs w:val="20"/>
           <w:lang w:eastAsia="fi-FI"/>
         </w:rPr>
-        <w:t xml:space="preserve">sa. </w:t>
-      </w:r>
-      <w:r>
-        <w:rPr>
-          <w:rFonts w:cs="Calibri"/>
-          <w:szCs w:val="20"/>
-          <w:lang w:eastAsia="fi-FI"/>
-        </w:rPr>
-        <w:t>Ensimmäinen laskutuskausi alkaa so</w:t>
+        <w:t>sa.</w:t>
+      </w:r>
+      <w:r>
+        <w:rPr>
+          <w:rFonts w:cs="Calibri"/>
+          <w:szCs w:val="20"/>
+          <w:lang w:eastAsia="fi-FI"/>
+        </w:rPr>
+        <w:t xml:space="preserve"> Laskutuskausi on yksi kuukausi ja</w:t>
+      </w:r>
+      <w:r>
+        <w:rPr>
+          <w:rFonts w:cs="Calibri"/>
+          <w:szCs w:val="20"/>
+          <w:lang w:eastAsia="fi-FI"/>
+        </w:rPr>
+        <w:t xml:space="preserve"> </w:t>
+      </w:r>
+      <w:r>
+        <w:rPr>
+          <w:rFonts w:cs="Calibri"/>
+          <w:szCs w:val="20"/>
+          <w:lang w:eastAsia="fi-FI"/>
+        </w:rPr>
+        <w:t>e</w:t>
+      </w:r>
+      <w:bookmarkStart w:id="1" w:name="_GoBack"/>
+      <w:bookmarkEnd w:id="1"/>
+      <w:r>
+        <w:rPr>
+          <w:rFonts w:cs="Calibri"/>
+          <w:szCs w:val="20"/>
+          <w:lang w:eastAsia="fi-FI"/>
+        </w:rPr>
+        <w:t>nsimmäinen laskutuskausi alkaa so</w:t>
       </w:r>
       <w:r>
         <w:rPr>
@@ -3018,15 +2990,38 @@
         <w:szCs w:val="18"/>
       </w:rPr>
     </w:pPr>
-    <w:fldSimple w:instr=" DOCPROPERTY &quot;Company&quot; \* MERGEFORMAT ">
-      <w:r>
-        <w:rPr>
-          <w:sz w:val="18"/>
-          <w:szCs w:val="18"/>
-        </w:rPr>
-        <w:t xml:space="preserve">Solita </w:t>
-      </w:r>
-    </w:fldSimple>
+    <w:r>
+      <w:fldChar w:fldCharType="begin"/>
+    </w:r>
+    <w:r>
+      <w:instrText xml:space="preserve"> DOCPROPERTY "Company" \* MERGEFORMAT </w:instrText>
+    </w:r>
+    <w:r>
+      <w:fldChar w:fldCharType="separate"/>
+    </w:r>
+    <w:proofErr w:type="spellStart"/>
+    <w:r>
+      <w:rPr>
+        <w:sz w:val="18"/>
+        <w:szCs w:val="18"/>
+      </w:rPr>
+      <w:t>Solita</w:t>
+    </w:r>
+    <w:proofErr w:type="spellEnd"/>
+    <w:r>
+      <w:rPr>
+        <w:sz w:val="18"/>
+        <w:szCs w:val="18"/>
+      </w:rPr>
+      <w:t xml:space="preserve"> </w:t>
+    </w:r>
+    <w:r>
+      <w:rPr>
+        <w:sz w:val="18"/>
+        <w:szCs w:val="18"/>
+      </w:rPr>
+      <w:fldChar w:fldCharType="end"/>
+    </w:r>
     <w:r>
       <w:rPr>
         <w:sz w:val="18"/>
@@ -3388,7 +3383,7 @@
               <w:noProof/>
               <w:lang w:val="en-US"/>
             </w:rPr>
-            <w:t>4</w:t>
+            <w:t>2</w:t>
           </w:r>
           <w:r>
             <w:rPr>
@@ -7778,7 +7773,7 @@
 </file>
 
 <file path=customXml/itemProps2.xml><?xml version="1.0" encoding="utf-8"?>
-<ds:datastoreItem xmlns:ds="http://schemas.openxmlformats.org/officeDocument/2006/customXml" ds:itemID="{ACD766B7-83EA-FF4F-8D70-783D2D5A87AA}">
+<ds:datastoreItem xmlns:ds="http://schemas.openxmlformats.org/officeDocument/2006/customXml" ds:itemID="{4A45537A-D6C1-604E-999F-837EFC30B4EC}">
   <ds:schemaRefs>
     <ds:schemaRef ds:uri="http://schemas.openxmlformats.org/officeDocument/2006/bibliography"/>
   </ds:schemaRefs>

</xml_diff>

<commit_message>
LPK-3430 new field "billingType" for company registration and agreement
</commit_message>
<xml_diff>
--- a/resources/yritystilisopimus.docx
+++ b/resources/yritystilisopimus.docx
@@ -1,6 +1,6 @@
 
 <file path=word/document.xml><?xml version="1.0" encoding="utf-8"?>
-<w:document xmlns:wpc="http://schemas.microsoft.com/office/word/2010/wordprocessingCanvas" xmlns:mo="http://schemas.microsoft.com/office/mac/office/2008/main" xmlns:mc="http://schemas.openxmlformats.org/markup-compatibility/2006" xmlns:mv="urn:schemas-microsoft-com:mac:vml" xmlns:o="urn:schemas-microsoft-com:office:office" xmlns:r="http://schemas.openxmlformats.org/officeDocument/2006/relationships" xmlns:m="http://schemas.openxmlformats.org/officeDocument/2006/math" xmlns:v="urn:schemas-microsoft-com:vml" xmlns:wp14="http://schemas.microsoft.com/office/word/2010/wordprocessingDrawing" xmlns:wp="http://schemas.openxmlformats.org/drawingml/2006/wordprocessingDrawing" xmlns:w10="urn:schemas-microsoft-com:office:word" xmlns:w="http://schemas.openxmlformats.org/wordprocessingml/2006/main" xmlns:w14="http://schemas.microsoft.com/office/word/2010/wordml" xmlns:w15="http://schemas.microsoft.com/office/word/2012/wordml" xmlns:wpg="http://schemas.microsoft.com/office/word/2010/wordprocessingGroup" xmlns:wpi="http://schemas.microsoft.com/office/word/2010/wordprocessingInk" xmlns:wne="http://schemas.microsoft.com/office/word/2006/wordml" xmlns:wps="http://schemas.microsoft.com/office/word/2010/wordprocessingShape" mc:Ignorable="w14 w15 wp14">
+<w:document xmlns:wpc="http://schemas.microsoft.com/office/word/2010/wordprocessingCanvas" xmlns:cx="http://schemas.microsoft.com/office/drawing/2014/chartex" xmlns:cx1="http://schemas.microsoft.com/office/drawing/2015/9/8/chartex" xmlns:cx2="http://schemas.microsoft.com/office/drawing/2015/10/21/chartex" xmlns:cx3="http://schemas.microsoft.com/office/drawing/2016/5/9/chartex" xmlns:cx4="http://schemas.microsoft.com/office/drawing/2016/5/10/chartex" xmlns:cx5="http://schemas.microsoft.com/office/drawing/2016/5/11/chartex" xmlns:cx6="http://schemas.microsoft.com/office/drawing/2016/5/12/chartex" xmlns:cx7="http://schemas.microsoft.com/office/drawing/2016/5/13/chartex" xmlns:cx8="http://schemas.microsoft.com/office/drawing/2016/5/14/chartex" xmlns:mc="http://schemas.openxmlformats.org/markup-compatibility/2006" xmlns:aink="http://schemas.microsoft.com/office/drawing/2016/ink" xmlns:am3d="http://schemas.microsoft.com/office/drawing/2017/model3d" xmlns:o="urn:schemas-microsoft-com:office:office" xmlns:r="http://schemas.openxmlformats.org/officeDocument/2006/relationships" xmlns:m="http://schemas.openxmlformats.org/officeDocument/2006/math" xmlns:v="urn:schemas-microsoft-com:vml" xmlns:wp14="http://schemas.microsoft.com/office/word/2010/wordprocessingDrawing" xmlns:wp="http://schemas.openxmlformats.org/drawingml/2006/wordprocessingDrawing" xmlns:w10="urn:schemas-microsoft-com:office:word" xmlns:w="http://schemas.openxmlformats.org/wordprocessingml/2006/main" xmlns:w14="http://schemas.microsoft.com/office/word/2010/wordml" xmlns:w15="http://schemas.microsoft.com/office/word/2012/wordml" xmlns:w16cid="http://schemas.microsoft.com/office/word/2016/wordml/cid" xmlns:w16se="http://schemas.microsoft.com/office/word/2015/wordml/symex" xmlns:wpg="http://schemas.microsoft.com/office/word/2010/wordprocessingGroup" xmlns:wpi="http://schemas.microsoft.com/office/word/2010/wordprocessingInk" xmlns:wne="http://schemas.microsoft.com/office/word/2006/wordml" xmlns:wps="http://schemas.microsoft.com/office/word/2010/wordprocessingShape" mc:Ignorable="w14 w15 w16se w16cid wp14">
   <w:body>
     <w:p>
       <w:pPr>
@@ -588,25 +588,7 @@
           <w:szCs w:val="20"/>
           <w:lang w:eastAsia="fi-FI"/>
         </w:rPr>
-        <w:t>Lupapisteen Yritystili (“</w:t>
-      </w:r>
-      <w:proofErr w:type="spellStart"/>
-      <w:r>
-        <w:rPr>
-          <w:rFonts w:cs="Calibri"/>
-          <w:szCs w:val="20"/>
-          <w:lang w:eastAsia="fi-FI"/>
-        </w:rPr>
-        <w:t>Yritystili</w:t>
-      </w:r>
-      <w:proofErr w:type="spellEnd"/>
-      <w:r>
-        <w:rPr>
-          <w:rFonts w:cs="Calibri"/>
-          <w:szCs w:val="20"/>
-          <w:lang w:eastAsia="fi-FI"/>
-        </w:rPr>
-        <w:t xml:space="preserve">”) on Käyttöehdoissa (kohta 7) määritelty maksullinen Lisäarvopalvelu. Yritystilin avulla Asiakas pystyy hallinnoimaan Asiakkaan organisaatioon kuuluvien Lupapiste-käyttäjien (“Käyttäjät) hankkeita yhdessä työtilassa. Yritystilin sisältökuvaus on saatavilla osoitteessa: </w:t>
+        <w:t xml:space="preserve">Lupapisteen Yritystili (“Yritystili”) on Käyttöehdoissa (kohta 7) määritelty maksullinen Lisäarvopalvelu. Yritystilin avulla Asiakas pystyy hallinnoimaan Asiakkaan organisaatioon kuuluvien Lupapiste-käyttäjien (“Käyttäjät) hankkeita yhdessä työtilassa. Yritystilin sisältökuvaus on saatavilla osoitteessa: </w:t>
       </w:r>
       <w:hyperlink r:id="rId8" w:history="1">
         <w:r>
@@ -700,7 +682,14 @@
         <w:rPr>
           <w:szCs w:val="20"/>
         </w:rPr>
-        <w:t xml:space="preserve">Palvelun hinta määräytyy Asiakkaan valitseman Yritystilityypin mukaisesti. Veloitus on Käyttäjien enimmäislukumäärään pohjautuva kiinteä kuukausimaksu, joka määritellään palvelun Hintataulukossa </w:t>
+        <w:t xml:space="preserve">Palvelun hinta määräytyy Asiakkaan valitseman Yritystilityypin mukaisesti. Veloitus on Käyttäjien enimmäislukumäärään pohjautuva kiinteä kuukausimaksu, joka </w:t>
+      </w:r>
+      <w:r>
+        <w:rPr>
+          <w:szCs w:val="20"/>
+        </w:rPr>
+        <w:lastRenderedPageBreak/>
+        <w:t xml:space="preserve">määritellään palvelun Hintataulukossa </w:t>
       </w:r>
       <w:hyperlink r:id="rId9" w:history="1">
         <w:r>
@@ -746,21 +735,7 @@
         <w:rPr>
           <w:szCs w:val="20"/>
         </w:rPr>
-        <w:t xml:space="preserve">Hintoihin lisätään </w:t>
-      </w:r>
-      <w:proofErr w:type="gramStart"/>
-      <w:r>
-        <w:rPr>
-          <w:szCs w:val="20"/>
-        </w:rPr>
-        <w:t>voimassaoleva</w:t>
-      </w:r>
-      <w:proofErr w:type="gramEnd"/>
-      <w:r>
-        <w:rPr>
-          <w:szCs w:val="20"/>
-        </w:rPr>
-        <w:t xml:space="preserve"> arvonlisävero. </w:t>
+        <w:t xml:space="preserve">Hintoihin lisätään voimassaoleva arvonlisävero. </w:t>
       </w:r>
     </w:p>
     <w:p>
@@ -813,7 +788,86 @@
         <w:rPr>
           <w:szCs w:val="20"/>
         </w:rPr>
-        <w:t xml:space="preserve">, jolloin kuukausimaksu on </w:t>
+        <w:t xml:space="preserve">, </w:t>
+      </w:r>
+      <w:r>
+        <w:rPr>
+          <w:szCs w:val="20"/>
+        </w:rPr>
+        <w:t xml:space="preserve">jossa laskutusjakso on </w:t>
+      </w:r>
+      <w:bookmarkStart w:id="1" w:name="_GoBack"/>
+      <w:bookmarkEnd w:id="1"/>
+      <w:r>
+        <w:rPr>
+          <w:szCs w:val="20"/>
+        </w:rPr>
+        <w:fldChar w:fldCharType="begin"/>
+      </w:r>
+      <w:r>
+        <w:rPr>
+          <w:szCs w:val="20"/>
+        </w:rPr>
+        <w:instrText xml:space="preserve"> MERGEFIELD  ${account.</w:instrText>
+      </w:r>
+      <w:r>
+        <w:rPr>
+          <w:szCs w:val="20"/>
+        </w:rPr>
+        <w:instrText>billingT</w:instrText>
+      </w:r>
+      <w:r>
+        <w:rPr>
+          <w:szCs w:val="20"/>
+        </w:rPr>
+        <w:instrText xml:space="preserve">ype}  \* MERGEFORMAT </w:instrText>
+      </w:r>
+      <w:r>
+        <w:rPr>
+          <w:szCs w:val="20"/>
+        </w:rPr>
+        <w:fldChar w:fldCharType="separate"/>
+      </w:r>
+      <w:r>
+        <w:rPr>
+          <w:noProof/>
+          <w:szCs w:val="20"/>
+        </w:rPr>
+        <w:t>«${account.</w:t>
+      </w:r>
+      <w:r>
+        <w:rPr>
+          <w:noProof/>
+          <w:szCs w:val="20"/>
+        </w:rPr>
+        <w:t>billingType</w:t>
+      </w:r>
+      <w:r>
+        <w:rPr>
+          <w:noProof/>
+          <w:szCs w:val="20"/>
+        </w:rPr>
+        <w:t>}»</w:t>
+      </w:r>
+      <w:r>
+        <w:rPr>
+          <w:noProof/>
+          <w:szCs w:val="20"/>
+        </w:rPr>
+        <w:fldChar w:fldCharType="end"/>
+      </w:r>
+      <w:r>
+        <w:rPr>
+          <w:noProof/>
+          <w:szCs w:val="20"/>
+        </w:rPr>
+        <w:t>. Veloitettava maksu on</w:t>
+      </w:r>
+      <w:r>
+        <w:rPr>
+          <w:szCs w:val="20"/>
+        </w:rPr>
+        <w:t xml:space="preserve"> </w:t>
       </w:r>
       <w:r>
         <w:rPr>
@@ -944,8 +998,6 @@
         </w:rPr>
         <w:t xml:space="preserve">0) </w:t>
       </w:r>
-      <w:bookmarkStart w:id="1" w:name="_GoBack"/>
-      <w:bookmarkEnd w:id="1"/>
       <w:r>
         <w:rPr>
           <w:szCs w:val="20"/>
@@ -1026,38 +1078,18 @@
         </w:rPr>
         <w:t xml:space="preserve">Yritystili on Asiakkaan käytettävissä osoitteessa </w:t>
       </w:r>
-      <w:r>
-        <w:fldChar w:fldCharType="begin"/>
-      </w:r>
-      <w:r>
-        <w:rPr>
-          <w:lang w:val="fi-FI"/>
-        </w:rPr>
-        <w:instrText xml:space="preserve"> HYPERLINK "http://www.lupapiste.fi" </w:instrText>
-      </w:r>
-      <w:r>
-        <w:fldChar w:fldCharType="separate"/>
-      </w:r>
-      <w:r>
-        <w:rPr>
-          <w:rStyle w:val="Hyperlink"/>
-          <w:rFonts w:ascii="Georgia" w:hAnsi="Georgia" w:cs="Georgia"/>
-          <w:sz w:val="20"/>
-          <w:szCs w:val="20"/>
-          <w:lang w:val="fi-FI" w:eastAsia="fi-FI"/>
-        </w:rPr>
-        <w:t>www.lupapiste.fi</w:t>
-      </w:r>
-      <w:r>
-        <w:rPr>
-          <w:rStyle w:val="Hyperlink"/>
-          <w:rFonts w:ascii="Georgia" w:hAnsi="Georgia" w:cs="Georgia"/>
-          <w:sz w:val="20"/>
-          <w:szCs w:val="20"/>
-          <w:lang w:val="fi-FI" w:eastAsia="fi-FI"/>
-        </w:rPr>
-        <w:fldChar w:fldCharType="end"/>
-      </w:r>
+      <w:hyperlink r:id="rId10" w:history="1">
+        <w:r>
+          <w:rPr>
+            <w:rStyle w:val="Hyperlink"/>
+            <w:rFonts w:ascii="Georgia" w:hAnsi="Georgia" w:cs="Georgia"/>
+            <w:sz w:val="20"/>
+            <w:szCs w:val="20"/>
+            <w:lang w:val="fi-FI" w:eastAsia="fi-FI"/>
+          </w:rPr>
+          <w:t>www.lupapiste.fi</w:t>
+        </w:r>
+      </w:hyperlink>
       <w:r>
         <w:rPr>
           <w:rFonts w:ascii="Georgia" w:hAnsi="Georgia" w:cs="Georgia"/>
@@ -1160,27 +1192,8 @@
           <w:szCs w:val="20"/>
           <w:lang w:val="fi-FI" w:eastAsia="fi-FI"/>
         </w:rPr>
-        <w:t xml:space="preserve">Ylläpitäjä vastaa siitä, että asiointitunnukset luovutetaan ainoastaan tunnistetuille </w:t>
-      </w:r>
-      <w:proofErr w:type="gramStart"/>
-      <w:r>
-        <w:rPr>
-          <w:rFonts w:ascii="Georgia" w:hAnsi="Georgia" w:cs="Calibri"/>
-          <w:sz w:val="20"/>
-          <w:szCs w:val="20"/>
-          <w:lang w:val="fi-FI" w:eastAsia="fi-FI"/>
-        </w:rPr>
-        <w:t>tarkoituksenmukaisille</w:t>
-      </w:r>
-      <w:proofErr w:type="gramEnd"/>
-      <w:r>
-        <w:rPr>
-          <w:rFonts w:ascii="Georgia" w:hAnsi="Georgia" w:cs="Calibri"/>
-          <w:sz w:val="20"/>
-          <w:szCs w:val="20"/>
-          <w:lang w:val="fi-FI" w:eastAsia="fi-FI"/>
-        </w:rPr>
-        <w:t xml:space="preserve"> henkilölle. Ylläpitäjä vastaa, että hän poistaa Yritystilin käyttäjälistasta ne käyttäjät, jolla ei ole enää oikeutta käsitellä tai nähdä Asiakkaalle kuuluvia asioita.</w:t>
+        <w:lastRenderedPageBreak/>
+        <w:t>Ylläpitäjä vastaa siitä, että asiointitunnukset luovutetaan ainoastaan tunnistetuille tarkoituksenmukaisille henkilölle. Ylläpitäjä vastaa, että hän poistaa Yritystilin käyttäjälistasta ne käyttäjät, jolla ei ole enää oikeutta käsitellä tai nähdä Asiakkaalle kuuluvia asioita.</w:t>
       </w:r>
       <w:r>
         <w:rPr>
@@ -1499,7 +1512,7 @@
         </w:rPr>
         <w:t xml:space="preserve">Liite 1: Lupapiste-palvelun Käyttöehdot </w:t>
       </w:r>
-      <w:hyperlink r:id="rId10" w:history="1">
+      <w:hyperlink r:id="rId11" w:history="1">
         <w:r>
           <w:rPr>
             <w:rStyle w:val="Hyperlink"/>
@@ -1600,6 +1613,7 @@
         <w:spacing w:before="480" w:after="240"/>
       </w:pPr>
       <w:r>
+        <w:lastRenderedPageBreak/>
         <w:t>SOPIMUSKAPPALEET JA ALLEKIRJOITUKSET</w:t>
       </w:r>
     </w:p>
@@ -1701,36 +1715,16 @@
           <w:szCs w:val="20"/>
           <w:lang w:val="fi-FI" w:eastAsia="fi-FI"/>
         </w:rPr>
-        <w:t>Asiakkaan allekirjoitettu sopimuskappale on ladattavissa käyttäjän rekisteröitymisen jälkeen Lupapiste-palvelussa ”Omat tiedot</w:t>
-      </w:r>
-      <w:proofErr w:type="gramStart"/>
-      <w:r>
-        <w:rPr>
-          <w:rFonts w:ascii="Georgia" w:hAnsi="Georgia" w:cs="Arial"/>
-          <w:sz w:val="20"/>
-          <w:szCs w:val="20"/>
-          <w:lang w:val="fi-FI" w:eastAsia="fi-FI"/>
-        </w:rPr>
-        <w:t>”  -</w:t>
-      </w:r>
-      <w:proofErr w:type="gramEnd"/>
-      <w:r>
-        <w:rPr>
-          <w:rFonts w:ascii="Georgia" w:hAnsi="Georgia" w:cs="Arial"/>
-          <w:sz w:val="20"/>
-          <w:szCs w:val="20"/>
-          <w:lang w:val="fi-FI" w:eastAsia="fi-FI"/>
-        </w:rPr>
-        <w:t>kohdassa.</w:t>
+        <w:t>Asiakkaan allekirjoitettu sopimuskappale on ladattavissa käyttäjän rekisteröitymisen jälkeen Lupapiste-palvelussa ”Omat tiedot”  -kohdassa.</w:t>
       </w:r>
     </w:p>
     <w:sectPr>
-      <w:headerReference w:type="even" r:id="rId11"/>
-      <w:headerReference w:type="default" r:id="rId12"/>
-      <w:footerReference w:type="even" r:id="rId13"/>
-      <w:footerReference w:type="default" r:id="rId14"/>
-      <w:headerReference w:type="first" r:id="rId15"/>
-      <w:footerReference w:type="first" r:id="rId16"/>
+      <w:headerReference w:type="even" r:id="rId12"/>
+      <w:headerReference w:type="default" r:id="rId13"/>
+      <w:footerReference w:type="even" r:id="rId14"/>
+      <w:footerReference w:type="default" r:id="rId15"/>
+      <w:headerReference w:type="first" r:id="rId16"/>
+      <w:footerReference w:type="first" r:id="rId17"/>
       <w:pgSz w:w="11900" w:h="16840"/>
       <w:pgMar w:top="2552" w:right="1701" w:bottom="1418" w:left="1701" w:header="851" w:footer="709" w:gutter="0"/>
       <w:cols w:space="708"/>
@@ -1741,7 +1735,7 @@
 </file>
 
 <file path=word/endnotes.xml><?xml version="1.0" encoding="utf-8"?>
-<w:endnotes xmlns:wpc="http://schemas.microsoft.com/office/word/2010/wordprocessingCanvas" xmlns:mo="http://schemas.microsoft.com/office/mac/office/2008/main" xmlns:mc="http://schemas.openxmlformats.org/markup-compatibility/2006" xmlns:mv="urn:schemas-microsoft-com:mac:vml" xmlns:o="urn:schemas-microsoft-com:office:office" xmlns:r="http://schemas.openxmlformats.org/officeDocument/2006/relationships" xmlns:m="http://schemas.openxmlformats.org/officeDocument/2006/math" xmlns:v="urn:schemas-microsoft-com:vml" xmlns:wp14="http://schemas.microsoft.com/office/word/2010/wordprocessingDrawing" xmlns:wp="http://schemas.openxmlformats.org/drawingml/2006/wordprocessingDrawing" xmlns:w10="urn:schemas-microsoft-com:office:word" xmlns:w="http://schemas.openxmlformats.org/wordprocessingml/2006/main" xmlns:w14="http://schemas.microsoft.com/office/word/2010/wordml" xmlns:w15="http://schemas.microsoft.com/office/word/2012/wordml" xmlns:wpg="http://schemas.microsoft.com/office/word/2010/wordprocessingGroup" xmlns:wpi="http://schemas.microsoft.com/office/word/2010/wordprocessingInk" xmlns:wne="http://schemas.microsoft.com/office/word/2006/wordml" xmlns:wps="http://schemas.microsoft.com/office/word/2010/wordprocessingShape" mc:Ignorable="w14 w15 wp14">
+<w:endnotes xmlns:wpc="http://schemas.microsoft.com/office/word/2010/wordprocessingCanvas" xmlns:cx="http://schemas.microsoft.com/office/drawing/2014/chartex" xmlns:cx1="http://schemas.microsoft.com/office/drawing/2015/9/8/chartex" xmlns:cx2="http://schemas.microsoft.com/office/drawing/2015/10/21/chartex" xmlns:cx3="http://schemas.microsoft.com/office/drawing/2016/5/9/chartex" xmlns:cx4="http://schemas.microsoft.com/office/drawing/2016/5/10/chartex" xmlns:cx5="http://schemas.microsoft.com/office/drawing/2016/5/11/chartex" xmlns:cx6="http://schemas.microsoft.com/office/drawing/2016/5/12/chartex" xmlns:cx7="http://schemas.microsoft.com/office/drawing/2016/5/13/chartex" xmlns:cx8="http://schemas.microsoft.com/office/drawing/2016/5/14/chartex" xmlns:mc="http://schemas.openxmlformats.org/markup-compatibility/2006" xmlns:aink="http://schemas.microsoft.com/office/drawing/2016/ink" xmlns:am3d="http://schemas.microsoft.com/office/drawing/2017/model3d" xmlns:o="urn:schemas-microsoft-com:office:office" xmlns:r="http://schemas.openxmlformats.org/officeDocument/2006/relationships" xmlns:m="http://schemas.openxmlformats.org/officeDocument/2006/math" xmlns:v="urn:schemas-microsoft-com:vml" xmlns:wp14="http://schemas.microsoft.com/office/word/2010/wordprocessingDrawing" xmlns:wp="http://schemas.openxmlformats.org/drawingml/2006/wordprocessingDrawing" xmlns:w10="urn:schemas-microsoft-com:office:word" xmlns:w="http://schemas.openxmlformats.org/wordprocessingml/2006/main" xmlns:w14="http://schemas.microsoft.com/office/word/2010/wordml" xmlns:w15="http://schemas.microsoft.com/office/word/2012/wordml" xmlns:w16cid="http://schemas.microsoft.com/office/word/2016/wordml/cid" xmlns:w16se="http://schemas.microsoft.com/office/word/2015/wordml/symex" xmlns:wpg="http://schemas.microsoft.com/office/word/2010/wordprocessingGroup" xmlns:wpi="http://schemas.microsoft.com/office/word/2010/wordprocessingInk" xmlns:wne="http://schemas.microsoft.com/office/word/2006/wordml" xmlns:wps="http://schemas.microsoft.com/office/word/2010/wordprocessingShape" mc:Ignorable="w14 w15 w16se w16cid wp14">
   <w:endnote w:type="separator" w:id="-1">
     <w:p>
       <w:r>
@@ -1760,7 +1754,7 @@
 </file>
 
 <file path=word/footer1.xml><?xml version="1.0" encoding="utf-8"?>
-<w:ftr xmlns:wpc="http://schemas.microsoft.com/office/word/2010/wordprocessingCanvas" xmlns:mo="http://schemas.microsoft.com/office/mac/office/2008/main" xmlns:mc="http://schemas.openxmlformats.org/markup-compatibility/2006" xmlns:mv="urn:schemas-microsoft-com:mac:vml" xmlns:o="urn:schemas-microsoft-com:office:office" xmlns:r="http://schemas.openxmlformats.org/officeDocument/2006/relationships" xmlns:m="http://schemas.openxmlformats.org/officeDocument/2006/math" xmlns:v="urn:schemas-microsoft-com:vml" xmlns:wp14="http://schemas.microsoft.com/office/word/2010/wordprocessingDrawing" xmlns:wp="http://schemas.openxmlformats.org/drawingml/2006/wordprocessingDrawing" xmlns:w10="urn:schemas-microsoft-com:office:word" xmlns:w="http://schemas.openxmlformats.org/wordprocessingml/2006/main" xmlns:w14="http://schemas.microsoft.com/office/word/2010/wordml" xmlns:w15="http://schemas.microsoft.com/office/word/2012/wordml" xmlns:wpg="http://schemas.microsoft.com/office/word/2010/wordprocessingGroup" xmlns:wpi="http://schemas.microsoft.com/office/word/2010/wordprocessingInk" xmlns:wne="http://schemas.microsoft.com/office/word/2006/wordml" xmlns:wps="http://schemas.microsoft.com/office/word/2010/wordprocessingShape" mc:Ignorable="w14 w15 wp14">
+<w:ftr xmlns:wpc="http://schemas.microsoft.com/office/word/2010/wordprocessingCanvas" xmlns:cx="http://schemas.microsoft.com/office/drawing/2014/chartex" xmlns:cx1="http://schemas.microsoft.com/office/drawing/2015/9/8/chartex" xmlns:cx2="http://schemas.microsoft.com/office/drawing/2015/10/21/chartex" xmlns:cx3="http://schemas.microsoft.com/office/drawing/2016/5/9/chartex" xmlns:cx4="http://schemas.microsoft.com/office/drawing/2016/5/10/chartex" xmlns:cx5="http://schemas.microsoft.com/office/drawing/2016/5/11/chartex" xmlns:cx6="http://schemas.microsoft.com/office/drawing/2016/5/12/chartex" xmlns:cx7="http://schemas.microsoft.com/office/drawing/2016/5/13/chartex" xmlns:cx8="http://schemas.microsoft.com/office/drawing/2016/5/14/chartex" xmlns:mc="http://schemas.openxmlformats.org/markup-compatibility/2006" xmlns:aink="http://schemas.microsoft.com/office/drawing/2016/ink" xmlns:am3d="http://schemas.microsoft.com/office/drawing/2017/model3d" xmlns:o="urn:schemas-microsoft-com:office:office" xmlns:r="http://schemas.openxmlformats.org/officeDocument/2006/relationships" xmlns:m="http://schemas.openxmlformats.org/officeDocument/2006/math" xmlns:v="urn:schemas-microsoft-com:vml" xmlns:wp14="http://schemas.microsoft.com/office/word/2010/wordprocessingDrawing" xmlns:wp="http://schemas.openxmlformats.org/drawingml/2006/wordprocessingDrawing" xmlns:w10="urn:schemas-microsoft-com:office:word" xmlns:w="http://schemas.openxmlformats.org/wordprocessingml/2006/main" xmlns:w14="http://schemas.microsoft.com/office/word/2010/wordml" xmlns:w15="http://schemas.microsoft.com/office/word/2012/wordml" xmlns:w16cid="http://schemas.microsoft.com/office/word/2016/wordml/cid" xmlns:w16se="http://schemas.microsoft.com/office/word/2015/wordml/symex" xmlns:wpg="http://schemas.microsoft.com/office/word/2010/wordprocessingGroup" xmlns:wpi="http://schemas.microsoft.com/office/word/2010/wordprocessingInk" xmlns:wne="http://schemas.microsoft.com/office/word/2006/wordml" xmlns:wps="http://schemas.microsoft.com/office/word/2010/wordprocessingShape" mc:Ignorable="w14 w15 w16se w16cid wp14">
   <w:p>
     <w:pPr>
       <w:pStyle w:val="Footer"/>
@@ -1770,7 +1764,7 @@
 </file>
 
 <file path=word/footer2.xml><?xml version="1.0" encoding="utf-8"?>
-<w:ftr xmlns:wpc="http://schemas.microsoft.com/office/word/2010/wordprocessingCanvas" xmlns:mo="http://schemas.microsoft.com/office/mac/office/2008/main" xmlns:mc="http://schemas.openxmlformats.org/markup-compatibility/2006" xmlns:mv="urn:schemas-microsoft-com:mac:vml" xmlns:o="urn:schemas-microsoft-com:office:office" xmlns:r="http://schemas.openxmlformats.org/officeDocument/2006/relationships" xmlns:m="http://schemas.openxmlformats.org/officeDocument/2006/math" xmlns:v="urn:schemas-microsoft-com:vml" xmlns:wp14="http://schemas.microsoft.com/office/word/2010/wordprocessingDrawing" xmlns:wp="http://schemas.openxmlformats.org/drawingml/2006/wordprocessingDrawing" xmlns:w10="urn:schemas-microsoft-com:office:word" xmlns:w="http://schemas.openxmlformats.org/wordprocessingml/2006/main" xmlns:w14="http://schemas.microsoft.com/office/word/2010/wordml" xmlns:w15="http://schemas.microsoft.com/office/word/2012/wordml" xmlns:wpg="http://schemas.microsoft.com/office/word/2010/wordprocessingGroup" xmlns:wpi="http://schemas.microsoft.com/office/word/2010/wordprocessingInk" xmlns:wne="http://schemas.microsoft.com/office/word/2006/wordml" xmlns:wps="http://schemas.microsoft.com/office/word/2010/wordprocessingShape" mc:Ignorable="w14 w15 wp14">
+<w:ftr xmlns:wpc="http://schemas.microsoft.com/office/word/2010/wordprocessingCanvas" xmlns:cx="http://schemas.microsoft.com/office/drawing/2014/chartex" xmlns:cx1="http://schemas.microsoft.com/office/drawing/2015/9/8/chartex" xmlns:cx2="http://schemas.microsoft.com/office/drawing/2015/10/21/chartex" xmlns:cx3="http://schemas.microsoft.com/office/drawing/2016/5/9/chartex" xmlns:cx4="http://schemas.microsoft.com/office/drawing/2016/5/10/chartex" xmlns:cx5="http://schemas.microsoft.com/office/drawing/2016/5/11/chartex" xmlns:cx6="http://schemas.microsoft.com/office/drawing/2016/5/12/chartex" xmlns:cx7="http://schemas.microsoft.com/office/drawing/2016/5/13/chartex" xmlns:cx8="http://schemas.microsoft.com/office/drawing/2016/5/14/chartex" xmlns:mc="http://schemas.openxmlformats.org/markup-compatibility/2006" xmlns:aink="http://schemas.microsoft.com/office/drawing/2016/ink" xmlns:am3d="http://schemas.microsoft.com/office/drawing/2017/model3d" xmlns:o="urn:schemas-microsoft-com:office:office" xmlns:r="http://schemas.openxmlformats.org/officeDocument/2006/relationships" xmlns:m="http://schemas.openxmlformats.org/officeDocument/2006/math" xmlns:v="urn:schemas-microsoft-com:vml" xmlns:wp14="http://schemas.microsoft.com/office/word/2010/wordprocessingDrawing" xmlns:wp="http://schemas.openxmlformats.org/drawingml/2006/wordprocessingDrawing" xmlns:w10="urn:schemas-microsoft-com:office:word" xmlns:w="http://schemas.openxmlformats.org/wordprocessingml/2006/main" xmlns:w14="http://schemas.microsoft.com/office/word/2010/wordml" xmlns:w15="http://schemas.microsoft.com/office/word/2012/wordml" xmlns:w16cid="http://schemas.microsoft.com/office/word/2016/wordml/cid" xmlns:w16se="http://schemas.microsoft.com/office/word/2015/wordml/symex" xmlns:wpg="http://schemas.microsoft.com/office/word/2010/wordprocessingGroup" xmlns:wpi="http://schemas.microsoft.com/office/word/2010/wordprocessingInk" xmlns:wne="http://schemas.microsoft.com/office/word/2006/wordml" xmlns:wps="http://schemas.microsoft.com/office/word/2010/wordprocessingShape" mc:Ignorable="w14 w15 w16se w16cid wp14">
   <w:p>
     <w:pPr>
       <w:pStyle w:val="Footer"/>
@@ -1863,7 +1857,7 @@
 </file>
 
 <file path=word/footer3.xml><?xml version="1.0" encoding="utf-8"?>
-<w:ftr xmlns:wpc="http://schemas.microsoft.com/office/word/2010/wordprocessingCanvas" xmlns:mo="http://schemas.microsoft.com/office/mac/office/2008/main" xmlns:mc="http://schemas.openxmlformats.org/markup-compatibility/2006" xmlns:mv="urn:schemas-microsoft-com:mac:vml" xmlns:o="urn:schemas-microsoft-com:office:office" xmlns:r="http://schemas.openxmlformats.org/officeDocument/2006/relationships" xmlns:m="http://schemas.openxmlformats.org/officeDocument/2006/math" xmlns:v="urn:schemas-microsoft-com:vml" xmlns:wp14="http://schemas.microsoft.com/office/word/2010/wordprocessingDrawing" xmlns:wp="http://schemas.openxmlformats.org/drawingml/2006/wordprocessingDrawing" xmlns:w10="urn:schemas-microsoft-com:office:word" xmlns:w="http://schemas.openxmlformats.org/wordprocessingml/2006/main" xmlns:w14="http://schemas.microsoft.com/office/word/2010/wordml" xmlns:w15="http://schemas.microsoft.com/office/word/2012/wordml" xmlns:wpg="http://schemas.microsoft.com/office/word/2010/wordprocessingGroup" xmlns:wpi="http://schemas.microsoft.com/office/word/2010/wordprocessingInk" xmlns:wne="http://schemas.microsoft.com/office/word/2006/wordml" xmlns:wps="http://schemas.microsoft.com/office/word/2010/wordprocessingShape" mc:Ignorable="w14 w15 wp14">
+<w:ftr xmlns:wpc="http://schemas.microsoft.com/office/word/2010/wordprocessingCanvas" xmlns:cx="http://schemas.microsoft.com/office/drawing/2014/chartex" xmlns:cx1="http://schemas.microsoft.com/office/drawing/2015/9/8/chartex" xmlns:cx2="http://schemas.microsoft.com/office/drawing/2015/10/21/chartex" xmlns:cx3="http://schemas.microsoft.com/office/drawing/2016/5/9/chartex" xmlns:cx4="http://schemas.microsoft.com/office/drawing/2016/5/10/chartex" xmlns:cx5="http://schemas.microsoft.com/office/drawing/2016/5/11/chartex" xmlns:cx6="http://schemas.microsoft.com/office/drawing/2016/5/12/chartex" xmlns:cx7="http://schemas.microsoft.com/office/drawing/2016/5/13/chartex" xmlns:cx8="http://schemas.microsoft.com/office/drawing/2016/5/14/chartex" xmlns:mc="http://schemas.openxmlformats.org/markup-compatibility/2006" xmlns:aink="http://schemas.microsoft.com/office/drawing/2016/ink" xmlns:am3d="http://schemas.microsoft.com/office/drawing/2017/model3d" xmlns:o="urn:schemas-microsoft-com:office:office" xmlns:r="http://schemas.openxmlformats.org/officeDocument/2006/relationships" xmlns:m="http://schemas.openxmlformats.org/officeDocument/2006/math" xmlns:v="urn:schemas-microsoft-com:vml" xmlns:wp14="http://schemas.microsoft.com/office/word/2010/wordprocessingDrawing" xmlns:wp="http://schemas.openxmlformats.org/drawingml/2006/wordprocessingDrawing" xmlns:w10="urn:schemas-microsoft-com:office:word" xmlns:w="http://schemas.openxmlformats.org/wordprocessingml/2006/main" xmlns:w14="http://schemas.microsoft.com/office/word/2010/wordml" xmlns:w15="http://schemas.microsoft.com/office/word/2012/wordml" xmlns:w16cid="http://schemas.microsoft.com/office/word/2016/wordml/cid" xmlns:w16se="http://schemas.microsoft.com/office/word/2015/wordml/symex" xmlns:wpg="http://schemas.microsoft.com/office/word/2010/wordprocessingGroup" xmlns:wpi="http://schemas.microsoft.com/office/word/2010/wordprocessingInk" xmlns:wne="http://schemas.microsoft.com/office/word/2006/wordml" xmlns:wps="http://schemas.microsoft.com/office/word/2010/wordprocessingShape" mc:Ignorable="w14 w15 w16se w16cid wp14">
   <w:p>
     <w:pPr>
       <w:pStyle w:val="Footer"/>
@@ -1873,7 +1867,7 @@
 </file>
 
 <file path=word/footnotes.xml><?xml version="1.0" encoding="utf-8"?>
-<w:footnotes xmlns:wpc="http://schemas.microsoft.com/office/word/2010/wordprocessingCanvas" xmlns:mo="http://schemas.microsoft.com/office/mac/office/2008/main" xmlns:mc="http://schemas.openxmlformats.org/markup-compatibility/2006" xmlns:mv="urn:schemas-microsoft-com:mac:vml" xmlns:o="urn:schemas-microsoft-com:office:office" xmlns:r="http://schemas.openxmlformats.org/officeDocument/2006/relationships" xmlns:m="http://schemas.openxmlformats.org/officeDocument/2006/math" xmlns:v="urn:schemas-microsoft-com:vml" xmlns:wp14="http://schemas.microsoft.com/office/word/2010/wordprocessingDrawing" xmlns:wp="http://schemas.openxmlformats.org/drawingml/2006/wordprocessingDrawing" xmlns:w10="urn:schemas-microsoft-com:office:word" xmlns:w="http://schemas.openxmlformats.org/wordprocessingml/2006/main" xmlns:w14="http://schemas.microsoft.com/office/word/2010/wordml" xmlns:w15="http://schemas.microsoft.com/office/word/2012/wordml" xmlns:wpg="http://schemas.microsoft.com/office/word/2010/wordprocessingGroup" xmlns:wpi="http://schemas.microsoft.com/office/word/2010/wordprocessingInk" xmlns:wne="http://schemas.microsoft.com/office/word/2006/wordml" xmlns:wps="http://schemas.microsoft.com/office/word/2010/wordprocessingShape" mc:Ignorable="w14 w15 wp14">
+<w:footnotes xmlns:wpc="http://schemas.microsoft.com/office/word/2010/wordprocessingCanvas" xmlns:cx="http://schemas.microsoft.com/office/drawing/2014/chartex" xmlns:cx1="http://schemas.microsoft.com/office/drawing/2015/9/8/chartex" xmlns:cx2="http://schemas.microsoft.com/office/drawing/2015/10/21/chartex" xmlns:cx3="http://schemas.microsoft.com/office/drawing/2016/5/9/chartex" xmlns:cx4="http://schemas.microsoft.com/office/drawing/2016/5/10/chartex" xmlns:cx5="http://schemas.microsoft.com/office/drawing/2016/5/11/chartex" xmlns:cx6="http://schemas.microsoft.com/office/drawing/2016/5/12/chartex" xmlns:cx7="http://schemas.microsoft.com/office/drawing/2016/5/13/chartex" xmlns:cx8="http://schemas.microsoft.com/office/drawing/2016/5/14/chartex" xmlns:mc="http://schemas.openxmlformats.org/markup-compatibility/2006" xmlns:aink="http://schemas.microsoft.com/office/drawing/2016/ink" xmlns:am3d="http://schemas.microsoft.com/office/drawing/2017/model3d" xmlns:o="urn:schemas-microsoft-com:office:office" xmlns:r="http://schemas.openxmlformats.org/officeDocument/2006/relationships" xmlns:m="http://schemas.openxmlformats.org/officeDocument/2006/math" xmlns:v="urn:schemas-microsoft-com:vml" xmlns:wp14="http://schemas.microsoft.com/office/word/2010/wordprocessingDrawing" xmlns:wp="http://schemas.openxmlformats.org/drawingml/2006/wordprocessingDrawing" xmlns:w10="urn:schemas-microsoft-com:office:word" xmlns:w="http://schemas.openxmlformats.org/wordprocessingml/2006/main" xmlns:w14="http://schemas.microsoft.com/office/word/2010/wordml" xmlns:w15="http://schemas.microsoft.com/office/word/2012/wordml" xmlns:w16cid="http://schemas.microsoft.com/office/word/2016/wordml/cid" xmlns:w16se="http://schemas.microsoft.com/office/word/2015/wordml/symex" xmlns:wpg="http://schemas.microsoft.com/office/word/2010/wordprocessingGroup" xmlns:wpi="http://schemas.microsoft.com/office/word/2010/wordprocessingInk" xmlns:wne="http://schemas.microsoft.com/office/word/2006/wordml" xmlns:wps="http://schemas.microsoft.com/office/word/2010/wordprocessingShape" mc:Ignorable="w14 w15 w16se w16cid wp14">
   <w:footnote w:type="separator" w:id="-1">
     <w:p>
       <w:r>
@@ -1892,7 +1886,7 @@
 </file>
 
 <file path=word/header1.xml><?xml version="1.0" encoding="utf-8"?>
-<w:hdr xmlns:wpc="http://schemas.microsoft.com/office/word/2010/wordprocessingCanvas" xmlns:mo="http://schemas.microsoft.com/office/mac/office/2008/main" xmlns:mc="http://schemas.openxmlformats.org/markup-compatibility/2006" xmlns:mv="urn:schemas-microsoft-com:mac:vml" xmlns:o="urn:schemas-microsoft-com:office:office" xmlns:r="http://schemas.openxmlformats.org/officeDocument/2006/relationships" xmlns:m="http://schemas.openxmlformats.org/officeDocument/2006/math" xmlns:v="urn:schemas-microsoft-com:vml" xmlns:wp14="http://schemas.microsoft.com/office/word/2010/wordprocessingDrawing" xmlns:wp="http://schemas.openxmlformats.org/drawingml/2006/wordprocessingDrawing" xmlns:w10="urn:schemas-microsoft-com:office:word" xmlns:w="http://schemas.openxmlformats.org/wordprocessingml/2006/main" xmlns:w14="http://schemas.microsoft.com/office/word/2010/wordml" xmlns:w15="http://schemas.microsoft.com/office/word/2012/wordml" xmlns:wpg="http://schemas.microsoft.com/office/word/2010/wordprocessingGroup" xmlns:wpi="http://schemas.microsoft.com/office/word/2010/wordprocessingInk" xmlns:wne="http://schemas.microsoft.com/office/word/2006/wordml" xmlns:wps="http://schemas.microsoft.com/office/word/2010/wordprocessingShape" mc:Ignorable="w14 w15 wp14">
+<w:hdr xmlns:wpc="http://schemas.microsoft.com/office/word/2010/wordprocessingCanvas" xmlns:cx="http://schemas.microsoft.com/office/drawing/2014/chartex" xmlns:cx1="http://schemas.microsoft.com/office/drawing/2015/9/8/chartex" xmlns:cx2="http://schemas.microsoft.com/office/drawing/2015/10/21/chartex" xmlns:cx3="http://schemas.microsoft.com/office/drawing/2016/5/9/chartex" xmlns:cx4="http://schemas.microsoft.com/office/drawing/2016/5/10/chartex" xmlns:cx5="http://schemas.microsoft.com/office/drawing/2016/5/11/chartex" xmlns:cx6="http://schemas.microsoft.com/office/drawing/2016/5/12/chartex" xmlns:cx7="http://schemas.microsoft.com/office/drawing/2016/5/13/chartex" xmlns:cx8="http://schemas.microsoft.com/office/drawing/2016/5/14/chartex" xmlns:mc="http://schemas.openxmlformats.org/markup-compatibility/2006" xmlns:aink="http://schemas.microsoft.com/office/drawing/2016/ink" xmlns:am3d="http://schemas.microsoft.com/office/drawing/2017/model3d" xmlns:o="urn:schemas-microsoft-com:office:office" xmlns:r="http://schemas.openxmlformats.org/officeDocument/2006/relationships" xmlns:m="http://schemas.openxmlformats.org/officeDocument/2006/math" xmlns:v="urn:schemas-microsoft-com:vml" xmlns:wp14="http://schemas.microsoft.com/office/word/2010/wordprocessingDrawing" xmlns:wp="http://schemas.openxmlformats.org/drawingml/2006/wordprocessingDrawing" xmlns:w10="urn:schemas-microsoft-com:office:word" xmlns:w="http://schemas.openxmlformats.org/wordprocessingml/2006/main" xmlns:w14="http://schemas.microsoft.com/office/word/2010/wordml" xmlns:w15="http://schemas.microsoft.com/office/word/2012/wordml" xmlns:w16cid="http://schemas.microsoft.com/office/word/2016/wordml/cid" xmlns:w16se="http://schemas.microsoft.com/office/word/2015/wordml/symex" xmlns:wpg="http://schemas.microsoft.com/office/word/2010/wordprocessingGroup" xmlns:wpi="http://schemas.microsoft.com/office/word/2010/wordprocessingInk" xmlns:wne="http://schemas.microsoft.com/office/word/2006/wordml" xmlns:wps="http://schemas.microsoft.com/office/word/2010/wordprocessingShape" mc:Ignorable="w14 w15 w16se w16cid wp14">
   <w:p>
     <w:pPr>
       <w:pStyle w:val="Header"/>
@@ -1902,7 +1896,7 @@
 </file>
 
 <file path=word/header2.xml><?xml version="1.0" encoding="utf-8"?>
-<w:hdr xmlns:wpc="http://schemas.microsoft.com/office/word/2010/wordprocessingCanvas" xmlns:mo="http://schemas.microsoft.com/office/mac/office/2008/main" xmlns:mc="http://schemas.openxmlformats.org/markup-compatibility/2006" xmlns:mv="urn:schemas-microsoft-com:mac:vml" xmlns:o="urn:schemas-microsoft-com:office:office" xmlns:r="http://schemas.openxmlformats.org/officeDocument/2006/relationships" xmlns:m="http://schemas.openxmlformats.org/officeDocument/2006/math" xmlns:v="urn:schemas-microsoft-com:vml" xmlns:wp14="http://schemas.microsoft.com/office/word/2010/wordprocessingDrawing" xmlns:wp="http://schemas.openxmlformats.org/drawingml/2006/wordprocessingDrawing" xmlns:w10="urn:schemas-microsoft-com:office:word" xmlns:w="http://schemas.openxmlformats.org/wordprocessingml/2006/main" xmlns:w14="http://schemas.microsoft.com/office/word/2010/wordml" xmlns:w15="http://schemas.microsoft.com/office/word/2012/wordml" xmlns:wpg="http://schemas.microsoft.com/office/word/2010/wordprocessingGroup" xmlns:wpi="http://schemas.microsoft.com/office/word/2010/wordprocessingInk" xmlns:wne="http://schemas.microsoft.com/office/word/2006/wordml" xmlns:wps="http://schemas.microsoft.com/office/word/2010/wordprocessingShape" mc:Ignorable="w14 w15 wp14">
+<w:hdr xmlns:wpc="http://schemas.microsoft.com/office/word/2010/wordprocessingCanvas" xmlns:cx="http://schemas.microsoft.com/office/drawing/2014/chartex" xmlns:cx1="http://schemas.microsoft.com/office/drawing/2015/9/8/chartex" xmlns:cx2="http://schemas.microsoft.com/office/drawing/2015/10/21/chartex" xmlns:cx3="http://schemas.microsoft.com/office/drawing/2016/5/9/chartex" xmlns:cx4="http://schemas.microsoft.com/office/drawing/2016/5/10/chartex" xmlns:cx5="http://schemas.microsoft.com/office/drawing/2016/5/11/chartex" xmlns:cx6="http://schemas.microsoft.com/office/drawing/2016/5/12/chartex" xmlns:cx7="http://schemas.microsoft.com/office/drawing/2016/5/13/chartex" xmlns:cx8="http://schemas.microsoft.com/office/drawing/2016/5/14/chartex" xmlns:mc="http://schemas.openxmlformats.org/markup-compatibility/2006" xmlns:aink="http://schemas.microsoft.com/office/drawing/2016/ink" xmlns:am3d="http://schemas.microsoft.com/office/drawing/2017/model3d" xmlns:o="urn:schemas-microsoft-com:office:office" xmlns:r="http://schemas.openxmlformats.org/officeDocument/2006/relationships" xmlns:m="http://schemas.openxmlformats.org/officeDocument/2006/math" xmlns:v="urn:schemas-microsoft-com:vml" xmlns:wp14="http://schemas.microsoft.com/office/word/2010/wordprocessingDrawing" xmlns:wp="http://schemas.openxmlformats.org/drawingml/2006/wordprocessingDrawing" xmlns:w10="urn:schemas-microsoft-com:office:word" xmlns:w="http://schemas.openxmlformats.org/wordprocessingml/2006/main" xmlns:w14="http://schemas.microsoft.com/office/word/2010/wordml" xmlns:w15="http://schemas.microsoft.com/office/word/2012/wordml" xmlns:w16cid="http://schemas.microsoft.com/office/word/2016/wordml/cid" xmlns:w16se="http://schemas.microsoft.com/office/word/2015/wordml/symex" xmlns:wpg="http://schemas.microsoft.com/office/word/2010/wordprocessingGroup" xmlns:wpi="http://schemas.microsoft.com/office/word/2010/wordprocessingInk" xmlns:wne="http://schemas.microsoft.com/office/word/2006/wordml" xmlns:wps="http://schemas.microsoft.com/office/word/2010/wordprocessingShape" mc:Ignorable="w14 w15 w16se w16cid wp14">
   <w:tbl>
     <w:tblPr>
       <w:tblStyle w:val="TableGrid"/>
@@ -2049,7 +2043,7 @@
 </file>
 
 <file path=word/header3.xml><?xml version="1.0" encoding="utf-8"?>
-<w:hdr xmlns:wpc="http://schemas.microsoft.com/office/word/2010/wordprocessingCanvas" xmlns:mo="http://schemas.microsoft.com/office/mac/office/2008/main" xmlns:mc="http://schemas.openxmlformats.org/markup-compatibility/2006" xmlns:mv="urn:schemas-microsoft-com:mac:vml" xmlns:o="urn:schemas-microsoft-com:office:office" xmlns:r="http://schemas.openxmlformats.org/officeDocument/2006/relationships" xmlns:m="http://schemas.openxmlformats.org/officeDocument/2006/math" xmlns:v="urn:schemas-microsoft-com:vml" xmlns:wp14="http://schemas.microsoft.com/office/word/2010/wordprocessingDrawing" xmlns:wp="http://schemas.openxmlformats.org/drawingml/2006/wordprocessingDrawing" xmlns:w10="urn:schemas-microsoft-com:office:word" xmlns:w="http://schemas.openxmlformats.org/wordprocessingml/2006/main" xmlns:w14="http://schemas.microsoft.com/office/word/2010/wordml" xmlns:w15="http://schemas.microsoft.com/office/word/2012/wordml" xmlns:wpg="http://schemas.microsoft.com/office/word/2010/wordprocessingGroup" xmlns:wpi="http://schemas.microsoft.com/office/word/2010/wordprocessingInk" xmlns:wne="http://schemas.microsoft.com/office/word/2006/wordml" xmlns:wps="http://schemas.microsoft.com/office/word/2010/wordprocessingShape" mc:Ignorable="w14 w15 wp14">
+<w:hdr xmlns:wpc="http://schemas.microsoft.com/office/word/2010/wordprocessingCanvas" xmlns:cx="http://schemas.microsoft.com/office/drawing/2014/chartex" xmlns:cx1="http://schemas.microsoft.com/office/drawing/2015/9/8/chartex" xmlns:cx2="http://schemas.microsoft.com/office/drawing/2015/10/21/chartex" xmlns:cx3="http://schemas.microsoft.com/office/drawing/2016/5/9/chartex" xmlns:cx4="http://schemas.microsoft.com/office/drawing/2016/5/10/chartex" xmlns:cx5="http://schemas.microsoft.com/office/drawing/2016/5/11/chartex" xmlns:cx6="http://schemas.microsoft.com/office/drawing/2016/5/12/chartex" xmlns:cx7="http://schemas.microsoft.com/office/drawing/2016/5/13/chartex" xmlns:cx8="http://schemas.microsoft.com/office/drawing/2016/5/14/chartex" xmlns:mc="http://schemas.openxmlformats.org/markup-compatibility/2006" xmlns:aink="http://schemas.microsoft.com/office/drawing/2016/ink" xmlns:am3d="http://schemas.microsoft.com/office/drawing/2017/model3d" xmlns:o="urn:schemas-microsoft-com:office:office" xmlns:r="http://schemas.openxmlformats.org/officeDocument/2006/relationships" xmlns:m="http://schemas.openxmlformats.org/officeDocument/2006/math" xmlns:v="urn:schemas-microsoft-com:vml" xmlns:wp14="http://schemas.microsoft.com/office/word/2010/wordprocessingDrawing" xmlns:wp="http://schemas.openxmlformats.org/drawingml/2006/wordprocessingDrawing" xmlns:w10="urn:schemas-microsoft-com:office:word" xmlns:w="http://schemas.openxmlformats.org/wordprocessingml/2006/main" xmlns:w14="http://schemas.microsoft.com/office/word/2010/wordml" xmlns:w15="http://schemas.microsoft.com/office/word/2012/wordml" xmlns:w16cid="http://schemas.microsoft.com/office/word/2016/wordml/cid" xmlns:w16se="http://schemas.microsoft.com/office/word/2015/wordml/symex" xmlns:wpg="http://schemas.microsoft.com/office/word/2010/wordprocessingGroup" xmlns:wpi="http://schemas.microsoft.com/office/word/2010/wordprocessingInk" xmlns:wne="http://schemas.microsoft.com/office/word/2006/wordml" xmlns:wps="http://schemas.microsoft.com/office/word/2010/wordprocessingShape" mc:Ignorable="w14 w15 w16se w16cid wp14">
   <w:p>
     <w:pPr>
       <w:pStyle w:val="Header"/>
@@ -2059,8 +2053,8 @@
 </file>
 
 <file path=word/numbering.xml><?xml version="1.0" encoding="utf-8"?>
-<w:numbering xmlns:wpc="http://schemas.microsoft.com/office/word/2010/wordprocessingCanvas" xmlns:mo="http://schemas.microsoft.com/office/mac/office/2008/main" xmlns:mc="http://schemas.openxmlformats.org/markup-compatibility/2006" xmlns:mv="urn:schemas-microsoft-com:mac:vml" xmlns:o="urn:schemas-microsoft-com:office:office" xmlns:r="http://schemas.openxmlformats.org/officeDocument/2006/relationships" xmlns:m="http://schemas.openxmlformats.org/officeDocument/2006/math" xmlns:v="urn:schemas-microsoft-com:vml" xmlns:wp14="http://schemas.microsoft.com/office/word/2010/wordprocessingDrawing" xmlns:wp="http://schemas.openxmlformats.org/drawingml/2006/wordprocessingDrawing" xmlns:w10="urn:schemas-microsoft-com:office:word" xmlns:w="http://schemas.openxmlformats.org/wordprocessingml/2006/main" xmlns:w14="http://schemas.microsoft.com/office/word/2010/wordml" xmlns:w15="http://schemas.microsoft.com/office/word/2012/wordml" xmlns:wpg="http://schemas.microsoft.com/office/word/2010/wordprocessingGroup" xmlns:wpi="http://schemas.microsoft.com/office/word/2010/wordprocessingInk" xmlns:wne="http://schemas.microsoft.com/office/word/2006/wordml" xmlns:wps="http://schemas.microsoft.com/office/word/2010/wordprocessingShape" mc:Ignorable="w14 w15 wp14">
-  <w:abstractNum w:abstractNumId="0">
+<w:numbering xmlns:wpc="http://schemas.microsoft.com/office/word/2010/wordprocessingCanvas" xmlns:cx="http://schemas.microsoft.com/office/drawing/2014/chartex" xmlns:cx1="http://schemas.microsoft.com/office/drawing/2015/9/8/chartex" xmlns:cx2="http://schemas.microsoft.com/office/drawing/2015/10/21/chartex" xmlns:cx3="http://schemas.microsoft.com/office/drawing/2016/5/9/chartex" xmlns:cx4="http://schemas.microsoft.com/office/drawing/2016/5/10/chartex" xmlns:cx5="http://schemas.microsoft.com/office/drawing/2016/5/11/chartex" xmlns:cx6="http://schemas.microsoft.com/office/drawing/2016/5/12/chartex" xmlns:cx7="http://schemas.microsoft.com/office/drawing/2016/5/13/chartex" xmlns:cx8="http://schemas.microsoft.com/office/drawing/2016/5/14/chartex" xmlns:mc="http://schemas.openxmlformats.org/markup-compatibility/2006" xmlns:aink="http://schemas.microsoft.com/office/drawing/2016/ink" xmlns:am3d="http://schemas.microsoft.com/office/drawing/2017/model3d" xmlns:o="urn:schemas-microsoft-com:office:office" xmlns:r="http://schemas.openxmlformats.org/officeDocument/2006/relationships" xmlns:m="http://schemas.openxmlformats.org/officeDocument/2006/math" xmlns:v="urn:schemas-microsoft-com:vml" xmlns:wp14="http://schemas.microsoft.com/office/word/2010/wordprocessingDrawing" xmlns:wp="http://schemas.openxmlformats.org/drawingml/2006/wordprocessingDrawing" xmlns:w10="urn:schemas-microsoft-com:office:word" xmlns:w="http://schemas.openxmlformats.org/wordprocessingml/2006/main" xmlns:w14="http://schemas.microsoft.com/office/word/2010/wordml" xmlns:w15="http://schemas.microsoft.com/office/word/2012/wordml" xmlns:w16cid="http://schemas.microsoft.com/office/word/2016/wordml/cid" xmlns:w16se="http://schemas.microsoft.com/office/word/2015/wordml/symex" xmlns:wpg="http://schemas.microsoft.com/office/word/2010/wordprocessingGroup" xmlns:wpi="http://schemas.microsoft.com/office/word/2010/wordprocessingInk" xmlns:wne="http://schemas.microsoft.com/office/word/2006/wordml" xmlns:wps="http://schemas.microsoft.com/office/word/2010/wordprocessingShape" mc:Ignorable="w14 w15 w16se w16cid wp14">
+  <w:abstractNum w:abstractNumId="0" w15:restartNumberingAfterBreak="0">
     <w:nsid w:val="446236D9"/>
     <w:multiLevelType w:val="hybridMultilevel"/>
     <w:tmpl w:val="AB52EED0"/>
@@ -2149,7 +2143,7 @@
       </w:pPr>
     </w:lvl>
   </w:abstractNum>
-  <w:abstractNum w:abstractNumId="1">
+  <w:abstractNum w:abstractNumId="1" w15:restartNumberingAfterBreak="0">
     <w:nsid w:val="6A2D1D90"/>
     <w:multiLevelType w:val="hybridMultilevel"/>
     <w:tmpl w:val="20909B02"/>
@@ -2248,7 +2242,7 @@
 </file>
 
 <file path=word/styles.xml><?xml version="1.0" encoding="utf-8"?>
-<w:styles xmlns:mc="http://schemas.openxmlformats.org/markup-compatibility/2006" xmlns:r="http://schemas.openxmlformats.org/officeDocument/2006/relationships" xmlns:w="http://schemas.openxmlformats.org/wordprocessingml/2006/main" xmlns:w14="http://schemas.microsoft.com/office/word/2010/wordml" xmlns:w15="http://schemas.microsoft.com/office/word/2012/wordml" mc:Ignorable="w14 w15">
+<w:styles xmlns:mc="http://schemas.openxmlformats.org/markup-compatibility/2006" xmlns:r="http://schemas.openxmlformats.org/officeDocument/2006/relationships" xmlns:w="http://schemas.openxmlformats.org/wordprocessingml/2006/main" xmlns:w14="http://schemas.microsoft.com/office/word/2010/wordml" xmlns:w15="http://schemas.microsoft.com/office/word/2012/wordml" xmlns:w16cid="http://schemas.microsoft.com/office/word/2016/wordml/cid" xmlns:w16se="http://schemas.microsoft.com/office/word/2015/wordml/symex" mc:Ignorable="w14 w15 w16se w16cid">
   <w:docDefaults>
     <w:rPrDefault>
       <w:rPr>
@@ -2260,7 +2254,7 @@
     </w:rPrDefault>
     <w:pPrDefault/>
   </w:docDefaults>
-  <w:latentStyles w:defLockedState="0" w:defUIPriority="99" w:defSemiHidden="0" w:defUnhideWhenUsed="0" w:defQFormat="0" w:count="382">
+  <w:latentStyles w:defLockedState="0" w:defUIPriority="99" w:defSemiHidden="0" w:defUnhideWhenUsed="0" w:defQFormat="0" w:count="375">
     <w:lsdException w:name="Normal" w:uiPriority="0" w:qFormat="1"/>
     <w:lsdException w:name="heading 1" w:uiPriority="9" w:qFormat="1"/>
     <w:lsdException w:name="heading 2" w:semiHidden="1" w:uiPriority="9" w:unhideWhenUsed="1" w:qFormat="1"/>
@@ -2417,15 +2411,6 @@
     <w:lsdException w:name="Balloon Text" w:semiHidden="1" w:unhideWhenUsed="1"/>
     <w:lsdException w:name="Table Grid" w:uiPriority="39"/>
     <w:lsdException w:name="Table Theme" w:semiHidden="1" w:unhideWhenUsed="1"/>
-    <w:lsdException w:name="Note Level 1" w:semiHidden="1" w:unhideWhenUsed="1"/>
-    <w:lsdException w:name="Note Level 2" w:semiHidden="1" w:unhideWhenUsed="1"/>
-    <w:lsdException w:name="Note Level 3" w:semiHidden="1" w:unhideWhenUsed="1"/>
-    <w:lsdException w:name="Note Level 4" w:semiHidden="1" w:unhideWhenUsed="1"/>
-    <w:lsdException w:name="Note Level 5" w:semiHidden="1" w:unhideWhenUsed="1"/>
-    <w:lsdException w:name="Note Level 6" w:semiHidden="1" w:unhideWhenUsed="1"/>
-    <w:lsdException w:name="Note Level 7" w:semiHidden="1" w:unhideWhenUsed="1"/>
-    <w:lsdException w:name="Note Level 8" w:semiHidden="1" w:unhideWhenUsed="1"/>
-    <w:lsdException w:name="Note Level 9" w:semiHidden="1" w:unhideWhenUsed="1"/>
     <w:lsdException w:name="Placeholder Text" w:semiHidden="1"/>
     <w:lsdException w:name="No Spacing" w:uiPriority="1" w:qFormat="1"/>
     <w:lsdException w:name="Light Shading" w:uiPriority="60"/>
@@ -2970,7 +2955,6 @@
     <w:uiPriority w:val="39"/>
     <w:rsid w:val="003B058D"/>
     <w:tblPr>
-      <w:tblInd w:w="0" w:type="dxa"/>
       <w:tblBorders>
         <w:top w:val="single" w:sz="4" w:space="0" w:color="auto"/>
         <w:left w:val="single" w:sz="4" w:space="0" w:color="auto"/>
@@ -2979,12 +2963,6 @@
         <w:insideH w:val="single" w:sz="4" w:space="0" w:color="auto"/>
         <w:insideV w:val="single" w:sz="4" w:space="0" w:color="auto"/>
       </w:tblBorders>
-      <w:tblCellMar>
-        <w:top w:w="0" w:type="dxa"/>
-        <w:left w:w="108" w:type="dxa"/>
-        <w:bottom w:w="0" w:type="dxa"/>
-        <w:right w:w="108" w:type="dxa"/>
-      </w:tblCellMar>
     </w:tblPr>
   </w:style>
 </w:styles>

</xml_diff>

<commit_message>
LPK-3427 update agreement with new texts
</commit_message>
<xml_diff>
--- a/resources/yritystilisopimus.docx
+++ b/resources/yritystilisopimus.docx
@@ -14,7 +14,21 @@
           <w:rFonts w:cs="Georgia"/>
           <w:lang w:eastAsia="fi-FI"/>
         </w:rPr>
-        <w:t>Lupapiste-palvelua koskeva</w:t>
+        <w:t>Lupapiste</w:t>
+      </w:r>
+      <w:r>
+        <w:rPr>
+          <w:rFonts w:cs="Georgia"/>
+          <w:lang w:eastAsia="fi-FI"/>
+        </w:rPr>
+        <w:t>en Yritystili</w:t>
+      </w:r>
+      <w:r>
+        <w:rPr>
+          <w:rFonts w:cs="Georgia"/>
+          <w:lang w:eastAsia="fi-FI"/>
+        </w:rPr>
+        <w:t>-palvelua koskeva</w:t>
       </w:r>
     </w:p>
     <w:p>
@@ -26,10 +40,9 @@
       </w:pPr>
       <w:r>
         <w:rPr>
-          <w:b/>
           <w:szCs w:val="22"/>
         </w:rPr>
-        <w:t>Yritystilisopimus</w:t>
+        <w:t>sopimus</w:t>
       </w:r>
     </w:p>
     <w:p>
@@ -157,51 +170,25 @@
         <w:spacing w:after="0" w:afterAutospacing="0"/>
         <w:ind w:left="1440"/>
       </w:pPr>
-      <w:r>
-        <w:fldChar w:fldCharType="begin"/>
-      </w:r>
-      <w:r>
-        <w:instrText xml:space="preserve"> MERGEFIELD  ${company.name}  \* MERGEFORMAT </w:instrText>
-      </w:r>
-      <w:r>
-        <w:fldChar w:fldCharType="separate"/>
-      </w:r>
-      <w:r>
-        <w:rPr>
-          <w:noProof/>
-        </w:rPr>
-        <w:t>«${company.name}»</w:t>
-      </w:r>
-      <w:r>
-        <w:rPr>
-          <w:noProof/>
-        </w:rPr>
-        <w:fldChar w:fldCharType="end"/>
-      </w:r>
+      <w:fldSimple w:instr=" MERGEFIELD  ${company.name}  \* MERGEFORMAT ">
+        <w:r>
+          <w:rPr>
+            <w:noProof/>
+          </w:rPr>
+          <w:t>«${company.name}»</w:t>
+        </w:r>
+      </w:fldSimple>
       <w:r>
         <w:t xml:space="preserve"> (y-tunnus </w:t>
       </w:r>
-      <w:r>
-        <w:fldChar w:fldCharType="begin"/>
-      </w:r>
-      <w:r>
-        <w:instrText xml:space="preserve"> MERGEFIELD  ${company.y}  \* MERGEFORMAT </w:instrText>
-      </w:r>
-      <w:r>
-        <w:fldChar w:fldCharType="separate"/>
-      </w:r>
-      <w:r>
-        <w:rPr>
-          <w:noProof/>
-        </w:rPr>
-        <w:t>«${company.y}»</w:t>
-      </w:r>
-      <w:r>
-        <w:rPr>
-          <w:noProof/>
-        </w:rPr>
-        <w:fldChar w:fldCharType="end"/>
-      </w:r>
+      <w:fldSimple w:instr=" MERGEFIELD  ${company.y}  \* MERGEFORMAT ">
+        <w:r>
+          <w:rPr>
+            <w:noProof/>
+          </w:rPr>
+          <w:t>«${company.y}»</w:t>
+        </w:r>
+      </w:fldSimple>
       <w:r>
         <w:t>)</w:t>
       </w:r>
@@ -341,14 +328,12 @@
           <w:lang w:val="en-US"/>
         </w:rPr>
       </w:pPr>
-      <w:proofErr w:type="spellStart"/>
       <w:r>
         <w:rPr>
           <w:lang w:val="en-US"/>
         </w:rPr>
         <w:t>Yhteyshenkilö</w:t>
       </w:r>
-      <w:proofErr w:type="spellEnd"/>
       <w:r>
         <w:rPr>
           <w:lang w:val="en-US"/>
@@ -457,13 +442,8 @@
         <w:pStyle w:val="BodyText"/>
         <w:ind w:left="1440"/>
       </w:pPr>
-      <w:proofErr w:type="spellStart"/>
-      <w:r>
-        <w:t>Evolta</w:t>
-      </w:r>
-      <w:proofErr w:type="spellEnd"/>
-      <w:r>
-        <w:t xml:space="preserve"> Oy (y-tunnus 2795153-5)</w:t>
+      <w:r>
+        <w:t>Evolta Oy (y-tunnus 2795153-5)</w:t>
       </w:r>
     </w:p>
     <w:p>
@@ -682,14 +662,26 @@
         <w:rPr>
           <w:szCs w:val="20"/>
         </w:rPr>
-        <w:t xml:space="preserve">Palvelun hinta määräytyy Asiakkaan valitseman Yritystilityypin mukaisesti. Veloitus on Käyttäjien enimmäislukumäärään pohjautuva kiinteä kuukausimaksu, joka </w:t>
+        <w:t>Palvelun hinta määräytyy Asiakkaan valitseman Yritystilityypin mukaisesti. Veloitus on Käyttäjien enimmäislukumäärään pohjautuva kiinteä kuukausi</w:t>
+      </w:r>
+      <w:r>
+        <w:rPr>
+          <w:szCs w:val="20"/>
+        </w:rPr>
+        <w:t>- tai vuosi</w:t>
+      </w:r>
+      <w:r>
+        <w:rPr>
+          <w:szCs w:val="20"/>
+        </w:rPr>
+        <w:t xml:space="preserve">maksu, </w:t>
       </w:r>
       <w:r>
         <w:rPr>
           <w:szCs w:val="20"/>
         </w:rPr>
         <w:lastRenderedPageBreak/>
-        <w:t xml:space="preserve">määritellään palvelun Hintataulukossa </w:t>
+        <w:t xml:space="preserve">joka määritellään palvelun Hintataulukossa </w:t>
       </w:r>
       <w:hyperlink r:id="rId9" w:history="1">
         <w:r>
@@ -794,10 +786,20 @@
         <w:rPr>
           <w:szCs w:val="20"/>
         </w:rPr>
-        <w:t xml:space="preserve">jossa laskutusjakso on </w:t>
-      </w:r>
-      <w:bookmarkStart w:id="1" w:name="_GoBack"/>
-      <w:bookmarkEnd w:id="1"/>
+        <w:t>jossa laskutus</w:t>
+      </w:r>
+      <w:r>
+        <w:rPr>
+          <w:szCs w:val="20"/>
+        </w:rPr>
+        <w:t>kausi</w:t>
+      </w:r>
+      <w:r>
+        <w:rPr>
+          <w:szCs w:val="20"/>
+        </w:rPr>
+        <w:t xml:space="preserve"> on </w:t>
+      </w:r>
       <w:r>
         <w:rPr>
           <w:szCs w:val="20"/>
@@ -963,13 +965,108 @@
           <w:szCs w:val="20"/>
           <w:lang w:eastAsia="fi-FI"/>
         </w:rPr>
-        <w:t xml:space="preserve">Toimittaja laskuttaa valitut palvelut etukäteen neljä (4) kertaa vuodessa. Laskutuskausi on yksi kalenterikuukausi ja ensimmäinen laskutuskausi alkaa sopimuksen tilauspäivämäärästä seuraavan kuukauden alusta. </w:t>
-      </w:r>
-      <w:r>
-        <w:rPr>
-          <w:szCs w:val="20"/>
-        </w:rPr>
-        <w:t>Asiakas voi korottaa Yritystilin tyyppiä sopimuskauden aikana valitsemalla uuden tilityypin Lupapisteen ylläpitonäkymän kautta. Toistuvaismaksun määrä korotetaan vastaamaan valittua Yritystilin tyyppiä. Mikäli Asiakas haluaa pienentää Yritystilin tyyppiä, tulee hänen ilmoittaa tästä kirjallisesti Toimittajalle. Toistuvaismaksun määrää pienennetään vastaamaan valittua tilityyppiä seuraavan laskutuskauden yhteydessä.</w:t>
+        <w:t xml:space="preserve">Asiakkaan valitsemasta laskutuskaudesta riippuen </w:t>
+      </w:r>
+      <w:r>
+        <w:rPr>
+          <w:rFonts w:cs="Calibri"/>
+          <w:szCs w:val="20"/>
+          <w:lang w:eastAsia="fi-FI"/>
+        </w:rPr>
+        <w:t xml:space="preserve">Toimittaja laskuttaa valitut palvelut etukäteen </w:t>
+      </w:r>
+      <w:r>
+        <w:rPr>
+          <w:rFonts w:cs="Calibri"/>
+          <w:szCs w:val="20"/>
+          <w:lang w:eastAsia="fi-FI"/>
+        </w:rPr>
+        <w:t>joko 12 kertaa vuodessa tai kerran vuodessa</w:t>
+      </w:r>
+      <w:r>
+        <w:rPr>
+          <w:rFonts w:cs="Calibri"/>
+          <w:szCs w:val="20"/>
+          <w:lang w:eastAsia="fi-FI"/>
+        </w:rPr>
+        <w:t xml:space="preserve">. </w:t>
+      </w:r>
+      <w:r>
+        <w:rPr>
+          <w:rFonts w:cs="Calibri"/>
+          <w:szCs w:val="20"/>
+          <w:lang w:eastAsia="fi-FI"/>
+        </w:rPr>
+        <w:t>Jos Asiakas valitsee kuukausilaskutuksen, l</w:t>
+      </w:r>
+      <w:r>
+        <w:rPr>
+          <w:rFonts w:cs="Calibri"/>
+          <w:szCs w:val="20"/>
+          <w:lang w:eastAsia="fi-FI"/>
+        </w:rPr>
+        <w:t>askutuskausi on yksi kalenterikuukausi ja ensimmäinen laskutuskausi alkaa sopimuksen tilauspäivämäärästä seuraavan kuukauden alusta.</w:t>
+      </w:r>
+      <w:r>
+        <w:rPr>
+          <w:rFonts w:cs="Calibri"/>
+          <w:szCs w:val="20"/>
+          <w:lang w:eastAsia="fi-FI"/>
+        </w:rPr>
+        <w:t xml:space="preserve"> Jos Asiakas valitsee vuosilaskutuksen, ensimmäinen laskutuskausi on sopimuksen tilauspäivämäärästä seuraavan kuukauden alusta saman kalenterivuoden loppuun asti ja tästä eteenpäin 12 kuukautta kerrallaan.</w:t>
+      </w:r>
+    </w:p>
+    <w:p>
+      <w:pPr>
+        <w:pStyle w:val="BodyText"/>
+        <w:ind w:left="1008"/>
+        <w:rPr>
+          <w:rFonts w:cs="Calibri"/>
+          <w:szCs w:val="20"/>
+          <w:lang w:eastAsia="fi-FI"/>
+        </w:rPr>
+      </w:pPr>
+      <w:r>
+        <w:rPr>
+          <w:szCs w:val="20"/>
+        </w:rPr>
+        <w:t xml:space="preserve">Asiakas voi korottaa Yritystilin tyyppiä sopimuskauden aikana valitsemalla uuden tilityypin </w:t>
+      </w:r>
+      <w:r>
+        <w:rPr>
+          <w:szCs w:val="20"/>
+        </w:rPr>
+        <w:t>Yritystilin</w:t>
+      </w:r>
+      <w:r>
+        <w:rPr>
+          <w:szCs w:val="20"/>
+        </w:rPr>
+        <w:t xml:space="preserve"> ylläpitonäkymän kautta. Toistuvaismaksun määrä korotetaan vastaamaan valittua Yritystilin tyyppiä</w:t>
+      </w:r>
+      <w:r>
+        <w:rPr>
+          <w:szCs w:val="20"/>
+        </w:rPr>
+        <w:t>. Kuukausilaskutuksessa heti muutosta seuraavaan laskuun. Vuosilaskutuksessa asiakkaalta veloitetaan muutosta seuraavan kuukauden alussa uuden ja vanhan tilin erotus saman kalenterivuoden loppuun asti</w:t>
+      </w:r>
+      <w:r>
+        <w:rPr>
+          <w:szCs w:val="20"/>
+        </w:rPr>
+        <w:t xml:space="preserve">. Mikäli Asiakas haluaa pienentää Yritystilin tyyppiä, tulee hänen ilmoittaa tästä kirjallisesti Toimittajalle. Toistuvaismaksun määrää pienennetään vastaamaan valittua tilityyppiä </w:t>
+      </w:r>
+      <w:r>
+        <w:rPr>
+          <w:szCs w:val="20"/>
+        </w:rPr>
+        <w:t xml:space="preserve">vasta </w:t>
+      </w:r>
+      <w:r>
+        <w:rPr>
+          <w:szCs w:val="20"/>
+        </w:rPr>
+        <w:t>seuraavan laskutuskauden yhteydessä.</w:t>
       </w:r>
     </w:p>
     <w:p>
@@ -1131,7 +1228,17 @@
           <w:szCs w:val="20"/>
           <w:lang w:val="fi-FI" w:eastAsia="fi-FI"/>
         </w:rPr>
-        <w:t xml:space="preserve"> saavat yhtäläiset oikeudet muokata Asiakkaan tietoja sekä lisätä tai poistaa Yritystilin Käyttäjiä. Nimetessään Yritystiliin uuden Ylläpitäjän, Ylläpitäjä on velvollinen tiedottamaan uutta Ylläpitäjää tässä sopimuksessa mainituista Ylläpitäjän velvollisuuksista.</w:t>
+        <w:t xml:space="preserve"> saavat yhtäläiset oikeudet muokata Asiakkaan tietoja sekä lisätä tai poistaa Yritystilin Käyttäjiä. Nimetessään </w:t>
+      </w:r>
+      <w:r>
+        <w:rPr>
+          <w:rFonts w:ascii="Georgia" w:hAnsi="Georgia" w:cs="Calibri"/>
+          <w:sz w:val="20"/>
+          <w:szCs w:val="20"/>
+          <w:lang w:val="fi-FI" w:eastAsia="fi-FI"/>
+        </w:rPr>
+        <w:lastRenderedPageBreak/>
+        <w:t>Yritystiliin uuden Ylläpitäjän, Ylläpitäjä on velvollinen tiedottamaan uutta Ylläpitäjää tässä sopimuksessa mainituista Ylläpitäjän velvollisuuksista.</w:t>
       </w:r>
     </w:p>
     <w:p>
@@ -1192,7 +1299,6 @@
           <w:szCs w:val="20"/>
           <w:lang w:val="fi-FI" w:eastAsia="fi-FI"/>
         </w:rPr>
-        <w:lastRenderedPageBreak/>
         <w:t>Ylläpitäjä vastaa siitä, että asiointitunnukset luovutetaan ainoastaan tunnistetuille tarkoituksenmukaisille henkilölle. Ylläpitäjä vastaa, että hän poistaa Yritystilin käyttäjälistasta ne käyttäjät, jolla ei ole enää oikeutta käsitellä tai nähdä Asiakkaalle kuuluvia asioita.</w:t>
       </w:r>
       <w:r>
@@ -1226,27 +1332,7 @@
           <w:szCs w:val="20"/>
           <w:lang w:val="fi-FI" w:eastAsia="fi-FI"/>
         </w:rPr>
-        <w:t xml:space="preserve">Toimittajalla on oikeus vapaasti </w:t>
-      </w:r>
-      <w:proofErr w:type="spellStart"/>
-      <w:r>
-        <w:rPr>
-          <w:rFonts w:ascii="Georgia" w:hAnsi="Georgia" w:cs="Georgia"/>
-          <w:sz w:val="20"/>
-          <w:szCs w:val="20"/>
-          <w:lang w:val="fi-FI" w:eastAsia="fi-FI"/>
-        </w:rPr>
-        <w:t>jatkokehittää</w:t>
-      </w:r>
-      <w:proofErr w:type="spellEnd"/>
-      <w:r>
-        <w:rPr>
-          <w:rFonts w:ascii="Georgia" w:hAnsi="Georgia" w:cs="Georgia"/>
-          <w:sz w:val="20"/>
-          <w:szCs w:val="20"/>
-          <w:lang w:val="fi-FI" w:eastAsia="fi-FI"/>
-        </w:rPr>
-        <w:t xml:space="preserve"> ja muuttaa Yritystiliä tämän sopimuksen sitä mitenkään rajoittamatta. Toimittaja voi kehittää Yritystiliä ja julkistaa siitä päivityksiä ja uusia versioita, mutta ei ole siihen millään tavalla velvollinen. Uusien osioiden tai ominaisuuksien käyttöönotosta ja hinnoista sovitaan erikseen.</w:t>
+        <w:t>Toimittajalla on oikeus vapaasti jatkokehittää ja muuttaa Yritystiliä tämän sopimuksen sitä mitenkään rajoittamatta. Toimittaja voi kehittää Yritystiliä ja julkistaa siitä päivityksiä ja uusia versioita, mutta ei ole siihen millään tavalla velvollinen. Uusien osioiden tai ominaisuuksien käyttöönotosta ja hinnoista sovitaan erikseen.</w:t>
       </w:r>
       <w:r>
         <w:rPr>
@@ -1294,119 +1380,7 @@
           <w:rFonts w:ascii="Georgia" w:hAnsi="Georgia"/>
           <w:szCs w:val="20"/>
         </w:rPr>
-        <w:t xml:space="preserve">Sopimus tulee voimaan, kun Asiakas on allekirjoittanut sopimuksen sähköisesti </w:t>
-      </w:r>
-      <w:proofErr w:type="spellStart"/>
-      <w:r>
-        <w:rPr>
-          <w:rFonts w:ascii="Georgia" w:hAnsi="Georgia"/>
-          <w:szCs w:val="20"/>
-        </w:rPr>
-        <w:t>Visma</w:t>
-      </w:r>
-      <w:proofErr w:type="spellEnd"/>
-      <w:r>
-        <w:rPr>
-          <w:rFonts w:ascii="Georgia" w:hAnsi="Georgia"/>
-          <w:szCs w:val="20"/>
-        </w:rPr>
-        <w:t xml:space="preserve"> </w:t>
-      </w:r>
-      <w:proofErr w:type="spellStart"/>
-      <w:r>
-        <w:rPr>
-          <w:rFonts w:ascii="Georgia" w:hAnsi="Georgia"/>
-          <w:szCs w:val="20"/>
-        </w:rPr>
-        <w:t>Sign</w:t>
-      </w:r>
-      <w:proofErr w:type="spellEnd"/>
-      <w:r>
-        <w:rPr>
-          <w:rFonts w:ascii="Georgia" w:hAnsi="Georgia"/>
-          <w:szCs w:val="20"/>
-        </w:rPr>
-        <w:t xml:space="preserve"> -palvelussa. Allekirjoituksen yhteydessä Asiakas hyväksyy </w:t>
-      </w:r>
-      <w:proofErr w:type="spellStart"/>
-      <w:r>
-        <w:rPr>
-          <w:rFonts w:ascii="Georgia" w:hAnsi="Georgia"/>
-          <w:szCs w:val="20"/>
-        </w:rPr>
-        <w:t>Visma</w:t>
-      </w:r>
-      <w:proofErr w:type="spellEnd"/>
-      <w:r>
-        <w:rPr>
-          <w:rFonts w:ascii="Georgia" w:hAnsi="Georgia"/>
-          <w:szCs w:val="20"/>
-        </w:rPr>
-        <w:t xml:space="preserve"> </w:t>
-      </w:r>
-      <w:proofErr w:type="spellStart"/>
-      <w:r>
-        <w:rPr>
-          <w:rFonts w:ascii="Georgia" w:hAnsi="Georgia"/>
-          <w:szCs w:val="20"/>
-        </w:rPr>
-        <w:t>Sign</w:t>
-      </w:r>
-      <w:proofErr w:type="spellEnd"/>
-      <w:r>
-        <w:rPr>
-          <w:rFonts w:ascii="Georgia" w:hAnsi="Georgia"/>
-          <w:szCs w:val="20"/>
-        </w:rPr>
-        <w:t xml:space="preserve"> -palvelun Käyttöehdot. Toimittaja ei vastaa </w:t>
-      </w:r>
-      <w:proofErr w:type="spellStart"/>
-      <w:r>
-        <w:rPr>
-          <w:rFonts w:ascii="Georgia" w:hAnsi="Georgia"/>
-          <w:szCs w:val="20"/>
-        </w:rPr>
-        <w:t>Visma</w:t>
-      </w:r>
-      <w:proofErr w:type="spellEnd"/>
-      <w:r>
-        <w:rPr>
-          <w:rFonts w:ascii="Georgia" w:hAnsi="Georgia"/>
-          <w:szCs w:val="20"/>
-        </w:rPr>
-        <w:t xml:space="preserve"> </w:t>
-      </w:r>
-      <w:proofErr w:type="spellStart"/>
-      <w:r>
-        <w:rPr>
-          <w:rFonts w:ascii="Georgia" w:hAnsi="Georgia"/>
-          <w:szCs w:val="20"/>
-        </w:rPr>
-        <w:t>Sign</w:t>
-      </w:r>
-      <w:proofErr w:type="spellEnd"/>
-      <w:r>
-        <w:rPr>
-          <w:rFonts w:ascii="Georgia" w:hAnsi="Georgia"/>
-          <w:szCs w:val="20"/>
-        </w:rPr>
-        <w:t xml:space="preserve"> -palvelun Käyttöehtojen sisällöstä eikä palvelun mahdollisista käyttökatkoista. Asiakkaan tulee suorittaa vahva sähköinen </w:t>
-      </w:r>
-      <w:proofErr w:type="spellStart"/>
-      <w:r>
-        <w:rPr>
-          <w:rFonts w:ascii="Georgia" w:hAnsi="Georgia"/>
-          <w:szCs w:val="20"/>
-        </w:rPr>
-        <w:t>tunnistautuminen</w:t>
-      </w:r>
-      <w:proofErr w:type="spellEnd"/>
-      <w:r>
-        <w:rPr>
-          <w:rFonts w:ascii="Georgia" w:hAnsi="Georgia"/>
-          <w:szCs w:val="20"/>
-        </w:rPr>
-        <w:t xml:space="preserve"> nimenomaisessa palvelussa tämän sopimuksen allekirjoittamiseksi.</w:t>
+        <w:t>Sopimus tulee voimaan, kun Asiakas on allekirjoittanut sopimuksen sähköisesti Visma Sign -palvelussa. Allekirjoituksen yhteydessä Asiakas hyväksyy Visma Sign -palvelun Käyttöehdot. Toimittaja ei vastaa Visma Sign -palvelun Käyttöehtojen sisällöstä eikä palvelun mahdollisista käyttökatkoista. Asiakkaan tulee suorittaa vahva sähköinen tunnistautuminen nimenomaisessa palvelussa tämän sopimuksen allekirjoittamiseksi.</w:t>
       </w:r>
     </w:p>
     <w:p>
@@ -1456,7 +1430,35 @@
           <w:rFonts w:ascii="Georgia" w:hAnsi="Georgia"/>
           <w:szCs w:val="20"/>
         </w:rPr>
-        <w:t>Sopimuksen allekirjoituksesta lukien toistaiseksi voimassa olevana. Sopimuksen irtisanomisaika on irtisanomispäivästä kuluvan laskutusjakson eli kalenterikuukauden loppuun ja Asiakkaan tulee ilmoittaa sopimuksen irtisanomisesta kirjallisesti Toimittajalle. Mikäli irtisanominen tehdään etukäteen laskutetun laskutuskauden (3kk) aikana, laskua ei hyvitetä</w:t>
+        <w:t>Sopimuksen allekirjoituksesta lukien toistaiseksi voimassa olevana. Sopimuksen irtisanomisaika on irtisanomispäivästä kuluvan laskutusjakson eli</w:t>
+      </w:r>
+      <w:r>
+        <w:rPr>
+          <w:rFonts w:ascii="Georgia" w:hAnsi="Georgia"/>
+          <w:szCs w:val="20"/>
+        </w:rPr>
+        <w:t xml:space="preserve"> joko</w:t>
+      </w:r>
+      <w:r>
+        <w:rPr>
+          <w:rFonts w:ascii="Georgia" w:hAnsi="Georgia"/>
+          <w:szCs w:val="20"/>
+        </w:rPr>
+        <w:t xml:space="preserve"> kalenterikuukauden</w:t>
+      </w:r>
+      <w:r>
+        <w:rPr>
+          <w:rFonts w:ascii="Georgia" w:hAnsi="Georgia"/>
+          <w:szCs w:val="20"/>
+        </w:rPr>
+        <w:t xml:space="preserve"> tai -vuoden</w:t>
+      </w:r>
+      <w:r>
+        <w:rPr>
+          <w:rFonts w:ascii="Georgia" w:hAnsi="Georgia"/>
+          <w:szCs w:val="20"/>
+        </w:rPr>
+        <w:t xml:space="preserve"> loppuun ja Asiakkaan tulee ilmoittaa sopimuksen irtisanomisesta kirjallisesti Toimittajalle. Mikäli irtisanominen tehdään etukäteen laskutetun laskutuskauden aikana, laskua ei hyvitetä</w:t>
       </w:r>
       <w:r>
         <w:rPr>
@@ -1575,6 +1577,7 @@
           <w:rFonts w:ascii="Georgia" w:hAnsi="Georgia"/>
           <w:szCs w:val="20"/>
         </w:rPr>
+        <w:lastRenderedPageBreak/>
         <w:t>Tämä sopimus</w:t>
       </w:r>
     </w:p>
@@ -1613,7 +1616,6 @@
         <w:spacing w:before="480" w:after="240"/>
       </w:pPr>
       <w:r>
-        <w:lastRenderedPageBreak/>
         <w:t>SOPIMUSKAPPALEET JA ALLEKIRJOITUKSET</w:t>
       </w:r>
     </w:p>
@@ -1647,7 +1649,16 @@
           <w:rFonts w:ascii="Georgia" w:hAnsi="Georgia"/>
           <w:szCs w:val="20"/>
         </w:rPr>
-        <w:t>Toimittaja ei ole velvollinen tarkastamaan erikseen Asiakkaan edustajan edustusoikeutta. Asiakas vahvistaa tutustuneensa tässä sopimuksessa yksilöityihin Käyttöehtoihin ja hyväksyy ne osaksi tätä sopimusta. Asiakas hyväksyy tämän sopimuksen ehdot allekirjoittamalla sopimuksen sähköisesti.</w:t>
+        <w:t>Toimittaja ei ole velvollinen tarkastamaan erikseen Asiakkaan edustajan edustusoikeutta. Asiakas vahvistaa tutustuneensa tässä sopimuksessa yksilöityihin Käyttöehtoihin ja hyväksyy ne osaksi tätä sopimusta. Asiakas hyväksyy tämän sopimuksen ehdot allekirjoittamalla sopimuk</w:t>
+      </w:r>
+      <w:bookmarkStart w:id="1" w:name="_GoBack"/>
+      <w:bookmarkEnd w:id="1"/>
+      <w:r>
+        <w:rPr>
+          <w:rFonts w:ascii="Georgia" w:hAnsi="Georgia"/>
+          <w:szCs w:val="20"/>
+        </w:rPr>
+        <w:t>sen sähköisesti.</w:t>
       </w:r>
     </w:p>
     <w:p>
@@ -1666,47 +1677,7 @@
           <w:szCs w:val="20"/>
           <w:lang w:val="fi-FI"/>
         </w:rPr>
-        <w:t xml:space="preserve">Tämä sopimus on allekirjoitettu sähköisesti </w:t>
-      </w:r>
-      <w:proofErr w:type="spellStart"/>
-      <w:r>
-        <w:rPr>
-          <w:rFonts w:ascii="Georgia" w:hAnsi="Georgia"/>
-          <w:sz w:val="20"/>
-          <w:szCs w:val="20"/>
-          <w:lang w:val="fi-FI"/>
-        </w:rPr>
-        <w:t>Visma</w:t>
-      </w:r>
-      <w:proofErr w:type="spellEnd"/>
-      <w:r>
-        <w:rPr>
-          <w:rFonts w:ascii="Georgia" w:hAnsi="Georgia"/>
-          <w:sz w:val="20"/>
-          <w:szCs w:val="20"/>
-          <w:lang w:val="fi-FI"/>
-        </w:rPr>
-        <w:t xml:space="preserve"> </w:t>
-      </w:r>
-      <w:proofErr w:type="spellStart"/>
-      <w:r>
-        <w:rPr>
-          <w:rFonts w:ascii="Georgia" w:hAnsi="Georgia"/>
-          <w:sz w:val="20"/>
-          <w:szCs w:val="20"/>
-          <w:lang w:val="fi-FI"/>
-        </w:rPr>
-        <w:t>Sign</w:t>
-      </w:r>
-      <w:proofErr w:type="spellEnd"/>
-      <w:r>
-        <w:rPr>
-          <w:rFonts w:ascii="Georgia" w:hAnsi="Georgia"/>
-          <w:sz w:val="20"/>
-          <w:szCs w:val="20"/>
-          <w:lang w:val="fi-FI"/>
-        </w:rPr>
-        <w:t xml:space="preserve"> -palvelussa. </w:t>
+        <w:t xml:space="preserve">Tämä sopimus on allekirjoitettu sähköisesti Visma Sign -palvelussa. </w:t>
       </w:r>
       <w:r>
         <w:rPr>
@@ -1775,23 +1746,13 @@
         <w:lang w:val="fi-FI"/>
       </w:rPr>
     </w:pPr>
-    <w:proofErr w:type="spellStart"/>
     <w:r>
       <w:rPr>
         <w:sz w:val="15"/>
         <w:szCs w:val="15"/>
         <w:lang w:val="fi-FI"/>
       </w:rPr>
-      <w:t>Evolta</w:t>
-    </w:r>
-    <w:proofErr w:type="spellEnd"/>
-    <w:r>
-      <w:rPr>
-        <w:sz w:val="15"/>
-        <w:szCs w:val="15"/>
-        <w:lang w:val="fi-FI"/>
-      </w:rPr>
-      <w:t xml:space="preserve"> </w:t>
+      <w:t xml:space="preserve">Evolta </w:t>
     </w:r>
     <w:r>
       <w:rPr>
@@ -2005,11 +1966,9 @@
             <w:pStyle w:val="Header"/>
             <w:jc w:val="center"/>
           </w:pPr>
-          <w:proofErr w:type="spellStart"/>
           <w:r>
             <w:t>Yritystilisopimus</w:t>
           </w:r>
-          <w:proofErr w:type="spellEnd"/>
         </w:p>
       </w:tc>
       <w:tc>
@@ -2022,14 +1981,27 @@
             <w:pStyle w:val="Header"/>
             <w:jc w:val="right"/>
           </w:pPr>
-          <w:fldSimple w:instr=" MERGEFIELD  ${date}  \* MERGEFORMAT ">
-            <w:r>
-              <w:rPr>
-                <w:noProof/>
-              </w:rPr>
-              <w:t>«${date}»</w:t>
-            </w:r>
-          </w:fldSimple>
+          <w:r>
+            <w:fldChar w:fldCharType="begin"/>
+          </w:r>
+          <w:r>
+            <w:instrText xml:space="preserve"> MERGEFIELD  ${date}  \* MERGEFORMAT </w:instrText>
+          </w:r>
+          <w:r>
+            <w:fldChar w:fldCharType="separate"/>
+          </w:r>
+          <w:r>
+            <w:rPr>
+              <w:noProof/>
+            </w:rPr>
+            <w:t>«${date}»</w:t>
+          </w:r>
+          <w:r>
+            <w:rPr>
+              <w:noProof/>
+            </w:rPr>
+            <w:fldChar w:fldCharType="end"/>
+          </w:r>
         </w:p>
       </w:tc>
     </w:tr>

</xml_diff>

<commit_message>
LPK-3427 final version of agreement
</commit_message>
<xml_diff>
--- a/resources/yritystilisopimus.docx
+++ b/resources/yritystilisopimus.docx
@@ -170,25 +170,51 @@
         <w:spacing w:after="0" w:afterAutospacing="0"/>
         <w:ind w:left="1440"/>
       </w:pPr>
-      <w:fldSimple w:instr=" MERGEFIELD  ${company.name}  \* MERGEFORMAT ">
-        <w:r>
-          <w:rPr>
-            <w:noProof/>
-          </w:rPr>
-          <w:t>«${company.name}»</w:t>
-        </w:r>
-      </w:fldSimple>
+      <w:r>
+        <w:fldChar w:fldCharType="begin"/>
+      </w:r>
+      <w:r>
+        <w:instrText xml:space="preserve"> MERGEFIELD  ${company.name}  \* MERGEFORMAT </w:instrText>
+      </w:r>
+      <w:r>
+        <w:fldChar w:fldCharType="separate"/>
+      </w:r>
+      <w:r>
+        <w:rPr>
+          <w:noProof/>
+        </w:rPr>
+        <w:t>«${company.name}»</w:t>
+      </w:r>
+      <w:r>
+        <w:rPr>
+          <w:noProof/>
+        </w:rPr>
+        <w:fldChar w:fldCharType="end"/>
+      </w:r>
       <w:r>
         <w:t xml:space="preserve"> (y-tunnus </w:t>
       </w:r>
-      <w:fldSimple w:instr=" MERGEFIELD  ${company.y}  \* MERGEFORMAT ">
-        <w:r>
-          <w:rPr>
-            <w:noProof/>
-          </w:rPr>
-          <w:t>«${company.y}»</w:t>
-        </w:r>
-      </w:fldSimple>
+      <w:r>
+        <w:fldChar w:fldCharType="begin"/>
+      </w:r>
+      <w:r>
+        <w:instrText xml:space="preserve"> MERGEFIELD  ${company.y}  \* MERGEFORMAT </w:instrText>
+      </w:r>
+      <w:r>
+        <w:fldChar w:fldCharType="separate"/>
+      </w:r>
+      <w:r>
+        <w:rPr>
+          <w:noProof/>
+        </w:rPr>
+        <w:t>«${company.y}»</w:t>
+      </w:r>
+      <w:r>
+        <w:rPr>
+          <w:noProof/>
+        </w:rPr>
+        <w:fldChar w:fldCharType="end"/>
+      </w:r>
       <w:r>
         <w:t>)</w:t>
       </w:r>
@@ -727,7 +753,19 @@
         <w:rPr>
           <w:szCs w:val="20"/>
         </w:rPr>
-        <w:t xml:space="preserve">Hintoihin lisätään voimassaoleva arvonlisävero. </w:t>
+        <w:t>Hintoihin lisätään voimassa</w:t>
+      </w:r>
+      <w:r>
+        <w:rPr>
+          <w:szCs w:val="20"/>
+        </w:rPr>
+        <w:t xml:space="preserve"> </w:t>
+      </w:r>
+      <w:r>
+        <w:rPr>
+          <w:szCs w:val="20"/>
+        </w:rPr>
+        <w:t>oleva arvonlisävero.</w:t>
       </w:r>
     </w:p>
     <w:p>
@@ -1005,7 +1043,7 @@
           <w:szCs w:val="20"/>
           <w:lang w:eastAsia="fi-FI"/>
         </w:rPr>
-        <w:t>askutuskausi on yksi kalenterikuukausi ja ensimmäinen laskutuskausi alkaa sopimuksen tilauspäivämäärästä seuraavan kuukauden alusta.</w:t>
+        <w:t xml:space="preserve">askutuskausi on yksi kalenterikuukausi ja ensimmäinen laskutuskausi alkaa sopimuksen </w:t>
       </w:r>
       <w:r>
         <w:rPr>
@@ -1013,7 +1051,39 @@
           <w:szCs w:val="20"/>
           <w:lang w:eastAsia="fi-FI"/>
         </w:rPr>
-        <w:t xml:space="preserve"> Jos Asiakas valitsee vuosilaskutuksen, ensimmäinen laskutuskausi on sopimuksen tilauspäivämäärästä seuraavan kuukauden alusta saman kalenterivuoden loppuun asti ja tästä eteenpäin 12 kuukautta kerrallaan.</w:t>
+        <w:t>tilauspäivämäärää</w:t>
+      </w:r>
+      <w:r>
+        <w:rPr>
+          <w:rFonts w:cs="Calibri"/>
+          <w:szCs w:val="20"/>
+          <w:lang w:eastAsia="fi-FI"/>
+        </w:rPr>
+        <w:t xml:space="preserve"> seuraavan kuukauden alusta.</w:t>
+      </w:r>
+      <w:r>
+        <w:rPr>
+          <w:rFonts w:cs="Calibri"/>
+          <w:szCs w:val="20"/>
+          <w:lang w:eastAsia="fi-FI"/>
+        </w:rPr>
+        <w:t xml:space="preserve"> Jos Asiakas valitsee vuosilaskutuksen, ensimmäinen laskutuskausi o</w:t>
+      </w:r>
+      <w:r>
+        <w:rPr>
+          <w:rFonts w:cs="Calibri"/>
+          <w:szCs w:val="20"/>
+          <w:lang w:eastAsia="fi-FI"/>
+        </w:rPr>
+        <w:t>n sopimuksen tilauspäivämäärää</w:t>
+      </w:r>
+      <w:r>
+        <w:rPr>
+          <w:rFonts w:cs="Calibri"/>
+          <w:szCs w:val="20"/>
+          <w:lang w:eastAsia="fi-FI"/>
+        </w:rPr>
+        <w:t xml:space="preserve"> seuraavan kuukauden alusta saman kalenterivuoden loppuun asti ja tästä eteenpäin 12 kuukautta kerrallaan.</w:t>
       </w:r>
     </w:p>
     <w:p>
@@ -1036,6 +1106,12 @@
         <w:rPr>
           <w:szCs w:val="20"/>
         </w:rPr>
+        <w:t xml:space="preserve">useammalle Käyttäjälle </w:t>
+      </w:r>
+      <w:r>
+        <w:rPr>
+          <w:szCs w:val="20"/>
+        </w:rPr>
         <w:t>Yritystilin</w:t>
       </w:r>
       <w:r>
@@ -1048,7 +1124,37 @@
         <w:rPr>
           <w:szCs w:val="20"/>
         </w:rPr>
-        <w:t>. Kuukausilaskutuksessa heti muutosta seuraavaan laskuun. Vuosilaskutuksessa asiakkaalta veloitetaan muutosta seuraavan kuukauden alussa uuden ja vanhan tilin erotus saman kalenterivuoden loppuun asti</w:t>
+        <w:t xml:space="preserve"> </w:t>
+      </w:r>
+      <w:r>
+        <w:rPr>
+          <w:szCs w:val="20"/>
+        </w:rPr>
+        <w:t>k</w:t>
+      </w:r>
+      <w:r>
+        <w:rPr>
+          <w:szCs w:val="20"/>
+        </w:rPr>
+        <w:t xml:space="preserve">uukausilaskutuksessa heti muutosta seuraavaan laskuun. Vuosilaskutuksessa </w:t>
+      </w:r>
+      <w:r>
+        <w:rPr>
+          <w:szCs w:val="20"/>
+        </w:rPr>
+        <w:t>A</w:t>
+      </w:r>
+      <w:r>
+        <w:rPr>
+          <w:szCs w:val="20"/>
+        </w:rPr>
+        <w:t>siakkaalta veloitetaan muutosta seuraavan kuukauden alussa</w:t>
+      </w:r>
+      <w:r>
+        <w:rPr>
+          <w:szCs w:val="20"/>
+        </w:rPr>
+        <w:t xml:space="preserve"> Yritystilin hinnan muutos koko loppuvuodelta kerralla</w:t>
       </w:r>
       <w:r>
         <w:rPr>
@@ -1228,7 +1334,7 @@
           <w:szCs w:val="20"/>
           <w:lang w:val="fi-FI" w:eastAsia="fi-FI"/>
         </w:rPr>
-        <w:t xml:space="preserve"> saavat yhtäläiset oikeudet muokata Asiakkaan tietoja sekä lisätä tai poistaa Yritystilin Käyttäjiä. Nimetessään </w:t>
+        <w:t xml:space="preserve"> saavat yhtäläiset oikeudet </w:t>
       </w:r>
       <w:r>
         <w:rPr>
@@ -1238,7 +1344,7 @@
           <w:lang w:val="fi-FI" w:eastAsia="fi-FI"/>
         </w:rPr>
         <w:lastRenderedPageBreak/>
-        <w:t>Yritystiliin uuden Ylläpitäjän, Ylläpitäjä on velvollinen tiedottamaan uutta Ylläpitäjää tässä sopimuksessa mainituista Ylläpitäjän velvollisuuksista.</w:t>
+        <w:t>muokata Asiakkaan tietoja sekä lisätä tai poistaa Yritystilin Käyttäjiä. Nimetessään Yritystiliin uuden Ylläpitäjän, Ylläpitäjä on velvollinen tiedottamaan uutta Ylläpitäjää tässä sopimuksessa mainituista Ylläpitäjän velvollisuuksista.</w:t>
       </w:r>
     </w:p>
     <w:p>
@@ -1414,23 +1520,21 @@
           <w:rFonts w:ascii="Georgia" w:hAnsi="Georgia"/>
           <w:szCs w:val="20"/>
         </w:rPr>
-        <w:t>Sopimuksen allekirjoituksesta lukien toistaiseksi voimassa olevana</w:t>
-      </w:r>
-      <w:r>
-        <w:rPr>
-          <w:rFonts w:ascii="Georgia" w:hAnsi="Georgia" w:cs="Arial"/>
-          <w:color w:val="1A1718"/>
-          <w:szCs w:val="20"/>
-          <w:lang w:eastAsia="fi-FI"/>
-        </w:rPr>
-        <w:t xml:space="preserve">. </w:t>
-      </w:r>
-      <w:r>
-        <w:rPr>
-          <w:rFonts w:ascii="Georgia" w:hAnsi="Georgia"/>
-          <w:szCs w:val="20"/>
-        </w:rPr>
-        <w:t>Sopimuksen allekirjoituksesta lukien toistaiseksi voimassa olevana. Sopimuksen irtisanomisaika on irtisanomispäivästä kuluvan laskutusjakson eli</w:t>
+        <w:t>Sopimuksen allekirjoituksesta lukien toistaiseksi voimassa olevana. Sopimuksen irtisanomisaika on irtisanomi</w:t>
+      </w:r>
+      <w:r>
+        <w:rPr>
+          <w:rFonts w:ascii="Georgia" w:hAnsi="Georgia"/>
+          <w:szCs w:val="20"/>
+        </w:rPr>
+        <w:t>späivästä kuluvan laskutuskauden</w:t>
+      </w:r>
+      <w:r>
+        <w:rPr>
+          <w:rFonts w:ascii="Georgia" w:hAnsi="Georgia"/>
+          <w:szCs w:val="20"/>
+        </w:rPr>
+        <w:t xml:space="preserve"> eli</w:t>
       </w:r>
       <w:r>
         <w:rPr>
@@ -1458,8 +1562,17 @@
           <w:rFonts w:ascii="Georgia" w:hAnsi="Georgia"/>
           <w:szCs w:val="20"/>
         </w:rPr>
-        <w:t xml:space="preserve"> loppuun ja Asiakkaan tulee ilmoittaa sopimuksen irtisanomisesta kirjallisesti Toimittajalle. Mikäli irtisanominen tehdään etukäteen laskutetun laskutuskauden aikana, laskua ei hyvitetä</w:t>
-      </w:r>
+        <w:t xml:space="preserve"> loppuun ja Asiakkaan tulee ilmoittaa sopimuksen irtisanomisesta kirjallisesti Toimittajalle.</w:t>
+      </w:r>
+      <w:r>
+        <w:rPr>
+          <w:rFonts w:ascii="Georgia" w:hAnsi="Georgia"/>
+          <w:szCs w:val="20"/>
+        </w:rPr>
+        <w:t xml:space="preserve"> Palveluista veloitetaan sopimuksen mukainen maksu koko irtisanomisajalta</w:t>
+      </w:r>
+      <w:bookmarkStart w:id="1" w:name="_GoBack"/>
+      <w:bookmarkEnd w:id="1"/>
       <w:r>
         <w:rPr>
           <w:rFonts w:ascii="Georgia" w:hAnsi="Georgia"/>
@@ -1649,16 +1762,7 @@
           <w:rFonts w:ascii="Georgia" w:hAnsi="Georgia"/>
           <w:szCs w:val="20"/>
         </w:rPr>
-        <w:t>Toimittaja ei ole velvollinen tarkastamaan erikseen Asiakkaan edustajan edustusoikeutta. Asiakas vahvistaa tutustuneensa tässä sopimuksessa yksilöityihin Käyttöehtoihin ja hyväksyy ne osaksi tätä sopimusta. Asiakas hyväksyy tämän sopimuksen ehdot allekirjoittamalla sopimuk</w:t>
-      </w:r>
-      <w:bookmarkStart w:id="1" w:name="_GoBack"/>
-      <w:bookmarkEnd w:id="1"/>
-      <w:r>
-        <w:rPr>
-          <w:rFonts w:ascii="Georgia" w:hAnsi="Georgia"/>
-          <w:szCs w:val="20"/>
-        </w:rPr>
-        <w:t>sen sähköisesti.</w:t>
+        <w:t>Toimittaja ei ole velvollinen tarkastamaan erikseen Asiakkaan edustajan edustusoikeutta. Asiakas vahvistaa tutustuneensa tässä sopimuksessa yksilöityihin Käyttöehtoihin ja hyväksyy ne osaksi tätä sopimusta. Asiakas hyväksyy tämän sopimuksen ehdot allekirjoittamalla sopimuksen sähköisesti.</w:t>
       </w:r>
     </w:p>
     <w:p>
@@ -1981,27 +2085,14 @@
             <w:pStyle w:val="Header"/>
             <w:jc w:val="right"/>
           </w:pPr>
-          <w:r>
-            <w:fldChar w:fldCharType="begin"/>
-          </w:r>
-          <w:r>
-            <w:instrText xml:space="preserve"> MERGEFIELD  ${date}  \* MERGEFORMAT </w:instrText>
-          </w:r>
-          <w:r>
-            <w:fldChar w:fldCharType="separate"/>
-          </w:r>
-          <w:r>
-            <w:rPr>
-              <w:noProof/>
-            </w:rPr>
-            <w:t>«${date}»</w:t>
-          </w:r>
-          <w:r>
-            <w:rPr>
-              <w:noProof/>
-            </w:rPr>
-            <w:fldChar w:fldCharType="end"/>
-          </w:r>
+          <w:fldSimple w:instr=" MERGEFIELD  ${date}  \* MERGEFORMAT ">
+            <w:r>
+              <w:rPr>
+                <w:noProof/>
+              </w:rPr>
+              <w:t>«${date}»</w:t>
+            </w:r>
+          </w:fldSimple>
         </w:p>
       </w:tc>
     </w:tr>

</xml_diff>